<commit_message>
Changes into 1-3 assign codes
</commit_message>
<xml_diff>
--- a/22510110_HPCL_assign02/22510110_HPCL_Assignment02.docx
+++ b/22510110_HPCL_assign02/22510110_HPCL_Assignment02.docx
@@ -644,6 +644,3721 @@
     </w:p>
     <w:p>
       <w:pPr>
+        <w:shd w:val="clear" w:color="auto" w:fill="282C34"/>
+        <w:spacing w:line="285" w:lineRule="atLeast"/>
+        <w:rPr>
+          <w:rFonts w:ascii="Consolas" w:eastAsia="Times New Roman" w:hAnsi="Consolas" w:cs="Times New Roman"/>
+          <w:color w:val="ABB2BF"/>
+          <w:sz w:val="21"/>
+          <w:szCs w:val="21"/>
+          <w:lang w:val="en-IN" w:eastAsia="en-IN" w:bidi="ar-SA"/>
+        </w:rPr>
+      </w:pPr>
+      <w:r>
+        <w:rPr>
+          <w:rFonts w:ascii="Cambria" w:hAnsi="Cambria"/>
+          <w:b/>
+          <w:bCs/>
+          <w:sz w:val="24"/>
+          <w:szCs w:val="22"/>
+          <w:lang w:val="en-IN"/>
+        </w:rPr>
+        <w:tab/>
+      </w:r>
+      <w:r>
+        <w:rPr>
+          <w:rFonts w:ascii="Consolas" w:eastAsia="Times New Roman" w:hAnsi="Consolas" w:cs="Times New Roman"/>
+          <w:color w:val="C678DD"/>
+          <w:sz w:val="21"/>
+          <w:szCs w:val="21"/>
+          <w:lang w:val="en-IN" w:eastAsia="en-IN" w:bidi="ar-SA"/>
+        </w:rPr>
+        <w:t>#include</w:t>
+      </w:r>
+      <w:r>
+        <w:rPr>
+          <w:rFonts w:ascii="Consolas" w:eastAsia="Times New Roman" w:hAnsi="Consolas" w:cs="Times New Roman"/>
+          <w:color w:val="ABB2BF"/>
+          <w:sz w:val="21"/>
+          <w:szCs w:val="21"/>
+          <w:lang w:val="en-IN" w:eastAsia="en-IN" w:bidi="ar-SA"/>
+        </w:rPr>
+        <w:t xml:space="preserve"> </w:t>
+      </w:r>
+      <w:r>
+        <w:rPr>
+          <w:rFonts w:ascii="Consolas" w:eastAsia="Times New Roman" w:hAnsi="Consolas" w:cs="Times New Roman"/>
+          <w:color w:val="98C379"/>
+          <w:sz w:val="21"/>
+          <w:szCs w:val="21"/>
+          <w:lang w:val="en-IN" w:eastAsia="en-IN" w:bidi="ar-SA"/>
+        </w:rPr>
+        <w:t>&lt;iostream&gt;</w:t>
+      </w:r>
+    </w:p>
+    <w:p>
+      <w:pPr>
+        <w:shd w:val="clear" w:color="auto" w:fill="282C34"/>
+        <w:spacing w:after="0" w:line="285" w:lineRule="atLeast"/>
+        <w:rPr>
+          <w:rFonts w:ascii="Consolas" w:eastAsia="Times New Roman" w:hAnsi="Consolas" w:cs="Times New Roman"/>
+          <w:color w:val="ABB2BF"/>
+          <w:sz w:val="21"/>
+          <w:szCs w:val="21"/>
+          <w:lang w:val="en-IN" w:eastAsia="en-IN" w:bidi="ar-SA"/>
+        </w:rPr>
+      </w:pPr>
+      <w:r>
+        <w:rPr>
+          <w:rFonts w:ascii="Consolas" w:eastAsia="Times New Roman" w:hAnsi="Consolas" w:cs="Times New Roman"/>
+          <w:color w:val="C678DD"/>
+          <w:sz w:val="21"/>
+          <w:szCs w:val="21"/>
+          <w:lang w:val="en-IN" w:eastAsia="en-IN" w:bidi="ar-SA"/>
+        </w:rPr>
+        <w:t>#include</w:t>
+      </w:r>
+      <w:r>
+        <w:rPr>
+          <w:rFonts w:ascii="Consolas" w:eastAsia="Times New Roman" w:hAnsi="Consolas" w:cs="Times New Roman"/>
+          <w:color w:val="ABB2BF"/>
+          <w:sz w:val="21"/>
+          <w:szCs w:val="21"/>
+          <w:lang w:val="en-IN" w:eastAsia="en-IN" w:bidi="ar-SA"/>
+        </w:rPr>
+        <w:t xml:space="preserve"> </w:t>
+      </w:r>
+      <w:r>
+        <w:rPr>
+          <w:rFonts w:ascii="Consolas" w:eastAsia="Times New Roman" w:hAnsi="Consolas" w:cs="Times New Roman"/>
+          <w:color w:val="98C379"/>
+          <w:sz w:val="21"/>
+          <w:szCs w:val="21"/>
+          <w:lang w:val="en-IN" w:eastAsia="en-IN" w:bidi="ar-SA"/>
+        </w:rPr>
+        <w:t>&lt;omp.h&gt;</w:t>
+      </w:r>
+    </w:p>
+    <w:p>
+      <w:pPr>
+        <w:shd w:val="clear" w:color="auto" w:fill="282C34"/>
+        <w:spacing w:after="0" w:line="285" w:lineRule="atLeast"/>
+        <w:rPr>
+          <w:rFonts w:ascii="Consolas" w:eastAsia="Times New Roman" w:hAnsi="Consolas" w:cs="Times New Roman"/>
+          <w:color w:val="ABB2BF"/>
+          <w:sz w:val="21"/>
+          <w:szCs w:val="21"/>
+          <w:lang w:val="en-IN" w:eastAsia="en-IN" w:bidi="ar-SA"/>
+        </w:rPr>
+      </w:pPr>
+      <w:r>
+        <w:rPr>
+          <w:rFonts w:ascii="Consolas" w:eastAsia="Times New Roman" w:hAnsi="Consolas" w:cs="Times New Roman"/>
+          <w:color w:val="C678DD"/>
+          <w:sz w:val="21"/>
+          <w:szCs w:val="21"/>
+          <w:lang w:val="en-IN" w:eastAsia="en-IN" w:bidi="ar-SA"/>
+        </w:rPr>
+        <w:t>using</w:t>
+      </w:r>
+      <w:r>
+        <w:rPr>
+          <w:rFonts w:ascii="Consolas" w:eastAsia="Times New Roman" w:hAnsi="Consolas" w:cs="Times New Roman"/>
+          <w:color w:val="ABB2BF"/>
+          <w:sz w:val="21"/>
+          <w:szCs w:val="21"/>
+          <w:lang w:val="en-IN" w:eastAsia="en-IN" w:bidi="ar-SA"/>
+        </w:rPr>
+        <w:t xml:space="preserve"> </w:t>
+      </w:r>
+      <w:r>
+        <w:rPr>
+          <w:rFonts w:ascii="Consolas" w:eastAsia="Times New Roman" w:hAnsi="Consolas" w:cs="Times New Roman"/>
+          <w:color w:val="C678DD"/>
+          <w:sz w:val="21"/>
+          <w:szCs w:val="21"/>
+          <w:lang w:val="en-IN" w:eastAsia="en-IN" w:bidi="ar-SA"/>
+        </w:rPr>
+        <w:t>namespace</w:t>
+      </w:r>
+      <w:r>
+        <w:rPr>
+          <w:rFonts w:ascii="Consolas" w:eastAsia="Times New Roman" w:hAnsi="Consolas" w:cs="Times New Roman"/>
+          <w:color w:val="ABB2BF"/>
+          <w:sz w:val="21"/>
+          <w:szCs w:val="21"/>
+          <w:lang w:val="en-IN" w:eastAsia="en-IN" w:bidi="ar-SA"/>
+        </w:rPr>
+        <w:t xml:space="preserve"> </w:t>
+      </w:r>
+      <w:r>
+        <w:rPr>
+          <w:rFonts w:ascii="Consolas" w:eastAsia="Times New Roman" w:hAnsi="Consolas" w:cs="Times New Roman"/>
+          <w:color w:val="E5C07B"/>
+          <w:sz w:val="21"/>
+          <w:szCs w:val="21"/>
+          <w:lang w:val="en-IN" w:eastAsia="en-IN" w:bidi="ar-SA"/>
+        </w:rPr>
+        <w:t>std</w:t>
+      </w:r>
+      <w:r>
+        <w:rPr>
+          <w:rFonts w:ascii="Consolas" w:eastAsia="Times New Roman" w:hAnsi="Consolas" w:cs="Times New Roman"/>
+          <w:color w:val="ABB2BF"/>
+          <w:sz w:val="21"/>
+          <w:szCs w:val="21"/>
+          <w:lang w:val="en-IN" w:eastAsia="en-IN" w:bidi="ar-SA"/>
+        </w:rPr>
+        <w:t>;</w:t>
+      </w:r>
+    </w:p>
+    <w:p>
+      <w:pPr>
+        <w:shd w:val="clear" w:color="auto" w:fill="282C34"/>
+        <w:spacing w:after="0" w:line="285" w:lineRule="atLeast"/>
+        <w:rPr>
+          <w:rFonts w:ascii="Consolas" w:eastAsia="Times New Roman" w:hAnsi="Consolas" w:cs="Times New Roman"/>
+          <w:color w:val="ABB2BF"/>
+          <w:sz w:val="21"/>
+          <w:szCs w:val="21"/>
+          <w:lang w:val="en-IN" w:eastAsia="en-IN" w:bidi="ar-SA"/>
+        </w:rPr>
+      </w:pPr>
+      <w:r>
+        <w:rPr>
+          <w:rFonts w:ascii="Consolas" w:eastAsia="Times New Roman" w:hAnsi="Consolas" w:cs="Times New Roman"/>
+          <w:color w:val="C678DD"/>
+          <w:sz w:val="21"/>
+          <w:szCs w:val="21"/>
+          <w:lang w:val="en-IN" w:eastAsia="en-IN" w:bidi="ar-SA"/>
+        </w:rPr>
+        <w:t>int</w:t>
+      </w:r>
+      <w:r>
+        <w:rPr>
+          <w:rFonts w:ascii="Consolas" w:eastAsia="Times New Roman" w:hAnsi="Consolas" w:cs="Times New Roman"/>
+          <w:color w:val="ABB2BF"/>
+          <w:sz w:val="21"/>
+          <w:szCs w:val="21"/>
+          <w:lang w:val="en-IN" w:eastAsia="en-IN" w:bidi="ar-SA"/>
+        </w:rPr>
+        <w:t xml:space="preserve"> </w:t>
+      </w:r>
+      <w:r>
+        <w:rPr>
+          <w:rFonts w:ascii="Consolas" w:eastAsia="Times New Roman" w:hAnsi="Consolas" w:cs="Times New Roman"/>
+          <w:color w:val="61AFEF"/>
+          <w:sz w:val="21"/>
+          <w:szCs w:val="21"/>
+          <w:lang w:val="en-IN" w:eastAsia="en-IN" w:bidi="ar-SA"/>
+        </w:rPr>
+        <w:t>main</w:t>
+      </w:r>
+      <w:r>
+        <w:rPr>
+          <w:rFonts w:ascii="Consolas" w:eastAsia="Times New Roman" w:hAnsi="Consolas" w:cs="Times New Roman"/>
+          <w:color w:val="ABB2BF"/>
+          <w:sz w:val="21"/>
+          <w:szCs w:val="21"/>
+          <w:lang w:val="en-IN" w:eastAsia="en-IN" w:bidi="ar-SA"/>
+        </w:rPr>
+        <w:t>() {</w:t>
+      </w:r>
+    </w:p>
+    <w:p>
+      <w:pPr>
+        <w:shd w:val="clear" w:color="auto" w:fill="282C34"/>
+        <w:spacing w:after="0" w:line="285" w:lineRule="atLeast"/>
+        <w:rPr>
+          <w:rFonts w:ascii="Consolas" w:eastAsia="Times New Roman" w:hAnsi="Consolas" w:cs="Times New Roman"/>
+          <w:color w:val="ABB2BF"/>
+          <w:sz w:val="21"/>
+          <w:szCs w:val="21"/>
+          <w:lang w:val="en-IN" w:eastAsia="en-IN" w:bidi="ar-SA"/>
+        </w:rPr>
+      </w:pPr>
+      <w:r>
+        <w:rPr>
+          <w:rFonts w:ascii="Consolas" w:eastAsia="Times New Roman" w:hAnsi="Consolas" w:cs="Times New Roman"/>
+          <w:color w:val="ABB2BF"/>
+          <w:sz w:val="21"/>
+          <w:szCs w:val="21"/>
+          <w:lang w:val="en-IN" w:eastAsia="en-IN" w:bidi="ar-SA"/>
+        </w:rPr>
+        <w:t xml:space="preserve">    </w:t>
+      </w:r>
+      <w:r>
+        <w:rPr>
+          <w:rFonts w:ascii="Consolas" w:eastAsia="Times New Roman" w:hAnsi="Consolas" w:cs="Times New Roman"/>
+          <w:color w:val="C678DD"/>
+          <w:sz w:val="21"/>
+          <w:szCs w:val="21"/>
+          <w:lang w:val="en-IN" w:eastAsia="en-IN" w:bidi="ar-SA"/>
+        </w:rPr>
+        <w:t>long</w:t>
+      </w:r>
+      <w:r>
+        <w:rPr>
+          <w:rFonts w:ascii="Consolas" w:eastAsia="Times New Roman" w:hAnsi="Consolas" w:cs="Times New Roman"/>
+          <w:color w:val="ABB2BF"/>
+          <w:sz w:val="21"/>
+          <w:szCs w:val="21"/>
+          <w:lang w:val="en-IN" w:eastAsia="en-IN" w:bidi="ar-SA"/>
+        </w:rPr>
+        <w:t xml:space="preserve"> </w:t>
+      </w:r>
+      <w:r>
+        <w:rPr>
+          <w:rFonts w:ascii="Consolas" w:eastAsia="Times New Roman" w:hAnsi="Consolas" w:cs="Times New Roman"/>
+          <w:color w:val="C678DD"/>
+          <w:sz w:val="21"/>
+          <w:szCs w:val="21"/>
+          <w:lang w:val="en-IN" w:eastAsia="en-IN" w:bidi="ar-SA"/>
+        </w:rPr>
+        <w:t>long</w:t>
+      </w:r>
+      <w:r>
+        <w:rPr>
+          <w:rFonts w:ascii="Consolas" w:eastAsia="Times New Roman" w:hAnsi="Consolas" w:cs="Times New Roman"/>
+          <w:color w:val="ABB2BF"/>
+          <w:sz w:val="21"/>
+          <w:szCs w:val="21"/>
+          <w:lang w:val="en-IN" w:eastAsia="en-IN" w:bidi="ar-SA"/>
+        </w:rPr>
+        <w:t xml:space="preserve"> </w:t>
+      </w:r>
+      <w:r>
+        <w:rPr>
+          <w:rFonts w:ascii="Consolas" w:eastAsia="Times New Roman" w:hAnsi="Consolas" w:cs="Times New Roman"/>
+          <w:color w:val="E06C75"/>
+          <w:sz w:val="21"/>
+          <w:szCs w:val="21"/>
+          <w:lang w:val="en-IN" w:eastAsia="en-IN" w:bidi="ar-SA"/>
+        </w:rPr>
+        <w:t>n</w:t>
+      </w:r>
+      <w:r>
+        <w:rPr>
+          <w:rFonts w:ascii="Consolas" w:eastAsia="Times New Roman" w:hAnsi="Consolas" w:cs="Times New Roman"/>
+          <w:color w:val="ABB2BF"/>
+          <w:sz w:val="21"/>
+          <w:szCs w:val="21"/>
+          <w:lang w:val="en-IN" w:eastAsia="en-IN" w:bidi="ar-SA"/>
+        </w:rPr>
+        <w:t xml:space="preserve">, </w:t>
+      </w:r>
+      <w:r>
+        <w:rPr>
+          <w:rFonts w:ascii="Consolas" w:eastAsia="Times New Roman" w:hAnsi="Consolas" w:cs="Times New Roman"/>
+          <w:color w:val="E06C75"/>
+          <w:sz w:val="21"/>
+          <w:szCs w:val="21"/>
+          <w:lang w:val="en-IN" w:eastAsia="en-IN" w:bidi="ar-SA"/>
+        </w:rPr>
+        <w:t>scalar</w:t>
+      </w:r>
+      <w:r>
+        <w:rPr>
+          <w:rFonts w:ascii="Consolas" w:eastAsia="Times New Roman" w:hAnsi="Consolas" w:cs="Times New Roman"/>
+          <w:color w:val="ABB2BF"/>
+          <w:sz w:val="21"/>
+          <w:szCs w:val="21"/>
+          <w:lang w:val="en-IN" w:eastAsia="en-IN" w:bidi="ar-SA"/>
+        </w:rPr>
+        <w:t>;</w:t>
+      </w:r>
+    </w:p>
+    <w:p>
+      <w:pPr>
+        <w:shd w:val="clear" w:color="auto" w:fill="282C34"/>
+        <w:spacing w:after="0" w:line="285" w:lineRule="atLeast"/>
+        <w:rPr>
+          <w:rFonts w:ascii="Consolas" w:eastAsia="Times New Roman" w:hAnsi="Consolas" w:cs="Times New Roman"/>
+          <w:color w:val="ABB2BF"/>
+          <w:sz w:val="21"/>
+          <w:szCs w:val="21"/>
+          <w:lang w:val="en-IN" w:eastAsia="en-IN" w:bidi="ar-SA"/>
+        </w:rPr>
+      </w:pPr>
+      <w:r>
+        <w:rPr>
+          <w:rFonts w:ascii="Consolas" w:eastAsia="Times New Roman" w:hAnsi="Consolas" w:cs="Times New Roman"/>
+          <w:color w:val="ABB2BF"/>
+          <w:sz w:val="21"/>
+          <w:szCs w:val="21"/>
+          <w:lang w:val="en-IN" w:eastAsia="en-IN" w:bidi="ar-SA"/>
+        </w:rPr>
+        <w:t xml:space="preserve">    </w:t>
+      </w:r>
+      <w:r>
+        <w:rPr>
+          <w:rFonts w:ascii="Consolas" w:eastAsia="Times New Roman" w:hAnsi="Consolas" w:cs="Times New Roman"/>
+          <w:color w:val="E06C75"/>
+          <w:sz w:val="21"/>
+          <w:szCs w:val="21"/>
+          <w:lang w:val="en-IN" w:eastAsia="en-IN" w:bidi="ar-SA"/>
+        </w:rPr>
+        <w:t>cout</w:t>
+      </w:r>
+      <w:r>
+        <w:rPr>
+          <w:rFonts w:ascii="Consolas" w:eastAsia="Times New Roman" w:hAnsi="Consolas" w:cs="Times New Roman"/>
+          <w:color w:val="ABB2BF"/>
+          <w:sz w:val="21"/>
+          <w:szCs w:val="21"/>
+          <w:lang w:val="en-IN" w:eastAsia="en-IN" w:bidi="ar-SA"/>
+        </w:rPr>
+        <w:t xml:space="preserve"> </w:t>
+      </w:r>
+      <w:r>
+        <w:rPr>
+          <w:rFonts w:ascii="Consolas" w:eastAsia="Times New Roman" w:hAnsi="Consolas" w:cs="Times New Roman"/>
+          <w:color w:val="61AFEF"/>
+          <w:sz w:val="21"/>
+          <w:szCs w:val="21"/>
+          <w:lang w:val="en-IN" w:eastAsia="en-IN" w:bidi="ar-SA"/>
+        </w:rPr>
+        <w:t>&lt;&lt;</w:t>
+      </w:r>
+      <w:r>
+        <w:rPr>
+          <w:rFonts w:ascii="Consolas" w:eastAsia="Times New Roman" w:hAnsi="Consolas" w:cs="Times New Roman"/>
+          <w:color w:val="ABB2BF"/>
+          <w:sz w:val="21"/>
+          <w:szCs w:val="21"/>
+          <w:lang w:val="en-IN" w:eastAsia="en-IN" w:bidi="ar-SA"/>
+        </w:rPr>
+        <w:t xml:space="preserve"> </w:t>
+      </w:r>
+      <w:r>
+        <w:rPr>
+          <w:rFonts w:ascii="Consolas" w:eastAsia="Times New Roman" w:hAnsi="Consolas" w:cs="Times New Roman"/>
+          <w:color w:val="98C379"/>
+          <w:sz w:val="21"/>
+          <w:szCs w:val="21"/>
+          <w:lang w:val="en-IN" w:eastAsia="en-IN" w:bidi="ar-SA"/>
+        </w:rPr>
+        <w:t>"Enter vector size: "</w:t>
+      </w:r>
+      <w:r>
+        <w:rPr>
+          <w:rFonts w:ascii="Consolas" w:eastAsia="Times New Roman" w:hAnsi="Consolas" w:cs="Times New Roman"/>
+          <w:color w:val="ABB2BF"/>
+          <w:sz w:val="21"/>
+          <w:szCs w:val="21"/>
+          <w:lang w:val="en-IN" w:eastAsia="en-IN" w:bidi="ar-SA"/>
+        </w:rPr>
+        <w:t>;</w:t>
+      </w:r>
+    </w:p>
+    <w:p>
+      <w:pPr>
+        <w:shd w:val="clear" w:color="auto" w:fill="282C34"/>
+        <w:spacing w:after="0" w:line="285" w:lineRule="atLeast"/>
+        <w:rPr>
+          <w:rFonts w:ascii="Consolas" w:eastAsia="Times New Roman" w:hAnsi="Consolas" w:cs="Times New Roman"/>
+          <w:color w:val="ABB2BF"/>
+          <w:sz w:val="21"/>
+          <w:szCs w:val="21"/>
+          <w:lang w:val="en-IN" w:eastAsia="en-IN" w:bidi="ar-SA"/>
+        </w:rPr>
+      </w:pPr>
+      <w:r>
+        <w:rPr>
+          <w:rFonts w:ascii="Consolas" w:eastAsia="Times New Roman" w:hAnsi="Consolas" w:cs="Times New Roman"/>
+          <w:color w:val="ABB2BF"/>
+          <w:sz w:val="21"/>
+          <w:szCs w:val="21"/>
+          <w:lang w:val="en-IN" w:eastAsia="en-IN" w:bidi="ar-SA"/>
+        </w:rPr>
+        <w:t xml:space="preserve">    </w:t>
+      </w:r>
+      <w:r>
+        <w:rPr>
+          <w:rFonts w:ascii="Consolas" w:eastAsia="Times New Roman" w:hAnsi="Consolas" w:cs="Times New Roman"/>
+          <w:color w:val="E06C75"/>
+          <w:sz w:val="21"/>
+          <w:szCs w:val="21"/>
+          <w:lang w:val="en-IN" w:eastAsia="en-IN" w:bidi="ar-SA"/>
+        </w:rPr>
+        <w:t>cin</w:t>
+      </w:r>
+      <w:r>
+        <w:rPr>
+          <w:rFonts w:ascii="Consolas" w:eastAsia="Times New Roman" w:hAnsi="Consolas" w:cs="Times New Roman"/>
+          <w:color w:val="ABB2BF"/>
+          <w:sz w:val="21"/>
+          <w:szCs w:val="21"/>
+          <w:lang w:val="en-IN" w:eastAsia="en-IN" w:bidi="ar-SA"/>
+        </w:rPr>
+        <w:t xml:space="preserve"> </w:t>
+      </w:r>
+      <w:r>
+        <w:rPr>
+          <w:rFonts w:ascii="Consolas" w:eastAsia="Times New Roman" w:hAnsi="Consolas" w:cs="Times New Roman"/>
+          <w:color w:val="C678DD"/>
+          <w:sz w:val="21"/>
+          <w:szCs w:val="21"/>
+          <w:lang w:val="en-IN" w:eastAsia="en-IN" w:bidi="ar-SA"/>
+        </w:rPr>
+        <w:t>&gt;&gt;</w:t>
+      </w:r>
+      <w:r>
+        <w:rPr>
+          <w:rFonts w:ascii="Consolas" w:eastAsia="Times New Roman" w:hAnsi="Consolas" w:cs="Times New Roman"/>
+          <w:color w:val="ABB2BF"/>
+          <w:sz w:val="21"/>
+          <w:szCs w:val="21"/>
+          <w:lang w:val="en-IN" w:eastAsia="en-IN" w:bidi="ar-SA"/>
+        </w:rPr>
+        <w:t xml:space="preserve"> </w:t>
+      </w:r>
+      <w:r>
+        <w:rPr>
+          <w:rFonts w:ascii="Consolas" w:eastAsia="Times New Roman" w:hAnsi="Consolas" w:cs="Times New Roman"/>
+          <w:color w:val="E06C75"/>
+          <w:sz w:val="21"/>
+          <w:szCs w:val="21"/>
+          <w:lang w:val="en-IN" w:eastAsia="en-IN" w:bidi="ar-SA"/>
+        </w:rPr>
+        <w:t>n</w:t>
+      </w:r>
+      <w:r>
+        <w:rPr>
+          <w:rFonts w:ascii="Consolas" w:eastAsia="Times New Roman" w:hAnsi="Consolas" w:cs="Times New Roman"/>
+          <w:color w:val="ABB2BF"/>
+          <w:sz w:val="21"/>
+          <w:szCs w:val="21"/>
+          <w:lang w:val="en-IN" w:eastAsia="en-IN" w:bidi="ar-SA"/>
+        </w:rPr>
+        <w:t>;</w:t>
+      </w:r>
+    </w:p>
+    <w:p>
+      <w:pPr>
+        <w:shd w:val="clear" w:color="auto" w:fill="282C34"/>
+        <w:spacing w:after="0" w:line="285" w:lineRule="atLeast"/>
+        <w:rPr>
+          <w:rFonts w:ascii="Consolas" w:eastAsia="Times New Roman" w:hAnsi="Consolas" w:cs="Times New Roman"/>
+          <w:color w:val="ABB2BF"/>
+          <w:sz w:val="21"/>
+          <w:szCs w:val="21"/>
+          <w:lang w:val="en-IN" w:eastAsia="en-IN" w:bidi="ar-SA"/>
+        </w:rPr>
+      </w:pPr>
+      <w:r>
+        <w:rPr>
+          <w:rFonts w:ascii="Consolas" w:eastAsia="Times New Roman" w:hAnsi="Consolas" w:cs="Times New Roman"/>
+          <w:color w:val="ABB2BF"/>
+          <w:sz w:val="21"/>
+          <w:szCs w:val="21"/>
+          <w:lang w:val="en-IN" w:eastAsia="en-IN" w:bidi="ar-SA"/>
+        </w:rPr>
+        <w:t xml:space="preserve">    </w:t>
+      </w:r>
+      <w:r>
+        <w:rPr>
+          <w:rFonts w:ascii="Consolas" w:eastAsia="Times New Roman" w:hAnsi="Consolas" w:cs="Times New Roman"/>
+          <w:color w:val="E06C75"/>
+          <w:sz w:val="21"/>
+          <w:szCs w:val="21"/>
+          <w:lang w:val="en-IN" w:eastAsia="en-IN" w:bidi="ar-SA"/>
+        </w:rPr>
+        <w:t>cout</w:t>
+      </w:r>
+      <w:r>
+        <w:rPr>
+          <w:rFonts w:ascii="Consolas" w:eastAsia="Times New Roman" w:hAnsi="Consolas" w:cs="Times New Roman"/>
+          <w:color w:val="ABB2BF"/>
+          <w:sz w:val="21"/>
+          <w:szCs w:val="21"/>
+          <w:lang w:val="en-IN" w:eastAsia="en-IN" w:bidi="ar-SA"/>
+        </w:rPr>
+        <w:t xml:space="preserve"> </w:t>
+      </w:r>
+      <w:r>
+        <w:rPr>
+          <w:rFonts w:ascii="Consolas" w:eastAsia="Times New Roman" w:hAnsi="Consolas" w:cs="Times New Roman"/>
+          <w:color w:val="61AFEF"/>
+          <w:sz w:val="21"/>
+          <w:szCs w:val="21"/>
+          <w:lang w:val="en-IN" w:eastAsia="en-IN" w:bidi="ar-SA"/>
+        </w:rPr>
+        <w:t>&lt;&lt;</w:t>
+      </w:r>
+      <w:r>
+        <w:rPr>
+          <w:rFonts w:ascii="Consolas" w:eastAsia="Times New Roman" w:hAnsi="Consolas" w:cs="Times New Roman"/>
+          <w:color w:val="ABB2BF"/>
+          <w:sz w:val="21"/>
+          <w:szCs w:val="21"/>
+          <w:lang w:val="en-IN" w:eastAsia="en-IN" w:bidi="ar-SA"/>
+        </w:rPr>
+        <w:t xml:space="preserve"> </w:t>
+      </w:r>
+      <w:r>
+        <w:rPr>
+          <w:rFonts w:ascii="Consolas" w:eastAsia="Times New Roman" w:hAnsi="Consolas" w:cs="Times New Roman"/>
+          <w:color w:val="98C379"/>
+          <w:sz w:val="21"/>
+          <w:szCs w:val="21"/>
+          <w:lang w:val="en-IN" w:eastAsia="en-IN" w:bidi="ar-SA"/>
+        </w:rPr>
+        <w:t>"Enter scalar value: "</w:t>
+      </w:r>
+      <w:r>
+        <w:rPr>
+          <w:rFonts w:ascii="Consolas" w:eastAsia="Times New Roman" w:hAnsi="Consolas" w:cs="Times New Roman"/>
+          <w:color w:val="ABB2BF"/>
+          <w:sz w:val="21"/>
+          <w:szCs w:val="21"/>
+          <w:lang w:val="en-IN" w:eastAsia="en-IN" w:bidi="ar-SA"/>
+        </w:rPr>
+        <w:t>;</w:t>
+      </w:r>
+    </w:p>
+    <w:p>
+      <w:pPr>
+        <w:shd w:val="clear" w:color="auto" w:fill="282C34"/>
+        <w:spacing w:after="0" w:line="285" w:lineRule="atLeast"/>
+        <w:rPr>
+          <w:rFonts w:ascii="Consolas" w:eastAsia="Times New Roman" w:hAnsi="Consolas" w:cs="Times New Roman"/>
+          <w:color w:val="ABB2BF"/>
+          <w:sz w:val="21"/>
+          <w:szCs w:val="21"/>
+          <w:lang w:val="en-IN" w:eastAsia="en-IN" w:bidi="ar-SA"/>
+        </w:rPr>
+      </w:pPr>
+      <w:r>
+        <w:rPr>
+          <w:rFonts w:ascii="Consolas" w:eastAsia="Times New Roman" w:hAnsi="Consolas" w:cs="Times New Roman"/>
+          <w:color w:val="ABB2BF"/>
+          <w:sz w:val="21"/>
+          <w:szCs w:val="21"/>
+          <w:lang w:val="en-IN" w:eastAsia="en-IN" w:bidi="ar-SA"/>
+        </w:rPr>
+        <w:t xml:space="preserve">    </w:t>
+      </w:r>
+      <w:r>
+        <w:rPr>
+          <w:rFonts w:ascii="Consolas" w:eastAsia="Times New Roman" w:hAnsi="Consolas" w:cs="Times New Roman"/>
+          <w:color w:val="E06C75"/>
+          <w:sz w:val="21"/>
+          <w:szCs w:val="21"/>
+          <w:lang w:val="en-IN" w:eastAsia="en-IN" w:bidi="ar-SA"/>
+        </w:rPr>
+        <w:t>cin</w:t>
+      </w:r>
+      <w:r>
+        <w:rPr>
+          <w:rFonts w:ascii="Consolas" w:eastAsia="Times New Roman" w:hAnsi="Consolas" w:cs="Times New Roman"/>
+          <w:color w:val="ABB2BF"/>
+          <w:sz w:val="21"/>
+          <w:szCs w:val="21"/>
+          <w:lang w:val="en-IN" w:eastAsia="en-IN" w:bidi="ar-SA"/>
+        </w:rPr>
+        <w:t xml:space="preserve"> </w:t>
+      </w:r>
+      <w:r>
+        <w:rPr>
+          <w:rFonts w:ascii="Consolas" w:eastAsia="Times New Roman" w:hAnsi="Consolas" w:cs="Times New Roman"/>
+          <w:color w:val="C678DD"/>
+          <w:sz w:val="21"/>
+          <w:szCs w:val="21"/>
+          <w:lang w:val="en-IN" w:eastAsia="en-IN" w:bidi="ar-SA"/>
+        </w:rPr>
+        <w:t>&gt;&gt;</w:t>
+      </w:r>
+      <w:r>
+        <w:rPr>
+          <w:rFonts w:ascii="Consolas" w:eastAsia="Times New Roman" w:hAnsi="Consolas" w:cs="Times New Roman"/>
+          <w:color w:val="ABB2BF"/>
+          <w:sz w:val="21"/>
+          <w:szCs w:val="21"/>
+          <w:lang w:val="en-IN" w:eastAsia="en-IN" w:bidi="ar-SA"/>
+        </w:rPr>
+        <w:t xml:space="preserve"> </w:t>
+      </w:r>
+      <w:r>
+        <w:rPr>
+          <w:rFonts w:ascii="Consolas" w:eastAsia="Times New Roman" w:hAnsi="Consolas" w:cs="Times New Roman"/>
+          <w:color w:val="E06C75"/>
+          <w:sz w:val="21"/>
+          <w:szCs w:val="21"/>
+          <w:lang w:val="en-IN" w:eastAsia="en-IN" w:bidi="ar-SA"/>
+        </w:rPr>
+        <w:t>scalar</w:t>
+      </w:r>
+      <w:r>
+        <w:rPr>
+          <w:rFonts w:ascii="Consolas" w:eastAsia="Times New Roman" w:hAnsi="Consolas" w:cs="Times New Roman"/>
+          <w:color w:val="ABB2BF"/>
+          <w:sz w:val="21"/>
+          <w:szCs w:val="21"/>
+          <w:lang w:val="en-IN" w:eastAsia="en-IN" w:bidi="ar-SA"/>
+        </w:rPr>
+        <w:t>;</w:t>
+      </w:r>
+    </w:p>
+    <w:p>
+      <w:pPr>
+        <w:shd w:val="clear" w:color="auto" w:fill="282C34"/>
+        <w:spacing w:after="0" w:line="285" w:lineRule="atLeast"/>
+        <w:rPr>
+          <w:rFonts w:ascii="Consolas" w:eastAsia="Times New Roman" w:hAnsi="Consolas" w:cs="Times New Roman"/>
+          <w:color w:val="ABB2BF"/>
+          <w:sz w:val="21"/>
+          <w:szCs w:val="21"/>
+          <w:lang w:val="en-IN" w:eastAsia="en-IN" w:bidi="ar-SA"/>
+        </w:rPr>
+      </w:pPr>
+    </w:p>
+    <w:p>
+      <w:pPr>
+        <w:shd w:val="clear" w:color="auto" w:fill="282C34"/>
+        <w:spacing w:after="0" w:line="285" w:lineRule="atLeast"/>
+        <w:rPr>
+          <w:rFonts w:ascii="Consolas" w:eastAsia="Times New Roman" w:hAnsi="Consolas" w:cs="Times New Roman"/>
+          <w:color w:val="ABB2BF"/>
+          <w:sz w:val="21"/>
+          <w:szCs w:val="21"/>
+          <w:lang w:val="en-IN" w:eastAsia="en-IN" w:bidi="ar-SA"/>
+        </w:rPr>
+      </w:pPr>
+      <w:r>
+        <w:rPr>
+          <w:rFonts w:ascii="Consolas" w:eastAsia="Times New Roman" w:hAnsi="Consolas" w:cs="Times New Roman"/>
+          <w:color w:val="ABB2BF"/>
+          <w:sz w:val="21"/>
+          <w:szCs w:val="21"/>
+          <w:lang w:val="en-IN" w:eastAsia="en-IN" w:bidi="ar-SA"/>
+        </w:rPr>
+        <w:t xml:space="preserve">    </w:t>
+      </w:r>
+      <w:r>
+        <w:rPr>
+          <w:rFonts w:ascii="Consolas" w:eastAsia="Times New Roman" w:hAnsi="Consolas" w:cs="Times New Roman"/>
+          <w:color w:val="C678DD"/>
+          <w:sz w:val="21"/>
+          <w:szCs w:val="21"/>
+          <w:lang w:val="en-IN" w:eastAsia="en-IN" w:bidi="ar-SA"/>
+        </w:rPr>
+        <w:t>long</w:t>
+      </w:r>
+      <w:r>
+        <w:rPr>
+          <w:rFonts w:ascii="Consolas" w:eastAsia="Times New Roman" w:hAnsi="Consolas" w:cs="Times New Roman"/>
+          <w:color w:val="ABB2BF"/>
+          <w:sz w:val="21"/>
+          <w:szCs w:val="21"/>
+          <w:lang w:val="en-IN" w:eastAsia="en-IN" w:bidi="ar-SA"/>
+        </w:rPr>
+        <w:t xml:space="preserve"> </w:t>
+      </w:r>
+      <w:r>
+        <w:rPr>
+          <w:rFonts w:ascii="Consolas" w:eastAsia="Times New Roman" w:hAnsi="Consolas" w:cs="Times New Roman"/>
+          <w:color w:val="C678DD"/>
+          <w:sz w:val="21"/>
+          <w:szCs w:val="21"/>
+          <w:lang w:val="en-IN" w:eastAsia="en-IN" w:bidi="ar-SA"/>
+        </w:rPr>
+        <w:t>long</w:t>
+      </w:r>
+      <w:r>
+        <w:rPr>
+          <w:rFonts w:ascii="Consolas" w:eastAsia="Times New Roman" w:hAnsi="Consolas" w:cs="Times New Roman"/>
+          <w:color w:val="ABB2BF"/>
+          <w:sz w:val="21"/>
+          <w:szCs w:val="21"/>
+          <w:lang w:val="en-IN" w:eastAsia="en-IN" w:bidi="ar-SA"/>
+        </w:rPr>
+        <w:t xml:space="preserve"> </w:t>
+      </w:r>
+      <w:r>
+        <w:rPr>
+          <w:rFonts w:ascii="Consolas" w:eastAsia="Times New Roman" w:hAnsi="Consolas" w:cs="Times New Roman"/>
+          <w:color w:val="C678DD"/>
+          <w:sz w:val="21"/>
+          <w:szCs w:val="21"/>
+          <w:lang w:val="en-IN" w:eastAsia="en-IN" w:bidi="ar-SA"/>
+        </w:rPr>
+        <w:t>*</w:t>
+      </w:r>
+      <w:r>
+        <w:rPr>
+          <w:rFonts w:ascii="Consolas" w:eastAsia="Times New Roman" w:hAnsi="Consolas" w:cs="Times New Roman"/>
+          <w:color w:val="E06C75"/>
+          <w:sz w:val="21"/>
+          <w:szCs w:val="21"/>
+          <w:lang w:val="en-IN" w:eastAsia="en-IN" w:bidi="ar-SA"/>
+        </w:rPr>
+        <w:t>a</w:t>
+      </w:r>
+      <w:r>
+        <w:rPr>
+          <w:rFonts w:ascii="Consolas" w:eastAsia="Times New Roman" w:hAnsi="Consolas" w:cs="Times New Roman"/>
+          <w:color w:val="ABB2BF"/>
+          <w:sz w:val="21"/>
+          <w:szCs w:val="21"/>
+          <w:lang w:val="en-IN" w:eastAsia="en-IN" w:bidi="ar-SA"/>
+        </w:rPr>
+        <w:t xml:space="preserve"> </w:t>
+      </w:r>
+      <w:r>
+        <w:rPr>
+          <w:rFonts w:ascii="Consolas" w:eastAsia="Times New Roman" w:hAnsi="Consolas" w:cs="Times New Roman"/>
+          <w:color w:val="C678DD"/>
+          <w:sz w:val="21"/>
+          <w:szCs w:val="21"/>
+          <w:lang w:val="en-IN" w:eastAsia="en-IN" w:bidi="ar-SA"/>
+        </w:rPr>
+        <w:t>=</w:t>
+      </w:r>
+      <w:r>
+        <w:rPr>
+          <w:rFonts w:ascii="Consolas" w:eastAsia="Times New Roman" w:hAnsi="Consolas" w:cs="Times New Roman"/>
+          <w:color w:val="ABB2BF"/>
+          <w:sz w:val="21"/>
+          <w:szCs w:val="21"/>
+          <w:lang w:val="en-IN" w:eastAsia="en-IN" w:bidi="ar-SA"/>
+        </w:rPr>
+        <w:t xml:space="preserve"> </w:t>
+      </w:r>
+      <w:r>
+        <w:rPr>
+          <w:rFonts w:ascii="Consolas" w:eastAsia="Times New Roman" w:hAnsi="Consolas" w:cs="Times New Roman"/>
+          <w:color w:val="C678DD"/>
+          <w:sz w:val="21"/>
+          <w:szCs w:val="21"/>
+          <w:lang w:val="en-IN" w:eastAsia="en-IN" w:bidi="ar-SA"/>
+        </w:rPr>
+        <w:t>new</w:t>
+      </w:r>
+      <w:r>
+        <w:rPr>
+          <w:rFonts w:ascii="Consolas" w:eastAsia="Times New Roman" w:hAnsi="Consolas" w:cs="Times New Roman"/>
+          <w:color w:val="ABB2BF"/>
+          <w:sz w:val="21"/>
+          <w:szCs w:val="21"/>
+          <w:lang w:val="en-IN" w:eastAsia="en-IN" w:bidi="ar-SA"/>
+        </w:rPr>
+        <w:t xml:space="preserve"> </w:t>
+      </w:r>
+      <w:r>
+        <w:rPr>
+          <w:rFonts w:ascii="Consolas" w:eastAsia="Times New Roman" w:hAnsi="Consolas" w:cs="Times New Roman"/>
+          <w:color w:val="C678DD"/>
+          <w:sz w:val="21"/>
+          <w:szCs w:val="21"/>
+          <w:lang w:val="en-IN" w:eastAsia="en-IN" w:bidi="ar-SA"/>
+        </w:rPr>
+        <w:t>long</w:t>
+      </w:r>
+      <w:r>
+        <w:rPr>
+          <w:rFonts w:ascii="Consolas" w:eastAsia="Times New Roman" w:hAnsi="Consolas" w:cs="Times New Roman"/>
+          <w:color w:val="ABB2BF"/>
+          <w:sz w:val="21"/>
+          <w:szCs w:val="21"/>
+          <w:lang w:val="en-IN" w:eastAsia="en-IN" w:bidi="ar-SA"/>
+        </w:rPr>
+        <w:t xml:space="preserve"> </w:t>
+      </w:r>
+      <w:r>
+        <w:rPr>
+          <w:rFonts w:ascii="Consolas" w:eastAsia="Times New Roman" w:hAnsi="Consolas" w:cs="Times New Roman"/>
+          <w:color w:val="C678DD"/>
+          <w:sz w:val="21"/>
+          <w:szCs w:val="21"/>
+          <w:lang w:val="en-IN" w:eastAsia="en-IN" w:bidi="ar-SA"/>
+        </w:rPr>
+        <w:t>long</w:t>
+      </w:r>
+      <w:r>
+        <w:rPr>
+          <w:rFonts w:ascii="Consolas" w:eastAsia="Times New Roman" w:hAnsi="Consolas" w:cs="Times New Roman"/>
+          <w:color w:val="ABB2BF"/>
+          <w:sz w:val="21"/>
+          <w:szCs w:val="21"/>
+          <w:lang w:val="en-IN" w:eastAsia="en-IN" w:bidi="ar-SA"/>
+        </w:rPr>
+        <w:t>[</w:t>
+      </w:r>
+      <w:r>
+        <w:rPr>
+          <w:rFonts w:ascii="Consolas" w:eastAsia="Times New Roman" w:hAnsi="Consolas" w:cs="Times New Roman"/>
+          <w:color w:val="E06C75"/>
+          <w:sz w:val="21"/>
+          <w:szCs w:val="21"/>
+          <w:lang w:val="en-IN" w:eastAsia="en-IN" w:bidi="ar-SA"/>
+        </w:rPr>
+        <w:t>n</w:t>
+      </w:r>
+      <w:r>
+        <w:rPr>
+          <w:rFonts w:ascii="Consolas" w:eastAsia="Times New Roman" w:hAnsi="Consolas" w:cs="Times New Roman"/>
+          <w:color w:val="ABB2BF"/>
+          <w:sz w:val="21"/>
+          <w:szCs w:val="21"/>
+          <w:lang w:val="en-IN" w:eastAsia="en-IN" w:bidi="ar-SA"/>
+        </w:rPr>
+        <w:t>];</w:t>
+      </w:r>
+    </w:p>
+    <w:p>
+      <w:pPr>
+        <w:shd w:val="clear" w:color="auto" w:fill="282C34"/>
+        <w:spacing w:after="0" w:line="285" w:lineRule="atLeast"/>
+        <w:rPr>
+          <w:rFonts w:ascii="Consolas" w:eastAsia="Times New Roman" w:hAnsi="Consolas" w:cs="Times New Roman"/>
+          <w:color w:val="ABB2BF"/>
+          <w:sz w:val="21"/>
+          <w:szCs w:val="21"/>
+          <w:lang w:val="en-IN" w:eastAsia="en-IN" w:bidi="ar-SA"/>
+        </w:rPr>
+      </w:pPr>
+      <w:r>
+        <w:rPr>
+          <w:rFonts w:ascii="Consolas" w:eastAsia="Times New Roman" w:hAnsi="Consolas" w:cs="Times New Roman"/>
+          <w:color w:val="ABB2BF"/>
+          <w:sz w:val="21"/>
+          <w:szCs w:val="21"/>
+          <w:lang w:val="en-IN" w:eastAsia="en-IN" w:bidi="ar-SA"/>
+        </w:rPr>
+        <w:t xml:space="preserve">    </w:t>
+      </w:r>
+      <w:r>
+        <w:rPr>
+          <w:rFonts w:ascii="Consolas" w:eastAsia="Times New Roman" w:hAnsi="Consolas" w:cs="Times New Roman"/>
+          <w:color w:val="C678DD"/>
+          <w:sz w:val="21"/>
+          <w:szCs w:val="21"/>
+          <w:lang w:val="en-IN" w:eastAsia="en-IN" w:bidi="ar-SA"/>
+        </w:rPr>
+        <w:t>long</w:t>
+      </w:r>
+      <w:r>
+        <w:rPr>
+          <w:rFonts w:ascii="Consolas" w:eastAsia="Times New Roman" w:hAnsi="Consolas" w:cs="Times New Roman"/>
+          <w:color w:val="ABB2BF"/>
+          <w:sz w:val="21"/>
+          <w:szCs w:val="21"/>
+          <w:lang w:val="en-IN" w:eastAsia="en-IN" w:bidi="ar-SA"/>
+        </w:rPr>
+        <w:t xml:space="preserve"> </w:t>
+      </w:r>
+      <w:r>
+        <w:rPr>
+          <w:rFonts w:ascii="Consolas" w:eastAsia="Times New Roman" w:hAnsi="Consolas" w:cs="Times New Roman"/>
+          <w:color w:val="C678DD"/>
+          <w:sz w:val="21"/>
+          <w:szCs w:val="21"/>
+          <w:lang w:val="en-IN" w:eastAsia="en-IN" w:bidi="ar-SA"/>
+        </w:rPr>
+        <w:t>long</w:t>
+      </w:r>
+      <w:r>
+        <w:rPr>
+          <w:rFonts w:ascii="Consolas" w:eastAsia="Times New Roman" w:hAnsi="Consolas" w:cs="Times New Roman"/>
+          <w:color w:val="ABB2BF"/>
+          <w:sz w:val="21"/>
+          <w:szCs w:val="21"/>
+          <w:lang w:val="en-IN" w:eastAsia="en-IN" w:bidi="ar-SA"/>
+        </w:rPr>
+        <w:t xml:space="preserve"> </w:t>
+      </w:r>
+      <w:r>
+        <w:rPr>
+          <w:rFonts w:ascii="Consolas" w:eastAsia="Times New Roman" w:hAnsi="Consolas" w:cs="Times New Roman"/>
+          <w:color w:val="C678DD"/>
+          <w:sz w:val="21"/>
+          <w:szCs w:val="21"/>
+          <w:lang w:val="en-IN" w:eastAsia="en-IN" w:bidi="ar-SA"/>
+        </w:rPr>
+        <w:t>*</w:t>
+      </w:r>
+      <w:r>
+        <w:rPr>
+          <w:rFonts w:ascii="Consolas" w:eastAsia="Times New Roman" w:hAnsi="Consolas" w:cs="Times New Roman"/>
+          <w:color w:val="E06C75"/>
+          <w:sz w:val="21"/>
+          <w:szCs w:val="21"/>
+          <w:lang w:val="en-IN" w:eastAsia="en-IN" w:bidi="ar-SA"/>
+        </w:rPr>
+        <w:t>result</w:t>
+      </w:r>
+      <w:r>
+        <w:rPr>
+          <w:rFonts w:ascii="Consolas" w:eastAsia="Times New Roman" w:hAnsi="Consolas" w:cs="Times New Roman"/>
+          <w:color w:val="ABB2BF"/>
+          <w:sz w:val="21"/>
+          <w:szCs w:val="21"/>
+          <w:lang w:val="en-IN" w:eastAsia="en-IN" w:bidi="ar-SA"/>
+        </w:rPr>
+        <w:t xml:space="preserve"> </w:t>
+      </w:r>
+      <w:r>
+        <w:rPr>
+          <w:rFonts w:ascii="Consolas" w:eastAsia="Times New Roman" w:hAnsi="Consolas" w:cs="Times New Roman"/>
+          <w:color w:val="C678DD"/>
+          <w:sz w:val="21"/>
+          <w:szCs w:val="21"/>
+          <w:lang w:val="en-IN" w:eastAsia="en-IN" w:bidi="ar-SA"/>
+        </w:rPr>
+        <w:t>=</w:t>
+      </w:r>
+      <w:r>
+        <w:rPr>
+          <w:rFonts w:ascii="Consolas" w:eastAsia="Times New Roman" w:hAnsi="Consolas" w:cs="Times New Roman"/>
+          <w:color w:val="ABB2BF"/>
+          <w:sz w:val="21"/>
+          <w:szCs w:val="21"/>
+          <w:lang w:val="en-IN" w:eastAsia="en-IN" w:bidi="ar-SA"/>
+        </w:rPr>
+        <w:t xml:space="preserve"> </w:t>
+      </w:r>
+      <w:r>
+        <w:rPr>
+          <w:rFonts w:ascii="Consolas" w:eastAsia="Times New Roman" w:hAnsi="Consolas" w:cs="Times New Roman"/>
+          <w:color w:val="C678DD"/>
+          <w:sz w:val="21"/>
+          <w:szCs w:val="21"/>
+          <w:lang w:val="en-IN" w:eastAsia="en-IN" w:bidi="ar-SA"/>
+        </w:rPr>
+        <w:t>new</w:t>
+      </w:r>
+      <w:r>
+        <w:rPr>
+          <w:rFonts w:ascii="Consolas" w:eastAsia="Times New Roman" w:hAnsi="Consolas" w:cs="Times New Roman"/>
+          <w:color w:val="ABB2BF"/>
+          <w:sz w:val="21"/>
+          <w:szCs w:val="21"/>
+          <w:lang w:val="en-IN" w:eastAsia="en-IN" w:bidi="ar-SA"/>
+        </w:rPr>
+        <w:t xml:space="preserve"> </w:t>
+      </w:r>
+      <w:r>
+        <w:rPr>
+          <w:rFonts w:ascii="Consolas" w:eastAsia="Times New Roman" w:hAnsi="Consolas" w:cs="Times New Roman"/>
+          <w:color w:val="C678DD"/>
+          <w:sz w:val="21"/>
+          <w:szCs w:val="21"/>
+          <w:lang w:val="en-IN" w:eastAsia="en-IN" w:bidi="ar-SA"/>
+        </w:rPr>
+        <w:t>long</w:t>
+      </w:r>
+      <w:r>
+        <w:rPr>
+          <w:rFonts w:ascii="Consolas" w:eastAsia="Times New Roman" w:hAnsi="Consolas" w:cs="Times New Roman"/>
+          <w:color w:val="ABB2BF"/>
+          <w:sz w:val="21"/>
+          <w:szCs w:val="21"/>
+          <w:lang w:val="en-IN" w:eastAsia="en-IN" w:bidi="ar-SA"/>
+        </w:rPr>
+        <w:t xml:space="preserve"> </w:t>
+      </w:r>
+      <w:r>
+        <w:rPr>
+          <w:rFonts w:ascii="Consolas" w:eastAsia="Times New Roman" w:hAnsi="Consolas" w:cs="Times New Roman"/>
+          <w:color w:val="C678DD"/>
+          <w:sz w:val="21"/>
+          <w:szCs w:val="21"/>
+          <w:lang w:val="en-IN" w:eastAsia="en-IN" w:bidi="ar-SA"/>
+        </w:rPr>
+        <w:t>long</w:t>
+      </w:r>
+      <w:r>
+        <w:rPr>
+          <w:rFonts w:ascii="Consolas" w:eastAsia="Times New Roman" w:hAnsi="Consolas" w:cs="Times New Roman"/>
+          <w:color w:val="ABB2BF"/>
+          <w:sz w:val="21"/>
+          <w:szCs w:val="21"/>
+          <w:lang w:val="en-IN" w:eastAsia="en-IN" w:bidi="ar-SA"/>
+        </w:rPr>
+        <w:t>[</w:t>
+      </w:r>
+      <w:r>
+        <w:rPr>
+          <w:rFonts w:ascii="Consolas" w:eastAsia="Times New Roman" w:hAnsi="Consolas" w:cs="Times New Roman"/>
+          <w:color w:val="E06C75"/>
+          <w:sz w:val="21"/>
+          <w:szCs w:val="21"/>
+          <w:lang w:val="en-IN" w:eastAsia="en-IN" w:bidi="ar-SA"/>
+        </w:rPr>
+        <w:t>n</w:t>
+      </w:r>
+      <w:r>
+        <w:rPr>
+          <w:rFonts w:ascii="Consolas" w:eastAsia="Times New Roman" w:hAnsi="Consolas" w:cs="Times New Roman"/>
+          <w:color w:val="ABB2BF"/>
+          <w:sz w:val="21"/>
+          <w:szCs w:val="21"/>
+          <w:lang w:val="en-IN" w:eastAsia="en-IN" w:bidi="ar-SA"/>
+        </w:rPr>
+        <w:t>];</w:t>
+      </w:r>
+    </w:p>
+    <w:p>
+      <w:pPr>
+        <w:shd w:val="clear" w:color="auto" w:fill="282C34"/>
+        <w:spacing w:after="0" w:line="285" w:lineRule="atLeast"/>
+        <w:rPr>
+          <w:rFonts w:ascii="Consolas" w:eastAsia="Times New Roman" w:hAnsi="Consolas" w:cs="Times New Roman"/>
+          <w:color w:val="ABB2BF"/>
+          <w:sz w:val="21"/>
+          <w:szCs w:val="21"/>
+          <w:lang w:val="en-IN" w:eastAsia="en-IN" w:bidi="ar-SA"/>
+        </w:rPr>
+      </w:pPr>
+    </w:p>
+    <w:p>
+      <w:pPr>
+        <w:shd w:val="clear" w:color="auto" w:fill="282C34"/>
+        <w:spacing w:after="0" w:line="285" w:lineRule="atLeast"/>
+        <w:rPr>
+          <w:rFonts w:ascii="Consolas" w:eastAsia="Times New Roman" w:hAnsi="Consolas" w:cs="Times New Roman"/>
+          <w:color w:val="ABB2BF"/>
+          <w:sz w:val="21"/>
+          <w:szCs w:val="21"/>
+          <w:lang w:val="en-IN" w:eastAsia="en-IN" w:bidi="ar-SA"/>
+        </w:rPr>
+      </w:pPr>
+      <w:r>
+        <w:rPr>
+          <w:rFonts w:ascii="Consolas" w:eastAsia="Times New Roman" w:hAnsi="Consolas" w:cs="Times New Roman"/>
+          <w:i/>
+          <w:iCs/>
+          <w:color w:val="7F848E"/>
+          <w:sz w:val="21"/>
+          <w:szCs w:val="21"/>
+          <w:lang w:val="en-IN" w:eastAsia="en-IN" w:bidi="ar-SA"/>
+        </w:rPr>
+        <w:t>    // Initialize vector</w:t>
+      </w:r>
+    </w:p>
+    <w:p>
+      <w:pPr>
+        <w:shd w:val="clear" w:color="auto" w:fill="282C34"/>
+        <w:spacing w:after="0" w:line="285" w:lineRule="atLeast"/>
+        <w:rPr>
+          <w:rFonts w:ascii="Consolas" w:eastAsia="Times New Roman" w:hAnsi="Consolas" w:cs="Times New Roman"/>
+          <w:color w:val="ABB2BF"/>
+          <w:sz w:val="21"/>
+          <w:szCs w:val="21"/>
+          <w:lang w:val="en-IN" w:eastAsia="en-IN" w:bidi="ar-SA"/>
+        </w:rPr>
+      </w:pPr>
+      <w:r>
+        <w:rPr>
+          <w:rFonts w:ascii="Consolas" w:eastAsia="Times New Roman" w:hAnsi="Consolas" w:cs="Times New Roman"/>
+          <w:color w:val="ABB2BF"/>
+          <w:sz w:val="21"/>
+          <w:szCs w:val="21"/>
+          <w:lang w:val="en-IN" w:eastAsia="en-IN" w:bidi="ar-SA"/>
+        </w:rPr>
+        <w:t xml:space="preserve">    </w:t>
+      </w:r>
+      <w:r>
+        <w:rPr>
+          <w:rFonts w:ascii="Consolas" w:eastAsia="Times New Roman" w:hAnsi="Consolas" w:cs="Times New Roman"/>
+          <w:color w:val="C678DD"/>
+          <w:sz w:val="21"/>
+          <w:szCs w:val="21"/>
+          <w:lang w:val="en-IN" w:eastAsia="en-IN" w:bidi="ar-SA"/>
+        </w:rPr>
+        <w:t>for</w:t>
+      </w:r>
+      <w:r>
+        <w:rPr>
+          <w:rFonts w:ascii="Consolas" w:eastAsia="Times New Roman" w:hAnsi="Consolas" w:cs="Times New Roman"/>
+          <w:color w:val="ABB2BF"/>
+          <w:sz w:val="21"/>
+          <w:szCs w:val="21"/>
+          <w:lang w:val="en-IN" w:eastAsia="en-IN" w:bidi="ar-SA"/>
+        </w:rPr>
+        <w:t>(</w:t>
+      </w:r>
+      <w:r>
+        <w:rPr>
+          <w:rFonts w:ascii="Consolas" w:eastAsia="Times New Roman" w:hAnsi="Consolas" w:cs="Times New Roman"/>
+          <w:color w:val="C678DD"/>
+          <w:sz w:val="21"/>
+          <w:szCs w:val="21"/>
+          <w:lang w:val="en-IN" w:eastAsia="en-IN" w:bidi="ar-SA"/>
+        </w:rPr>
+        <w:t>long</w:t>
+      </w:r>
+      <w:r>
+        <w:rPr>
+          <w:rFonts w:ascii="Consolas" w:eastAsia="Times New Roman" w:hAnsi="Consolas" w:cs="Times New Roman"/>
+          <w:color w:val="ABB2BF"/>
+          <w:sz w:val="21"/>
+          <w:szCs w:val="21"/>
+          <w:lang w:val="en-IN" w:eastAsia="en-IN" w:bidi="ar-SA"/>
+        </w:rPr>
+        <w:t xml:space="preserve"> </w:t>
+      </w:r>
+      <w:r>
+        <w:rPr>
+          <w:rFonts w:ascii="Consolas" w:eastAsia="Times New Roman" w:hAnsi="Consolas" w:cs="Times New Roman"/>
+          <w:color w:val="C678DD"/>
+          <w:sz w:val="21"/>
+          <w:szCs w:val="21"/>
+          <w:lang w:val="en-IN" w:eastAsia="en-IN" w:bidi="ar-SA"/>
+        </w:rPr>
+        <w:t>long</w:t>
+      </w:r>
+      <w:r>
+        <w:rPr>
+          <w:rFonts w:ascii="Consolas" w:eastAsia="Times New Roman" w:hAnsi="Consolas" w:cs="Times New Roman"/>
+          <w:color w:val="ABB2BF"/>
+          <w:sz w:val="21"/>
+          <w:szCs w:val="21"/>
+          <w:lang w:val="en-IN" w:eastAsia="en-IN" w:bidi="ar-SA"/>
+        </w:rPr>
+        <w:t xml:space="preserve"> </w:t>
+      </w:r>
+      <w:r>
+        <w:rPr>
+          <w:rFonts w:ascii="Consolas" w:eastAsia="Times New Roman" w:hAnsi="Consolas" w:cs="Times New Roman"/>
+          <w:color w:val="E06C75"/>
+          <w:sz w:val="21"/>
+          <w:szCs w:val="21"/>
+          <w:lang w:val="en-IN" w:eastAsia="en-IN" w:bidi="ar-SA"/>
+        </w:rPr>
+        <w:t>i</w:t>
+      </w:r>
+      <w:r>
+        <w:rPr>
+          <w:rFonts w:ascii="Consolas" w:eastAsia="Times New Roman" w:hAnsi="Consolas" w:cs="Times New Roman"/>
+          <w:color w:val="ABB2BF"/>
+          <w:sz w:val="21"/>
+          <w:szCs w:val="21"/>
+          <w:lang w:val="en-IN" w:eastAsia="en-IN" w:bidi="ar-SA"/>
+        </w:rPr>
+        <w:t xml:space="preserve"> </w:t>
+      </w:r>
+      <w:r>
+        <w:rPr>
+          <w:rFonts w:ascii="Consolas" w:eastAsia="Times New Roman" w:hAnsi="Consolas" w:cs="Times New Roman"/>
+          <w:color w:val="C678DD"/>
+          <w:sz w:val="21"/>
+          <w:szCs w:val="21"/>
+          <w:lang w:val="en-IN" w:eastAsia="en-IN" w:bidi="ar-SA"/>
+        </w:rPr>
+        <w:t>=</w:t>
+      </w:r>
+      <w:r>
+        <w:rPr>
+          <w:rFonts w:ascii="Consolas" w:eastAsia="Times New Roman" w:hAnsi="Consolas" w:cs="Times New Roman"/>
+          <w:color w:val="ABB2BF"/>
+          <w:sz w:val="21"/>
+          <w:szCs w:val="21"/>
+          <w:lang w:val="en-IN" w:eastAsia="en-IN" w:bidi="ar-SA"/>
+        </w:rPr>
+        <w:t xml:space="preserve"> </w:t>
+      </w:r>
+      <w:r>
+        <w:rPr>
+          <w:rFonts w:ascii="Consolas" w:eastAsia="Times New Roman" w:hAnsi="Consolas" w:cs="Times New Roman"/>
+          <w:color w:val="D19A66"/>
+          <w:sz w:val="21"/>
+          <w:szCs w:val="21"/>
+          <w:lang w:val="en-IN" w:eastAsia="en-IN" w:bidi="ar-SA"/>
+        </w:rPr>
+        <w:t>0</w:t>
+      </w:r>
+      <w:r>
+        <w:rPr>
+          <w:rFonts w:ascii="Consolas" w:eastAsia="Times New Roman" w:hAnsi="Consolas" w:cs="Times New Roman"/>
+          <w:color w:val="ABB2BF"/>
+          <w:sz w:val="21"/>
+          <w:szCs w:val="21"/>
+          <w:lang w:val="en-IN" w:eastAsia="en-IN" w:bidi="ar-SA"/>
+        </w:rPr>
+        <w:t xml:space="preserve">; </w:t>
+      </w:r>
+      <w:r>
+        <w:rPr>
+          <w:rFonts w:ascii="Consolas" w:eastAsia="Times New Roman" w:hAnsi="Consolas" w:cs="Times New Roman"/>
+          <w:color w:val="E06C75"/>
+          <w:sz w:val="21"/>
+          <w:szCs w:val="21"/>
+          <w:lang w:val="en-IN" w:eastAsia="en-IN" w:bidi="ar-SA"/>
+        </w:rPr>
+        <w:t>i</w:t>
+      </w:r>
+      <w:r>
+        <w:rPr>
+          <w:rFonts w:ascii="Consolas" w:eastAsia="Times New Roman" w:hAnsi="Consolas" w:cs="Times New Roman"/>
+          <w:color w:val="ABB2BF"/>
+          <w:sz w:val="21"/>
+          <w:szCs w:val="21"/>
+          <w:lang w:val="en-IN" w:eastAsia="en-IN" w:bidi="ar-SA"/>
+        </w:rPr>
+        <w:t xml:space="preserve"> </w:t>
+      </w:r>
+      <w:r>
+        <w:rPr>
+          <w:rFonts w:ascii="Consolas" w:eastAsia="Times New Roman" w:hAnsi="Consolas" w:cs="Times New Roman"/>
+          <w:color w:val="C678DD"/>
+          <w:sz w:val="21"/>
+          <w:szCs w:val="21"/>
+          <w:lang w:val="en-IN" w:eastAsia="en-IN" w:bidi="ar-SA"/>
+        </w:rPr>
+        <w:t>&lt;</w:t>
+      </w:r>
+      <w:r>
+        <w:rPr>
+          <w:rFonts w:ascii="Consolas" w:eastAsia="Times New Roman" w:hAnsi="Consolas" w:cs="Times New Roman"/>
+          <w:color w:val="ABB2BF"/>
+          <w:sz w:val="21"/>
+          <w:szCs w:val="21"/>
+          <w:lang w:val="en-IN" w:eastAsia="en-IN" w:bidi="ar-SA"/>
+        </w:rPr>
+        <w:t xml:space="preserve"> </w:t>
+      </w:r>
+      <w:r>
+        <w:rPr>
+          <w:rFonts w:ascii="Consolas" w:eastAsia="Times New Roman" w:hAnsi="Consolas" w:cs="Times New Roman"/>
+          <w:color w:val="E06C75"/>
+          <w:sz w:val="21"/>
+          <w:szCs w:val="21"/>
+          <w:lang w:val="en-IN" w:eastAsia="en-IN" w:bidi="ar-SA"/>
+        </w:rPr>
+        <w:t>n</w:t>
+      </w:r>
+      <w:r>
+        <w:rPr>
+          <w:rFonts w:ascii="Consolas" w:eastAsia="Times New Roman" w:hAnsi="Consolas" w:cs="Times New Roman"/>
+          <w:color w:val="ABB2BF"/>
+          <w:sz w:val="21"/>
+          <w:szCs w:val="21"/>
+          <w:lang w:val="en-IN" w:eastAsia="en-IN" w:bidi="ar-SA"/>
+        </w:rPr>
+        <w:t xml:space="preserve">; </w:t>
+      </w:r>
+      <w:r>
+        <w:rPr>
+          <w:rFonts w:ascii="Consolas" w:eastAsia="Times New Roman" w:hAnsi="Consolas" w:cs="Times New Roman"/>
+          <w:color w:val="E06C75"/>
+          <w:sz w:val="21"/>
+          <w:szCs w:val="21"/>
+          <w:lang w:val="en-IN" w:eastAsia="en-IN" w:bidi="ar-SA"/>
+        </w:rPr>
+        <w:t>i</w:t>
+      </w:r>
+      <w:r>
+        <w:rPr>
+          <w:rFonts w:ascii="Consolas" w:eastAsia="Times New Roman" w:hAnsi="Consolas" w:cs="Times New Roman"/>
+          <w:color w:val="C678DD"/>
+          <w:sz w:val="21"/>
+          <w:szCs w:val="21"/>
+          <w:lang w:val="en-IN" w:eastAsia="en-IN" w:bidi="ar-SA"/>
+        </w:rPr>
+        <w:t>++</w:t>
+      </w:r>
+      <w:r>
+        <w:rPr>
+          <w:rFonts w:ascii="Consolas" w:eastAsia="Times New Roman" w:hAnsi="Consolas" w:cs="Times New Roman"/>
+          <w:color w:val="ABB2BF"/>
+          <w:sz w:val="21"/>
+          <w:szCs w:val="21"/>
+          <w:lang w:val="en-IN" w:eastAsia="en-IN" w:bidi="ar-SA"/>
+        </w:rPr>
+        <w:t>)</w:t>
+      </w:r>
+    </w:p>
+    <w:p>
+      <w:pPr>
+        <w:shd w:val="clear" w:color="auto" w:fill="282C34"/>
+        <w:spacing w:after="0" w:line="285" w:lineRule="atLeast"/>
+        <w:rPr>
+          <w:rFonts w:ascii="Consolas" w:eastAsia="Times New Roman" w:hAnsi="Consolas" w:cs="Times New Roman"/>
+          <w:color w:val="ABB2BF"/>
+          <w:sz w:val="21"/>
+          <w:szCs w:val="21"/>
+          <w:lang w:val="en-IN" w:eastAsia="en-IN" w:bidi="ar-SA"/>
+        </w:rPr>
+      </w:pPr>
+      <w:r>
+        <w:rPr>
+          <w:rFonts w:ascii="Consolas" w:eastAsia="Times New Roman" w:hAnsi="Consolas" w:cs="Times New Roman"/>
+          <w:color w:val="ABB2BF"/>
+          <w:sz w:val="21"/>
+          <w:szCs w:val="21"/>
+          <w:lang w:val="en-IN" w:eastAsia="en-IN" w:bidi="ar-SA"/>
+        </w:rPr>
+        <w:t xml:space="preserve">        </w:t>
+      </w:r>
+      <w:r>
+        <w:rPr>
+          <w:rFonts w:ascii="Consolas" w:eastAsia="Times New Roman" w:hAnsi="Consolas" w:cs="Times New Roman"/>
+          <w:color w:val="E06C75"/>
+          <w:sz w:val="21"/>
+          <w:szCs w:val="21"/>
+          <w:lang w:val="en-IN" w:eastAsia="en-IN" w:bidi="ar-SA"/>
+        </w:rPr>
+        <w:t>a</w:t>
+      </w:r>
+      <w:r>
+        <w:rPr>
+          <w:rFonts w:ascii="Consolas" w:eastAsia="Times New Roman" w:hAnsi="Consolas" w:cs="Times New Roman"/>
+          <w:color w:val="ABB2BF"/>
+          <w:sz w:val="21"/>
+          <w:szCs w:val="21"/>
+          <w:lang w:val="en-IN" w:eastAsia="en-IN" w:bidi="ar-SA"/>
+        </w:rPr>
+        <w:t>[</w:t>
+      </w:r>
+      <w:r>
+        <w:rPr>
+          <w:rFonts w:ascii="Consolas" w:eastAsia="Times New Roman" w:hAnsi="Consolas" w:cs="Times New Roman"/>
+          <w:color w:val="E06C75"/>
+          <w:sz w:val="21"/>
+          <w:szCs w:val="21"/>
+          <w:lang w:val="en-IN" w:eastAsia="en-IN" w:bidi="ar-SA"/>
+        </w:rPr>
+        <w:t>i</w:t>
+      </w:r>
+      <w:r>
+        <w:rPr>
+          <w:rFonts w:ascii="Consolas" w:eastAsia="Times New Roman" w:hAnsi="Consolas" w:cs="Times New Roman"/>
+          <w:color w:val="ABB2BF"/>
+          <w:sz w:val="21"/>
+          <w:szCs w:val="21"/>
+          <w:lang w:val="en-IN" w:eastAsia="en-IN" w:bidi="ar-SA"/>
+        </w:rPr>
+        <w:t xml:space="preserve">] </w:t>
+      </w:r>
+      <w:r>
+        <w:rPr>
+          <w:rFonts w:ascii="Consolas" w:eastAsia="Times New Roman" w:hAnsi="Consolas" w:cs="Times New Roman"/>
+          <w:color w:val="C678DD"/>
+          <w:sz w:val="21"/>
+          <w:szCs w:val="21"/>
+          <w:lang w:val="en-IN" w:eastAsia="en-IN" w:bidi="ar-SA"/>
+        </w:rPr>
+        <w:t>=</w:t>
+      </w:r>
+      <w:r>
+        <w:rPr>
+          <w:rFonts w:ascii="Consolas" w:eastAsia="Times New Roman" w:hAnsi="Consolas" w:cs="Times New Roman"/>
+          <w:color w:val="ABB2BF"/>
+          <w:sz w:val="21"/>
+          <w:szCs w:val="21"/>
+          <w:lang w:val="en-IN" w:eastAsia="en-IN" w:bidi="ar-SA"/>
+        </w:rPr>
+        <w:t xml:space="preserve"> </w:t>
+      </w:r>
+      <w:r>
+        <w:rPr>
+          <w:rFonts w:ascii="Consolas" w:eastAsia="Times New Roman" w:hAnsi="Consolas" w:cs="Times New Roman"/>
+          <w:color w:val="E06C75"/>
+          <w:sz w:val="21"/>
+          <w:szCs w:val="21"/>
+          <w:lang w:val="en-IN" w:eastAsia="en-IN" w:bidi="ar-SA"/>
+        </w:rPr>
+        <w:t>i</w:t>
+      </w:r>
+      <w:r>
+        <w:rPr>
+          <w:rFonts w:ascii="Consolas" w:eastAsia="Times New Roman" w:hAnsi="Consolas" w:cs="Times New Roman"/>
+          <w:color w:val="ABB2BF"/>
+          <w:sz w:val="21"/>
+          <w:szCs w:val="21"/>
+          <w:lang w:val="en-IN" w:eastAsia="en-IN" w:bidi="ar-SA"/>
+        </w:rPr>
+        <w:t>;</w:t>
+      </w:r>
+    </w:p>
+    <w:p>
+      <w:pPr>
+        <w:shd w:val="clear" w:color="auto" w:fill="282C34"/>
+        <w:spacing w:after="0" w:line="285" w:lineRule="atLeast"/>
+        <w:rPr>
+          <w:rFonts w:ascii="Consolas" w:eastAsia="Times New Roman" w:hAnsi="Consolas" w:cs="Times New Roman"/>
+          <w:color w:val="ABB2BF"/>
+          <w:sz w:val="21"/>
+          <w:szCs w:val="21"/>
+          <w:lang w:val="en-IN" w:eastAsia="en-IN" w:bidi="ar-SA"/>
+        </w:rPr>
+      </w:pPr>
+    </w:p>
+    <w:p>
+      <w:pPr>
+        <w:shd w:val="clear" w:color="auto" w:fill="282C34"/>
+        <w:spacing w:after="0" w:line="285" w:lineRule="atLeast"/>
+        <w:rPr>
+          <w:rFonts w:ascii="Consolas" w:eastAsia="Times New Roman" w:hAnsi="Consolas" w:cs="Times New Roman"/>
+          <w:color w:val="ABB2BF"/>
+          <w:sz w:val="21"/>
+          <w:szCs w:val="21"/>
+          <w:lang w:val="en-IN" w:eastAsia="en-IN" w:bidi="ar-SA"/>
+        </w:rPr>
+      </w:pPr>
+      <w:r>
+        <w:rPr>
+          <w:rFonts w:ascii="Consolas" w:eastAsia="Times New Roman" w:hAnsi="Consolas" w:cs="Times New Roman"/>
+          <w:i/>
+          <w:iCs/>
+          <w:color w:val="7F848E"/>
+          <w:sz w:val="21"/>
+          <w:szCs w:val="21"/>
+          <w:lang w:val="en-IN" w:eastAsia="en-IN" w:bidi="ar-SA"/>
+        </w:rPr>
+        <w:lastRenderedPageBreak/>
+        <w:t>    // Sequential addition</w:t>
+      </w:r>
+    </w:p>
+    <w:p>
+      <w:pPr>
+        <w:shd w:val="clear" w:color="auto" w:fill="282C34"/>
+        <w:spacing w:after="0" w:line="285" w:lineRule="atLeast"/>
+        <w:rPr>
+          <w:rFonts w:ascii="Consolas" w:eastAsia="Times New Roman" w:hAnsi="Consolas" w:cs="Times New Roman"/>
+          <w:color w:val="ABB2BF"/>
+          <w:sz w:val="21"/>
+          <w:szCs w:val="21"/>
+          <w:lang w:val="en-IN" w:eastAsia="en-IN" w:bidi="ar-SA"/>
+        </w:rPr>
+      </w:pPr>
+      <w:r>
+        <w:rPr>
+          <w:rFonts w:ascii="Consolas" w:eastAsia="Times New Roman" w:hAnsi="Consolas" w:cs="Times New Roman"/>
+          <w:color w:val="ABB2BF"/>
+          <w:sz w:val="21"/>
+          <w:szCs w:val="21"/>
+          <w:lang w:val="en-IN" w:eastAsia="en-IN" w:bidi="ar-SA"/>
+        </w:rPr>
+        <w:t xml:space="preserve">    </w:t>
+      </w:r>
+      <w:r>
+        <w:rPr>
+          <w:rFonts w:ascii="Consolas" w:eastAsia="Times New Roman" w:hAnsi="Consolas" w:cs="Times New Roman"/>
+          <w:color w:val="C678DD"/>
+          <w:sz w:val="21"/>
+          <w:szCs w:val="21"/>
+          <w:lang w:val="en-IN" w:eastAsia="en-IN" w:bidi="ar-SA"/>
+        </w:rPr>
+        <w:t>double</w:t>
+      </w:r>
+      <w:r>
+        <w:rPr>
+          <w:rFonts w:ascii="Consolas" w:eastAsia="Times New Roman" w:hAnsi="Consolas" w:cs="Times New Roman"/>
+          <w:color w:val="ABB2BF"/>
+          <w:sz w:val="21"/>
+          <w:szCs w:val="21"/>
+          <w:lang w:val="en-IN" w:eastAsia="en-IN" w:bidi="ar-SA"/>
+        </w:rPr>
+        <w:t xml:space="preserve"> </w:t>
+      </w:r>
+      <w:r>
+        <w:rPr>
+          <w:rFonts w:ascii="Consolas" w:eastAsia="Times New Roman" w:hAnsi="Consolas" w:cs="Times New Roman"/>
+          <w:color w:val="E06C75"/>
+          <w:sz w:val="21"/>
+          <w:szCs w:val="21"/>
+          <w:lang w:val="en-IN" w:eastAsia="en-IN" w:bidi="ar-SA"/>
+        </w:rPr>
+        <w:t>t1</w:t>
+      </w:r>
+      <w:r>
+        <w:rPr>
+          <w:rFonts w:ascii="Consolas" w:eastAsia="Times New Roman" w:hAnsi="Consolas" w:cs="Times New Roman"/>
+          <w:color w:val="ABB2BF"/>
+          <w:sz w:val="21"/>
+          <w:szCs w:val="21"/>
+          <w:lang w:val="en-IN" w:eastAsia="en-IN" w:bidi="ar-SA"/>
+        </w:rPr>
+        <w:t xml:space="preserve"> </w:t>
+      </w:r>
+      <w:r>
+        <w:rPr>
+          <w:rFonts w:ascii="Consolas" w:eastAsia="Times New Roman" w:hAnsi="Consolas" w:cs="Times New Roman"/>
+          <w:color w:val="C678DD"/>
+          <w:sz w:val="21"/>
+          <w:szCs w:val="21"/>
+          <w:lang w:val="en-IN" w:eastAsia="en-IN" w:bidi="ar-SA"/>
+        </w:rPr>
+        <w:t>=</w:t>
+      </w:r>
+      <w:r>
+        <w:rPr>
+          <w:rFonts w:ascii="Consolas" w:eastAsia="Times New Roman" w:hAnsi="Consolas" w:cs="Times New Roman"/>
+          <w:color w:val="ABB2BF"/>
+          <w:sz w:val="21"/>
+          <w:szCs w:val="21"/>
+          <w:lang w:val="en-IN" w:eastAsia="en-IN" w:bidi="ar-SA"/>
+        </w:rPr>
+        <w:t xml:space="preserve"> </w:t>
+      </w:r>
+      <w:r>
+        <w:rPr>
+          <w:rFonts w:ascii="Consolas" w:eastAsia="Times New Roman" w:hAnsi="Consolas" w:cs="Times New Roman"/>
+          <w:color w:val="61AFEF"/>
+          <w:sz w:val="21"/>
+          <w:szCs w:val="21"/>
+          <w:lang w:val="en-IN" w:eastAsia="en-IN" w:bidi="ar-SA"/>
+        </w:rPr>
+        <w:t>omp_get_wtime</w:t>
+      </w:r>
+      <w:r>
+        <w:rPr>
+          <w:rFonts w:ascii="Consolas" w:eastAsia="Times New Roman" w:hAnsi="Consolas" w:cs="Times New Roman"/>
+          <w:color w:val="ABB2BF"/>
+          <w:sz w:val="21"/>
+          <w:szCs w:val="21"/>
+          <w:lang w:val="en-IN" w:eastAsia="en-IN" w:bidi="ar-SA"/>
+        </w:rPr>
+        <w:t>();</w:t>
+      </w:r>
+    </w:p>
+    <w:p>
+      <w:pPr>
+        <w:shd w:val="clear" w:color="auto" w:fill="282C34"/>
+        <w:spacing w:after="0" w:line="285" w:lineRule="atLeast"/>
+        <w:rPr>
+          <w:rFonts w:ascii="Consolas" w:eastAsia="Times New Roman" w:hAnsi="Consolas" w:cs="Times New Roman"/>
+          <w:color w:val="ABB2BF"/>
+          <w:sz w:val="21"/>
+          <w:szCs w:val="21"/>
+          <w:lang w:val="en-IN" w:eastAsia="en-IN" w:bidi="ar-SA"/>
+        </w:rPr>
+      </w:pPr>
+      <w:r>
+        <w:rPr>
+          <w:rFonts w:ascii="Consolas" w:eastAsia="Times New Roman" w:hAnsi="Consolas" w:cs="Times New Roman"/>
+          <w:color w:val="ABB2BF"/>
+          <w:sz w:val="21"/>
+          <w:szCs w:val="21"/>
+          <w:lang w:val="en-IN" w:eastAsia="en-IN" w:bidi="ar-SA"/>
+        </w:rPr>
+        <w:t xml:space="preserve">    </w:t>
+      </w:r>
+      <w:r>
+        <w:rPr>
+          <w:rFonts w:ascii="Consolas" w:eastAsia="Times New Roman" w:hAnsi="Consolas" w:cs="Times New Roman"/>
+          <w:color w:val="C678DD"/>
+          <w:sz w:val="21"/>
+          <w:szCs w:val="21"/>
+          <w:lang w:val="en-IN" w:eastAsia="en-IN" w:bidi="ar-SA"/>
+        </w:rPr>
+        <w:t>for</w:t>
+      </w:r>
+      <w:r>
+        <w:rPr>
+          <w:rFonts w:ascii="Consolas" w:eastAsia="Times New Roman" w:hAnsi="Consolas" w:cs="Times New Roman"/>
+          <w:color w:val="ABB2BF"/>
+          <w:sz w:val="21"/>
+          <w:szCs w:val="21"/>
+          <w:lang w:val="en-IN" w:eastAsia="en-IN" w:bidi="ar-SA"/>
+        </w:rPr>
+        <w:t>(</w:t>
+      </w:r>
+      <w:r>
+        <w:rPr>
+          <w:rFonts w:ascii="Consolas" w:eastAsia="Times New Roman" w:hAnsi="Consolas" w:cs="Times New Roman"/>
+          <w:color w:val="C678DD"/>
+          <w:sz w:val="21"/>
+          <w:szCs w:val="21"/>
+          <w:lang w:val="en-IN" w:eastAsia="en-IN" w:bidi="ar-SA"/>
+        </w:rPr>
+        <w:t>long</w:t>
+      </w:r>
+      <w:r>
+        <w:rPr>
+          <w:rFonts w:ascii="Consolas" w:eastAsia="Times New Roman" w:hAnsi="Consolas" w:cs="Times New Roman"/>
+          <w:color w:val="ABB2BF"/>
+          <w:sz w:val="21"/>
+          <w:szCs w:val="21"/>
+          <w:lang w:val="en-IN" w:eastAsia="en-IN" w:bidi="ar-SA"/>
+        </w:rPr>
+        <w:t xml:space="preserve"> </w:t>
+      </w:r>
+      <w:r>
+        <w:rPr>
+          <w:rFonts w:ascii="Consolas" w:eastAsia="Times New Roman" w:hAnsi="Consolas" w:cs="Times New Roman"/>
+          <w:color w:val="C678DD"/>
+          <w:sz w:val="21"/>
+          <w:szCs w:val="21"/>
+          <w:lang w:val="en-IN" w:eastAsia="en-IN" w:bidi="ar-SA"/>
+        </w:rPr>
+        <w:t>long</w:t>
+      </w:r>
+      <w:r>
+        <w:rPr>
+          <w:rFonts w:ascii="Consolas" w:eastAsia="Times New Roman" w:hAnsi="Consolas" w:cs="Times New Roman"/>
+          <w:color w:val="ABB2BF"/>
+          <w:sz w:val="21"/>
+          <w:szCs w:val="21"/>
+          <w:lang w:val="en-IN" w:eastAsia="en-IN" w:bidi="ar-SA"/>
+        </w:rPr>
+        <w:t xml:space="preserve"> </w:t>
+      </w:r>
+      <w:r>
+        <w:rPr>
+          <w:rFonts w:ascii="Consolas" w:eastAsia="Times New Roman" w:hAnsi="Consolas" w:cs="Times New Roman"/>
+          <w:color w:val="E06C75"/>
+          <w:sz w:val="21"/>
+          <w:szCs w:val="21"/>
+          <w:lang w:val="en-IN" w:eastAsia="en-IN" w:bidi="ar-SA"/>
+        </w:rPr>
+        <w:t>i</w:t>
+      </w:r>
+      <w:r>
+        <w:rPr>
+          <w:rFonts w:ascii="Consolas" w:eastAsia="Times New Roman" w:hAnsi="Consolas" w:cs="Times New Roman"/>
+          <w:color w:val="ABB2BF"/>
+          <w:sz w:val="21"/>
+          <w:szCs w:val="21"/>
+          <w:lang w:val="en-IN" w:eastAsia="en-IN" w:bidi="ar-SA"/>
+        </w:rPr>
+        <w:t xml:space="preserve"> </w:t>
+      </w:r>
+      <w:r>
+        <w:rPr>
+          <w:rFonts w:ascii="Consolas" w:eastAsia="Times New Roman" w:hAnsi="Consolas" w:cs="Times New Roman"/>
+          <w:color w:val="C678DD"/>
+          <w:sz w:val="21"/>
+          <w:szCs w:val="21"/>
+          <w:lang w:val="en-IN" w:eastAsia="en-IN" w:bidi="ar-SA"/>
+        </w:rPr>
+        <w:t>=</w:t>
+      </w:r>
+      <w:r>
+        <w:rPr>
+          <w:rFonts w:ascii="Consolas" w:eastAsia="Times New Roman" w:hAnsi="Consolas" w:cs="Times New Roman"/>
+          <w:color w:val="ABB2BF"/>
+          <w:sz w:val="21"/>
+          <w:szCs w:val="21"/>
+          <w:lang w:val="en-IN" w:eastAsia="en-IN" w:bidi="ar-SA"/>
+        </w:rPr>
+        <w:t xml:space="preserve"> </w:t>
+      </w:r>
+      <w:r>
+        <w:rPr>
+          <w:rFonts w:ascii="Consolas" w:eastAsia="Times New Roman" w:hAnsi="Consolas" w:cs="Times New Roman"/>
+          <w:color w:val="D19A66"/>
+          <w:sz w:val="21"/>
+          <w:szCs w:val="21"/>
+          <w:lang w:val="en-IN" w:eastAsia="en-IN" w:bidi="ar-SA"/>
+        </w:rPr>
+        <w:t>0</w:t>
+      </w:r>
+      <w:r>
+        <w:rPr>
+          <w:rFonts w:ascii="Consolas" w:eastAsia="Times New Roman" w:hAnsi="Consolas" w:cs="Times New Roman"/>
+          <w:color w:val="ABB2BF"/>
+          <w:sz w:val="21"/>
+          <w:szCs w:val="21"/>
+          <w:lang w:val="en-IN" w:eastAsia="en-IN" w:bidi="ar-SA"/>
+        </w:rPr>
+        <w:t xml:space="preserve">; </w:t>
+      </w:r>
+      <w:r>
+        <w:rPr>
+          <w:rFonts w:ascii="Consolas" w:eastAsia="Times New Roman" w:hAnsi="Consolas" w:cs="Times New Roman"/>
+          <w:color w:val="E06C75"/>
+          <w:sz w:val="21"/>
+          <w:szCs w:val="21"/>
+          <w:lang w:val="en-IN" w:eastAsia="en-IN" w:bidi="ar-SA"/>
+        </w:rPr>
+        <w:t>i</w:t>
+      </w:r>
+      <w:r>
+        <w:rPr>
+          <w:rFonts w:ascii="Consolas" w:eastAsia="Times New Roman" w:hAnsi="Consolas" w:cs="Times New Roman"/>
+          <w:color w:val="ABB2BF"/>
+          <w:sz w:val="21"/>
+          <w:szCs w:val="21"/>
+          <w:lang w:val="en-IN" w:eastAsia="en-IN" w:bidi="ar-SA"/>
+        </w:rPr>
+        <w:t xml:space="preserve"> </w:t>
+      </w:r>
+      <w:r>
+        <w:rPr>
+          <w:rFonts w:ascii="Consolas" w:eastAsia="Times New Roman" w:hAnsi="Consolas" w:cs="Times New Roman"/>
+          <w:color w:val="C678DD"/>
+          <w:sz w:val="21"/>
+          <w:szCs w:val="21"/>
+          <w:lang w:val="en-IN" w:eastAsia="en-IN" w:bidi="ar-SA"/>
+        </w:rPr>
+        <w:t>&lt;</w:t>
+      </w:r>
+      <w:r>
+        <w:rPr>
+          <w:rFonts w:ascii="Consolas" w:eastAsia="Times New Roman" w:hAnsi="Consolas" w:cs="Times New Roman"/>
+          <w:color w:val="ABB2BF"/>
+          <w:sz w:val="21"/>
+          <w:szCs w:val="21"/>
+          <w:lang w:val="en-IN" w:eastAsia="en-IN" w:bidi="ar-SA"/>
+        </w:rPr>
+        <w:t xml:space="preserve"> </w:t>
+      </w:r>
+      <w:r>
+        <w:rPr>
+          <w:rFonts w:ascii="Consolas" w:eastAsia="Times New Roman" w:hAnsi="Consolas" w:cs="Times New Roman"/>
+          <w:color w:val="E06C75"/>
+          <w:sz w:val="21"/>
+          <w:szCs w:val="21"/>
+          <w:lang w:val="en-IN" w:eastAsia="en-IN" w:bidi="ar-SA"/>
+        </w:rPr>
+        <w:t>n</w:t>
+      </w:r>
+      <w:r>
+        <w:rPr>
+          <w:rFonts w:ascii="Consolas" w:eastAsia="Times New Roman" w:hAnsi="Consolas" w:cs="Times New Roman"/>
+          <w:color w:val="ABB2BF"/>
+          <w:sz w:val="21"/>
+          <w:szCs w:val="21"/>
+          <w:lang w:val="en-IN" w:eastAsia="en-IN" w:bidi="ar-SA"/>
+        </w:rPr>
+        <w:t xml:space="preserve">; </w:t>
+      </w:r>
+      <w:r>
+        <w:rPr>
+          <w:rFonts w:ascii="Consolas" w:eastAsia="Times New Roman" w:hAnsi="Consolas" w:cs="Times New Roman"/>
+          <w:color w:val="E06C75"/>
+          <w:sz w:val="21"/>
+          <w:szCs w:val="21"/>
+          <w:lang w:val="en-IN" w:eastAsia="en-IN" w:bidi="ar-SA"/>
+        </w:rPr>
+        <w:t>i</w:t>
+      </w:r>
+      <w:r>
+        <w:rPr>
+          <w:rFonts w:ascii="Consolas" w:eastAsia="Times New Roman" w:hAnsi="Consolas" w:cs="Times New Roman"/>
+          <w:color w:val="C678DD"/>
+          <w:sz w:val="21"/>
+          <w:szCs w:val="21"/>
+          <w:lang w:val="en-IN" w:eastAsia="en-IN" w:bidi="ar-SA"/>
+        </w:rPr>
+        <w:t>++</w:t>
+      </w:r>
+      <w:r>
+        <w:rPr>
+          <w:rFonts w:ascii="Consolas" w:eastAsia="Times New Roman" w:hAnsi="Consolas" w:cs="Times New Roman"/>
+          <w:color w:val="ABB2BF"/>
+          <w:sz w:val="21"/>
+          <w:szCs w:val="21"/>
+          <w:lang w:val="en-IN" w:eastAsia="en-IN" w:bidi="ar-SA"/>
+        </w:rPr>
+        <w:t>)</w:t>
+      </w:r>
+    </w:p>
+    <w:p>
+      <w:pPr>
+        <w:shd w:val="clear" w:color="auto" w:fill="282C34"/>
+        <w:spacing w:after="0" w:line="285" w:lineRule="atLeast"/>
+        <w:rPr>
+          <w:rFonts w:ascii="Consolas" w:eastAsia="Times New Roman" w:hAnsi="Consolas" w:cs="Times New Roman"/>
+          <w:color w:val="ABB2BF"/>
+          <w:sz w:val="21"/>
+          <w:szCs w:val="21"/>
+          <w:lang w:val="en-IN" w:eastAsia="en-IN" w:bidi="ar-SA"/>
+        </w:rPr>
+      </w:pPr>
+      <w:r>
+        <w:rPr>
+          <w:rFonts w:ascii="Consolas" w:eastAsia="Times New Roman" w:hAnsi="Consolas" w:cs="Times New Roman"/>
+          <w:color w:val="ABB2BF"/>
+          <w:sz w:val="21"/>
+          <w:szCs w:val="21"/>
+          <w:lang w:val="en-IN" w:eastAsia="en-IN" w:bidi="ar-SA"/>
+        </w:rPr>
+        <w:t xml:space="preserve">        </w:t>
+      </w:r>
+      <w:r>
+        <w:rPr>
+          <w:rFonts w:ascii="Consolas" w:eastAsia="Times New Roman" w:hAnsi="Consolas" w:cs="Times New Roman"/>
+          <w:color w:val="E06C75"/>
+          <w:sz w:val="21"/>
+          <w:szCs w:val="21"/>
+          <w:lang w:val="en-IN" w:eastAsia="en-IN" w:bidi="ar-SA"/>
+        </w:rPr>
+        <w:t>result</w:t>
+      </w:r>
+      <w:r>
+        <w:rPr>
+          <w:rFonts w:ascii="Consolas" w:eastAsia="Times New Roman" w:hAnsi="Consolas" w:cs="Times New Roman"/>
+          <w:color w:val="ABB2BF"/>
+          <w:sz w:val="21"/>
+          <w:szCs w:val="21"/>
+          <w:lang w:val="en-IN" w:eastAsia="en-IN" w:bidi="ar-SA"/>
+        </w:rPr>
+        <w:t>[</w:t>
+      </w:r>
+      <w:r>
+        <w:rPr>
+          <w:rFonts w:ascii="Consolas" w:eastAsia="Times New Roman" w:hAnsi="Consolas" w:cs="Times New Roman"/>
+          <w:color w:val="E06C75"/>
+          <w:sz w:val="21"/>
+          <w:szCs w:val="21"/>
+          <w:lang w:val="en-IN" w:eastAsia="en-IN" w:bidi="ar-SA"/>
+        </w:rPr>
+        <w:t>i</w:t>
+      </w:r>
+      <w:r>
+        <w:rPr>
+          <w:rFonts w:ascii="Consolas" w:eastAsia="Times New Roman" w:hAnsi="Consolas" w:cs="Times New Roman"/>
+          <w:color w:val="ABB2BF"/>
+          <w:sz w:val="21"/>
+          <w:szCs w:val="21"/>
+          <w:lang w:val="en-IN" w:eastAsia="en-IN" w:bidi="ar-SA"/>
+        </w:rPr>
+        <w:t xml:space="preserve">] </w:t>
+      </w:r>
+      <w:r>
+        <w:rPr>
+          <w:rFonts w:ascii="Consolas" w:eastAsia="Times New Roman" w:hAnsi="Consolas" w:cs="Times New Roman"/>
+          <w:color w:val="C678DD"/>
+          <w:sz w:val="21"/>
+          <w:szCs w:val="21"/>
+          <w:lang w:val="en-IN" w:eastAsia="en-IN" w:bidi="ar-SA"/>
+        </w:rPr>
+        <w:t>=</w:t>
+      </w:r>
+      <w:r>
+        <w:rPr>
+          <w:rFonts w:ascii="Consolas" w:eastAsia="Times New Roman" w:hAnsi="Consolas" w:cs="Times New Roman"/>
+          <w:color w:val="ABB2BF"/>
+          <w:sz w:val="21"/>
+          <w:szCs w:val="21"/>
+          <w:lang w:val="en-IN" w:eastAsia="en-IN" w:bidi="ar-SA"/>
+        </w:rPr>
+        <w:t xml:space="preserve"> </w:t>
+      </w:r>
+      <w:r>
+        <w:rPr>
+          <w:rFonts w:ascii="Consolas" w:eastAsia="Times New Roman" w:hAnsi="Consolas" w:cs="Times New Roman"/>
+          <w:color w:val="E06C75"/>
+          <w:sz w:val="21"/>
+          <w:szCs w:val="21"/>
+          <w:lang w:val="en-IN" w:eastAsia="en-IN" w:bidi="ar-SA"/>
+        </w:rPr>
+        <w:t>a</w:t>
+      </w:r>
+      <w:r>
+        <w:rPr>
+          <w:rFonts w:ascii="Consolas" w:eastAsia="Times New Roman" w:hAnsi="Consolas" w:cs="Times New Roman"/>
+          <w:color w:val="ABB2BF"/>
+          <w:sz w:val="21"/>
+          <w:szCs w:val="21"/>
+          <w:lang w:val="en-IN" w:eastAsia="en-IN" w:bidi="ar-SA"/>
+        </w:rPr>
+        <w:t>[</w:t>
+      </w:r>
+      <w:r>
+        <w:rPr>
+          <w:rFonts w:ascii="Consolas" w:eastAsia="Times New Roman" w:hAnsi="Consolas" w:cs="Times New Roman"/>
+          <w:color w:val="E06C75"/>
+          <w:sz w:val="21"/>
+          <w:szCs w:val="21"/>
+          <w:lang w:val="en-IN" w:eastAsia="en-IN" w:bidi="ar-SA"/>
+        </w:rPr>
+        <w:t>i</w:t>
+      </w:r>
+      <w:r>
+        <w:rPr>
+          <w:rFonts w:ascii="Consolas" w:eastAsia="Times New Roman" w:hAnsi="Consolas" w:cs="Times New Roman"/>
+          <w:color w:val="ABB2BF"/>
+          <w:sz w:val="21"/>
+          <w:szCs w:val="21"/>
+          <w:lang w:val="en-IN" w:eastAsia="en-IN" w:bidi="ar-SA"/>
+        </w:rPr>
+        <w:t xml:space="preserve">] </w:t>
+      </w:r>
+      <w:r>
+        <w:rPr>
+          <w:rFonts w:ascii="Consolas" w:eastAsia="Times New Roman" w:hAnsi="Consolas" w:cs="Times New Roman"/>
+          <w:color w:val="C678DD"/>
+          <w:sz w:val="21"/>
+          <w:szCs w:val="21"/>
+          <w:lang w:val="en-IN" w:eastAsia="en-IN" w:bidi="ar-SA"/>
+        </w:rPr>
+        <w:t>+</w:t>
+      </w:r>
+      <w:r>
+        <w:rPr>
+          <w:rFonts w:ascii="Consolas" w:eastAsia="Times New Roman" w:hAnsi="Consolas" w:cs="Times New Roman"/>
+          <w:color w:val="ABB2BF"/>
+          <w:sz w:val="21"/>
+          <w:szCs w:val="21"/>
+          <w:lang w:val="en-IN" w:eastAsia="en-IN" w:bidi="ar-SA"/>
+        </w:rPr>
+        <w:t xml:space="preserve"> </w:t>
+      </w:r>
+      <w:r>
+        <w:rPr>
+          <w:rFonts w:ascii="Consolas" w:eastAsia="Times New Roman" w:hAnsi="Consolas" w:cs="Times New Roman"/>
+          <w:color w:val="E06C75"/>
+          <w:sz w:val="21"/>
+          <w:szCs w:val="21"/>
+          <w:lang w:val="en-IN" w:eastAsia="en-IN" w:bidi="ar-SA"/>
+        </w:rPr>
+        <w:t>scalar</w:t>
+      </w:r>
+      <w:r>
+        <w:rPr>
+          <w:rFonts w:ascii="Consolas" w:eastAsia="Times New Roman" w:hAnsi="Consolas" w:cs="Times New Roman"/>
+          <w:color w:val="ABB2BF"/>
+          <w:sz w:val="21"/>
+          <w:szCs w:val="21"/>
+          <w:lang w:val="en-IN" w:eastAsia="en-IN" w:bidi="ar-SA"/>
+        </w:rPr>
+        <w:t>;</w:t>
+      </w:r>
+    </w:p>
+    <w:p>
+      <w:pPr>
+        <w:shd w:val="clear" w:color="auto" w:fill="282C34"/>
+        <w:spacing w:after="0" w:line="285" w:lineRule="atLeast"/>
+        <w:rPr>
+          <w:rFonts w:ascii="Consolas" w:eastAsia="Times New Roman" w:hAnsi="Consolas" w:cs="Times New Roman"/>
+          <w:color w:val="ABB2BF"/>
+          <w:sz w:val="21"/>
+          <w:szCs w:val="21"/>
+          <w:lang w:val="en-IN" w:eastAsia="en-IN" w:bidi="ar-SA"/>
+        </w:rPr>
+      </w:pPr>
+      <w:r>
+        <w:rPr>
+          <w:rFonts w:ascii="Consolas" w:eastAsia="Times New Roman" w:hAnsi="Consolas" w:cs="Times New Roman"/>
+          <w:color w:val="ABB2BF"/>
+          <w:sz w:val="21"/>
+          <w:szCs w:val="21"/>
+          <w:lang w:val="en-IN" w:eastAsia="en-IN" w:bidi="ar-SA"/>
+        </w:rPr>
+        <w:t xml:space="preserve">    </w:t>
+      </w:r>
+      <w:r>
+        <w:rPr>
+          <w:rFonts w:ascii="Consolas" w:eastAsia="Times New Roman" w:hAnsi="Consolas" w:cs="Times New Roman"/>
+          <w:color w:val="C678DD"/>
+          <w:sz w:val="21"/>
+          <w:szCs w:val="21"/>
+          <w:lang w:val="en-IN" w:eastAsia="en-IN" w:bidi="ar-SA"/>
+        </w:rPr>
+        <w:t>double</w:t>
+      </w:r>
+      <w:r>
+        <w:rPr>
+          <w:rFonts w:ascii="Consolas" w:eastAsia="Times New Roman" w:hAnsi="Consolas" w:cs="Times New Roman"/>
+          <w:color w:val="ABB2BF"/>
+          <w:sz w:val="21"/>
+          <w:szCs w:val="21"/>
+          <w:lang w:val="en-IN" w:eastAsia="en-IN" w:bidi="ar-SA"/>
+        </w:rPr>
+        <w:t xml:space="preserve"> </w:t>
+      </w:r>
+      <w:r>
+        <w:rPr>
+          <w:rFonts w:ascii="Consolas" w:eastAsia="Times New Roman" w:hAnsi="Consolas" w:cs="Times New Roman"/>
+          <w:color w:val="E06C75"/>
+          <w:sz w:val="21"/>
+          <w:szCs w:val="21"/>
+          <w:lang w:val="en-IN" w:eastAsia="en-IN" w:bidi="ar-SA"/>
+        </w:rPr>
+        <w:t>t2</w:t>
+      </w:r>
+      <w:r>
+        <w:rPr>
+          <w:rFonts w:ascii="Consolas" w:eastAsia="Times New Roman" w:hAnsi="Consolas" w:cs="Times New Roman"/>
+          <w:color w:val="ABB2BF"/>
+          <w:sz w:val="21"/>
+          <w:szCs w:val="21"/>
+          <w:lang w:val="en-IN" w:eastAsia="en-IN" w:bidi="ar-SA"/>
+        </w:rPr>
+        <w:t xml:space="preserve"> </w:t>
+      </w:r>
+      <w:r>
+        <w:rPr>
+          <w:rFonts w:ascii="Consolas" w:eastAsia="Times New Roman" w:hAnsi="Consolas" w:cs="Times New Roman"/>
+          <w:color w:val="C678DD"/>
+          <w:sz w:val="21"/>
+          <w:szCs w:val="21"/>
+          <w:lang w:val="en-IN" w:eastAsia="en-IN" w:bidi="ar-SA"/>
+        </w:rPr>
+        <w:t>=</w:t>
+      </w:r>
+      <w:r>
+        <w:rPr>
+          <w:rFonts w:ascii="Consolas" w:eastAsia="Times New Roman" w:hAnsi="Consolas" w:cs="Times New Roman"/>
+          <w:color w:val="ABB2BF"/>
+          <w:sz w:val="21"/>
+          <w:szCs w:val="21"/>
+          <w:lang w:val="en-IN" w:eastAsia="en-IN" w:bidi="ar-SA"/>
+        </w:rPr>
+        <w:t xml:space="preserve"> </w:t>
+      </w:r>
+      <w:r>
+        <w:rPr>
+          <w:rFonts w:ascii="Consolas" w:eastAsia="Times New Roman" w:hAnsi="Consolas" w:cs="Times New Roman"/>
+          <w:color w:val="61AFEF"/>
+          <w:sz w:val="21"/>
+          <w:szCs w:val="21"/>
+          <w:lang w:val="en-IN" w:eastAsia="en-IN" w:bidi="ar-SA"/>
+        </w:rPr>
+        <w:t>omp_get_wtime</w:t>
+      </w:r>
+      <w:r>
+        <w:rPr>
+          <w:rFonts w:ascii="Consolas" w:eastAsia="Times New Roman" w:hAnsi="Consolas" w:cs="Times New Roman"/>
+          <w:color w:val="ABB2BF"/>
+          <w:sz w:val="21"/>
+          <w:szCs w:val="21"/>
+          <w:lang w:val="en-IN" w:eastAsia="en-IN" w:bidi="ar-SA"/>
+        </w:rPr>
+        <w:t>();</w:t>
+      </w:r>
+    </w:p>
+    <w:p>
+      <w:pPr>
+        <w:shd w:val="clear" w:color="auto" w:fill="282C34"/>
+        <w:spacing w:after="0" w:line="285" w:lineRule="atLeast"/>
+        <w:rPr>
+          <w:rFonts w:ascii="Consolas" w:eastAsia="Times New Roman" w:hAnsi="Consolas" w:cs="Times New Roman"/>
+          <w:color w:val="ABB2BF"/>
+          <w:sz w:val="21"/>
+          <w:szCs w:val="21"/>
+          <w:lang w:val="en-IN" w:eastAsia="en-IN" w:bidi="ar-SA"/>
+        </w:rPr>
+      </w:pPr>
+      <w:r>
+        <w:rPr>
+          <w:rFonts w:ascii="Consolas" w:eastAsia="Times New Roman" w:hAnsi="Consolas" w:cs="Times New Roman"/>
+          <w:color w:val="ABB2BF"/>
+          <w:sz w:val="21"/>
+          <w:szCs w:val="21"/>
+          <w:lang w:val="en-IN" w:eastAsia="en-IN" w:bidi="ar-SA"/>
+        </w:rPr>
+        <w:t xml:space="preserve">    </w:t>
+      </w:r>
+      <w:r>
+        <w:rPr>
+          <w:rFonts w:ascii="Consolas" w:eastAsia="Times New Roman" w:hAnsi="Consolas" w:cs="Times New Roman"/>
+          <w:color w:val="E06C75"/>
+          <w:sz w:val="21"/>
+          <w:szCs w:val="21"/>
+          <w:lang w:val="en-IN" w:eastAsia="en-IN" w:bidi="ar-SA"/>
+        </w:rPr>
+        <w:t>cout</w:t>
+      </w:r>
+      <w:r>
+        <w:rPr>
+          <w:rFonts w:ascii="Consolas" w:eastAsia="Times New Roman" w:hAnsi="Consolas" w:cs="Times New Roman"/>
+          <w:color w:val="ABB2BF"/>
+          <w:sz w:val="21"/>
+          <w:szCs w:val="21"/>
+          <w:lang w:val="en-IN" w:eastAsia="en-IN" w:bidi="ar-SA"/>
+        </w:rPr>
+        <w:t xml:space="preserve"> </w:t>
+      </w:r>
+      <w:r>
+        <w:rPr>
+          <w:rFonts w:ascii="Consolas" w:eastAsia="Times New Roman" w:hAnsi="Consolas" w:cs="Times New Roman"/>
+          <w:color w:val="61AFEF"/>
+          <w:sz w:val="21"/>
+          <w:szCs w:val="21"/>
+          <w:lang w:val="en-IN" w:eastAsia="en-IN" w:bidi="ar-SA"/>
+        </w:rPr>
+        <w:t>&lt;&lt;</w:t>
+      </w:r>
+      <w:r>
+        <w:rPr>
+          <w:rFonts w:ascii="Consolas" w:eastAsia="Times New Roman" w:hAnsi="Consolas" w:cs="Times New Roman"/>
+          <w:color w:val="ABB2BF"/>
+          <w:sz w:val="21"/>
+          <w:szCs w:val="21"/>
+          <w:lang w:val="en-IN" w:eastAsia="en-IN" w:bidi="ar-SA"/>
+        </w:rPr>
+        <w:t xml:space="preserve"> </w:t>
+      </w:r>
+      <w:r>
+        <w:rPr>
+          <w:rFonts w:ascii="Consolas" w:eastAsia="Times New Roman" w:hAnsi="Consolas" w:cs="Times New Roman"/>
+          <w:color w:val="98C379"/>
+          <w:sz w:val="21"/>
+          <w:szCs w:val="21"/>
+          <w:lang w:val="en-IN" w:eastAsia="en-IN" w:bidi="ar-SA"/>
+        </w:rPr>
+        <w:t>"Sequential Time: "</w:t>
+      </w:r>
+      <w:r>
+        <w:rPr>
+          <w:rFonts w:ascii="Consolas" w:eastAsia="Times New Roman" w:hAnsi="Consolas" w:cs="Times New Roman"/>
+          <w:color w:val="ABB2BF"/>
+          <w:sz w:val="21"/>
+          <w:szCs w:val="21"/>
+          <w:lang w:val="en-IN" w:eastAsia="en-IN" w:bidi="ar-SA"/>
+        </w:rPr>
+        <w:t xml:space="preserve"> </w:t>
+      </w:r>
+      <w:r>
+        <w:rPr>
+          <w:rFonts w:ascii="Consolas" w:eastAsia="Times New Roman" w:hAnsi="Consolas" w:cs="Times New Roman"/>
+          <w:color w:val="C678DD"/>
+          <w:sz w:val="21"/>
+          <w:szCs w:val="21"/>
+          <w:lang w:val="en-IN" w:eastAsia="en-IN" w:bidi="ar-SA"/>
+        </w:rPr>
+        <w:t>&lt;&lt;</w:t>
+      </w:r>
+      <w:r>
+        <w:rPr>
+          <w:rFonts w:ascii="Consolas" w:eastAsia="Times New Roman" w:hAnsi="Consolas" w:cs="Times New Roman"/>
+          <w:color w:val="ABB2BF"/>
+          <w:sz w:val="21"/>
+          <w:szCs w:val="21"/>
+          <w:lang w:val="en-IN" w:eastAsia="en-IN" w:bidi="ar-SA"/>
+        </w:rPr>
+        <w:t xml:space="preserve"> (</w:t>
+      </w:r>
+      <w:r>
+        <w:rPr>
+          <w:rFonts w:ascii="Consolas" w:eastAsia="Times New Roman" w:hAnsi="Consolas" w:cs="Times New Roman"/>
+          <w:color w:val="E06C75"/>
+          <w:sz w:val="21"/>
+          <w:szCs w:val="21"/>
+          <w:lang w:val="en-IN" w:eastAsia="en-IN" w:bidi="ar-SA"/>
+        </w:rPr>
+        <w:t>t2</w:t>
+      </w:r>
+      <w:r>
+        <w:rPr>
+          <w:rFonts w:ascii="Consolas" w:eastAsia="Times New Roman" w:hAnsi="Consolas" w:cs="Times New Roman"/>
+          <w:color w:val="ABB2BF"/>
+          <w:sz w:val="21"/>
+          <w:szCs w:val="21"/>
+          <w:lang w:val="en-IN" w:eastAsia="en-IN" w:bidi="ar-SA"/>
+        </w:rPr>
+        <w:t xml:space="preserve"> </w:t>
+      </w:r>
+      <w:r>
+        <w:rPr>
+          <w:rFonts w:ascii="Consolas" w:eastAsia="Times New Roman" w:hAnsi="Consolas" w:cs="Times New Roman"/>
+          <w:color w:val="C678DD"/>
+          <w:sz w:val="21"/>
+          <w:szCs w:val="21"/>
+          <w:lang w:val="en-IN" w:eastAsia="en-IN" w:bidi="ar-SA"/>
+        </w:rPr>
+        <w:t>-</w:t>
+      </w:r>
+      <w:r>
+        <w:rPr>
+          <w:rFonts w:ascii="Consolas" w:eastAsia="Times New Roman" w:hAnsi="Consolas" w:cs="Times New Roman"/>
+          <w:color w:val="ABB2BF"/>
+          <w:sz w:val="21"/>
+          <w:szCs w:val="21"/>
+          <w:lang w:val="en-IN" w:eastAsia="en-IN" w:bidi="ar-SA"/>
+        </w:rPr>
+        <w:t xml:space="preserve"> </w:t>
+      </w:r>
+      <w:r>
+        <w:rPr>
+          <w:rFonts w:ascii="Consolas" w:eastAsia="Times New Roman" w:hAnsi="Consolas" w:cs="Times New Roman"/>
+          <w:color w:val="E06C75"/>
+          <w:sz w:val="21"/>
+          <w:szCs w:val="21"/>
+          <w:lang w:val="en-IN" w:eastAsia="en-IN" w:bidi="ar-SA"/>
+        </w:rPr>
+        <w:t>t1</w:t>
+      </w:r>
+      <w:r>
+        <w:rPr>
+          <w:rFonts w:ascii="Consolas" w:eastAsia="Times New Roman" w:hAnsi="Consolas" w:cs="Times New Roman"/>
+          <w:color w:val="ABB2BF"/>
+          <w:sz w:val="21"/>
+          <w:szCs w:val="21"/>
+          <w:lang w:val="en-IN" w:eastAsia="en-IN" w:bidi="ar-SA"/>
+        </w:rPr>
+        <w:t xml:space="preserve">) </w:t>
+      </w:r>
+      <w:r>
+        <w:rPr>
+          <w:rFonts w:ascii="Consolas" w:eastAsia="Times New Roman" w:hAnsi="Consolas" w:cs="Times New Roman"/>
+          <w:color w:val="61AFEF"/>
+          <w:sz w:val="21"/>
+          <w:szCs w:val="21"/>
+          <w:lang w:val="en-IN" w:eastAsia="en-IN" w:bidi="ar-SA"/>
+        </w:rPr>
+        <w:t>&lt;&lt;</w:t>
+      </w:r>
+      <w:r>
+        <w:rPr>
+          <w:rFonts w:ascii="Consolas" w:eastAsia="Times New Roman" w:hAnsi="Consolas" w:cs="Times New Roman"/>
+          <w:color w:val="ABB2BF"/>
+          <w:sz w:val="21"/>
+          <w:szCs w:val="21"/>
+          <w:lang w:val="en-IN" w:eastAsia="en-IN" w:bidi="ar-SA"/>
+        </w:rPr>
+        <w:t xml:space="preserve"> </w:t>
+      </w:r>
+      <w:r>
+        <w:rPr>
+          <w:rFonts w:ascii="Consolas" w:eastAsia="Times New Roman" w:hAnsi="Consolas" w:cs="Times New Roman"/>
+          <w:color w:val="98C379"/>
+          <w:sz w:val="21"/>
+          <w:szCs w:val="21"/>
+          <w:lang w:val="en-IN" w:eastAsia="en-IN" w:bidi="ar-SA"/>
+        </w:rPr>
+        <w:t>" seconds</w:t>
+      </w:r>
+      <w:r>
+        <w:rPr>
+          <w:rFonts w:ascii="Consolas" w:eastAsia="Times New Roman" w:hAnsi="Consolas" w:cs="Times New Roman"/>
+          <w:color w:val="56B6C2"/>
+          <w:sz w:val="21"/>
+          <w:szCs w:val="21"/>
+          <w:lang w:val="en-IN" w:eastAsia="en-IN" w:bidi="ar-SA"/>
+        </w:rPr>
+        <w:t>\n</w:t>
+      </w:r>
+      <w:r>
+        <w:rPr>
+          <w:rFonts w:ascii="Consolas" w:eastAsia="Times New Roman" w:hAnsi="Consolas" w:cs="Times New Roman"/>
+          <w:color w:val="98C379"/>
+          <w:sz w:val="21"/>
+          <w:szCs w:val="21"/>
+          <w:lang w:val="en-IN" w:eastAsia="en-IN" w:bidi="ar-SA"/>
+        </w:rPr>
+        <w:t>"</w:t>
+      </w:r>
+      <w:r>
+        <w:rPr>
+          <w:rFonts w:ascii="Consolas" w:eastAsia="Times New Roman" w:hAnsi="Consolas" w:cs="Times New Roman"/>
+          <w:color w:val="ABB2BF"/>
+          <w:sz w:val="21"/>
+          <w:szCs w:val="21"/>
+          <w:lang w:val="en-IN" w:eastAsia="en-IN" w:bidi="ar-SA"/>
+        </w:rPr>
+        <w:t>;</w:t>
+      </w:r>
+    </w:p>
+    <w:p>
+      <w:pPr>
+        <w:shd w:val="clear" w:color="auto" w:fill="282C34"/>
+        <w:spacing w:after="0" w:line="285" w:lineRule="atLeast"/>
+        <w:rPr>
+          <w:rFonts w:ascii="Consolas" w:eastAsia="Times New Roman" w:hAnsi="Consolas" w:cs="Times New Roman"/>
+          <w:color w:val="ABB2BF"/>
+          <w:sz w:val="21"/>
+          <w:szCs w:val="21"/>
+          <w:lang w:val="en-IN" w:eastAsia="en-IN" w:bidi="ar-SA"/>
+        </w:rPr>
+      </w:pPr>
+    </w:p>
+    <w:p>
+      <w:pPr>
+        <w:shd w:val="clear" w:color="auto" w:fill="282C34"/>
+        <w:spacing w:after="0" w:line="285" w:lineRule="atLeast"/>
+        <w:rPr>
+          <w:rFonts w:ascii="Consolas" w:eastAsia="Times New Roman" w:hAnsi="Consolas" w:cs="Times New Roman"/>
+          <w:color w:val="ABB2BF"/>
+          <w:sz w:val="21"/>
+          <w:szCs w:val="21"/>
+          <w:lang w:val="en-IN" w:eastAsia="en-IN" w:bidi="ar-SA"/>
+        </w:rPr>
+      </w:pPr>
+      <w:r>
+        <w:rPr>
+          <w:rFonts w:ascii="Consolas" w:eastAsia="Times New Roman" w:hAnsi="Consolas" w:cs="Times New Roman"/>
+          <w:i/>
+          <w:iCs/>
+          <w:color w:val="7F848E"/>
+          <w:sz w:val="21"/>
+          <w:szCs w:val="21"/>
+          <w:lang w:val="en-IN" w:eastAsia="en-IN" w:bidi="ar-SA"/>
+        </w:rPr>
+        <w:t>    // cout &lt;&lt; "Sequential Addition Result:\n";</w:t>
+      </w:r>
+    </w:p>
+    <w:p>
+      <w:pPr>
+        <w:shd w:val="clear" w:color="auto" w:fill="282C34"/>
+        <w:spacing w:after="0" w:line="285" w:lineRule="atLeast"/>
+        <w:rPr>
+          <w:rFonts w:ascii="Consolas" w:eastAsia="Times New Roman" w:hAnsi="Consolas" w:cs="Times New Roman"/>
+          <w:color w:val="ABB2BF"/>
+          <w:sz w:val="21"/>
+          <w:szCs w:val="21"/>
+          <w:lang w:val="en-IN" w:eastAsia="en-IN" w:bidi="ar-SA"/>
+        </w:rPr>
+      </w:pPr>
+      <w:r>
+        <w:rPr>
+          <w:rFonts w:ascii="Consolas" w:eastAsia="Times New Roman" w:hAnsi="Consolas" w:cs="Times New Roman"/>
+          <w:i/>
+          <w:iCs/>
+          <w:color w:val="7F848E"/>
+          <w:sz w:val="21"/>
+          <w:szCs w:val="21"/>
+          <w:lang w:val="en-IN" w:eastAsia="en-IN" w:bidi="ar-SA"/>
+        </w:rPr>
+        <w:t>    // for(long long i = 0; i &lt; n; i++)</w:t>
+      </w:r>
+    </w:p>
+    <w:p>
+      <w:pPr>
+        <w:shd w:val="clear" w:color="auto" w:fill="282C34"/>
+        <w:spacing w:after="0" w:line="285" w:lineRule="atLeast"/>
+        <w:rPr>
+          <w:rFonts w:ascii="Consolas" w:eastAsia="Times New Roman" w:hAnsi="Consolas" w:cs="Times New Roman"/>
+          <w:color w:val="ABB2BF"/>
+          <w:sz w:val="21"/>
+          <w:szCs w:val="21"/>
+          <w:lang w:val="en-IN" w:eastAsia="en-IN" w:bidi="ar-SA"/>
+        </w:rPr>
+      </w:pPr>
+      <w:r>
+        <w:rPr>
+          <w:rFonts w:ascii="Consolas" w:eastAsia="Times New Roman" w:hAnsi="Consolas" w:cs="Times New Roman"/>
+          <w:i/>
+          <w:iCs/>
+          <w:color w:val="7F848E"/>
+          <w:sz w:val="21"/>
+          <w:szCs w:val="21"/>
+          <w:lang w:val="en-IN" w:eastAsia="en-IN" w:bidi="ar-SA"/>
+        </w:rPr>
+        <w:t>    //     // cout &lt;&lt; result[i] &lt;&lt; " ";</w:t>
+      </w:r>
+    </w:p>
+    <w:p>
+      <w:pPr>
+        <w:shd w:val="clear" w:color="auto" w:fill="282C34"/>
+        <w:spacing w:after="0" w:line="285" w:lineRule="atLeast"/>
+        <w:rPr>
+          <w:rFonts w:ascii="Consolas" w:eastAsia="Times New Roman" w:hAnsi="Consolas" w:cs="Times New Roman"/>
+          <w:color w:val="ABB2BF"/>
+          <w:sz w:val="21"/>
+          <w:szCs w:val="21"/>
+          <w:lang w:val="en-IN" w:eastAsia="en-IN" w:bidi="ar-SA"/>
+        </w:rPr>
+      </w:pPr>
+      <w:r>
+        <w:rPr>
+          <w:rFonts w:ascii="Consolas" w:eastAsia="Times New Roman" w:hAnsi="Consolas" w:cs="Times New Roman"/>
+          <w:i/>
+          <w:iCs/>
+          <w:color w:val="7F848E"/>
+          <w:sz w:val="21"/>
+          <w:szCs w:val="21"/>
+          <w:lang w:val="en-IN" w:eastAsia="en-IN" w:bidi="ar-SA"/>
+        </w:rPr>
+        <w:t>    // // cout &lt;&lt; endl;</w:t>
+      </w:r>
+    </w:p>
+    <w:p>
+      <w:pPr>
+        <w:shd w:val="clear" w:color="auto" w:fill="282C34"/>
+        <w:spacing w:after="0" w:line="285" w:lineRule="atLeast"/>
+        <w:rPr>
+          <w:rFonts w:ascii="Consolas" w:eastAsia="Times New Roman" w:hAnsi="Consolas" w:cs="Times New Roman"/>
+          <w:color w:val="ABB2BF"/>
+          <w:sz w:val="21"/>
+          <w:szCs w:val="21"/>
+          <w:lang w:val="en-IN" w:eastAsia="en-IN" w:bidi="ar-SA"/>
+        </w:rPr>
+      </w:pPr>
+    </w:p>
+    <w:p>
+      <w:pPr>
+        <w:shd w:val="clear" w:color="auto" w:fill="282C34"/>
+        <w:spacing w:after="0" w:line="285" w:lineRule="atLeast"/>
+        <w:rPr>
+          <w:rFonts w:ascii="Consolas" w:eastAsia="Times New Roman" w:hAnsi="Consolas" w:cs="Times New Roman"/>
+          <w:color w:val="ABB2BF"/>
+          <w:sz w:val="21"/>
+          <w:szCs w:val="21"/>
+          <w:lang w:val="en-IN" w:eastAsia="en-IN" w:bidi="ar-SA"/>
+        </w:rPr>
+      </w:pPr>
+      <w:r>
+        <w:rPr>
+          <w:rFonts w:ascii="Consolas" w:eastAsia="Times New Roman" w:hAnsi="Consolas" w:cs="Times New Roman"/>
+          <w:i/>
+          <w:iCs/>
+          <w:color w:val="7F848E"/>
+          <w:sz w:val="21"/>
+          <w:szCs w:val="21"/>
+          <w:lang w:val="en-IN" w:eastAsia="en-IN" w:bidi="ar-SA"/>
+        </w:rPr>
+        <w:t>    // Parallel addition</w:t>
+      </w:r>
+    </w:p>
+    <w:p>
+      <w:pPr>
+        <w:shd w:val="clear" w:color="auto" w:fill="282C34"/>
+        <w:spacing w:after="0" w:line="285" w:lineRule="atLeast"/>
+        <w:rPr>
+          <w:rFonts w:ascii="Consolas" w:eastAsia="Times New Roman" w:hAnsi="Consolas" w:cs="Times New Roman"/>
+          <w:color w:val="ABB2BF"/>
+          <w:sz w:val="21"/>
+          <w:szCs w:val="21"/>
+          <w:lang w:val="en-IN" w:eastAsia="en-IN" w:bidi="ar-SA"/>
+        </w:rPr>
+      </w:pPr>
+      <w:r>
+        <w:rPr>
+          <w:rFonts w:ascii="Consolas" w:eastAsia="Times New Roman" w:hAnsi="Consolas" w:cs="Times New Roman"/>
+          <w:color w:val="ABB2BF"/>
+          <w:sz w:val="21"/>
+          <w:szCs w:val="21"/>
+          <w:lang w:val="en-IN" w:eastAsia="en-IN" w:bidi="ar-SA"/>
+        </w:rPr>
+        <w:t xml:space="preserve">    </w:t>
+      </w:r>
+      <w:r>
+        <w:rPr>
+          <w:rFonts w:ascii="Consolas" w:eastAsia="Times New Roman" w:hAnsi="Consolas" w:cs="Times New Roman"/>
+          <w:color w:val="C678DD"/>
+          <w:sz w:val="21"/>
+          <w:szCs w:val="21"/>
+          <w:lang w:val="en-IN" w:eastAsia="en-IN" w:bidi="ar-SA"/>
+        </w:rPr>
+        <w:t>double</w:t>
+      </w:r>
+      <w:r>
+        <w:rPr>
+          <w:rFonts w:ascii="Consolas" w:eastAsia="Times New Roman" w:hAnsi="Consolas" w:cs="Times New Roman"/>
+          <w:color w:val="ABB2BF"/>
+          <w:sz w:val="21"/>
+          <w:szCs w:val="21"/>
+          <w:lang w:val="en-IN" w:eastAsia="en-IN" w:bidi="ar-SA"/>
+        </w:rPr>
+        <w:t xml:space="preserve"> </w:t>
+      </w:r>
+      <w:r>
+        <w:rPr>
+          <w:rFonts w:ascii="Consolas" w:eastAsia="Times New Roman" w:hAnsi="Consolas" w:cs="Times New Roman"/>
+          <w:color w:val="E06C75"/>
+          <w:sz w:val="21"/>
+          <w:szCs w:val="21"/>
+          <w:lang w:val="en-IN" w:eastAsia="en-IN" w:bidi="ar-SA"/>
+        </w:rPr>
+        <w:t>t3</w:t>
+      </w:r>
+      <w:r>
+        <w:rPr>
+          <w:rFonts w:ascii="Consolas" w:eastAsia="Times New Roman" w:hAnsi="Consolas" w:cs="Times New Roman"/>
+          <w:color w:val="ABB2BF"/>
+          <w:sz w:val="21"/>
+          <w:szCs w:val="21"/>
+          <w:lang w:val="en-IN" w:eastAsia="en-IN" w:bidi="ar-SA"/>
+        </w:rPr>
+        <w:t xml:space="preserve"> </w:t>
+      </w:r>
+      <w:r>
+        <w:rPr>
+          <w:rFonts w:ascii="Consolas" w:eastAsia="Times New Roman" w:hAnsi="Consolas" w:cs="Times New Roman"/>
+          <w:color w:val="C678DD"/>
+          <w:sz w:val="21"/>
+          <w:szCs w:val="21"/>
+          <w:lang w:val="en-IN" w:eastAsia="en-IN" w:bidi="ar-SA"/>
+        </w:rPr>
+        <w:t>=</w:t>
+      </w:r>
+      <w:r>
+        <w:rPr>
+          <w:rFonts w:ascii="Consolas" w:eastAsia="Times New Roman" w:hAnsi="Consolas" w:cs="Times New Roman"/>
+          <w:color w:val="ABB2BF"/>
+          <w:sz w:val="21"/>
+          <w:szCs w:val="21"/>
+          <w:lang w:val="en-IN" w:eastAsia="en-IN" w:bidi="ar-SA"/>
+        </w:rPr>
+        <w:t xml:space="preserve"> </w:t>
+      </w:r>
+      <w:r>
+        <w:rPr>
+          <w:rFonts w:ascii="Consolas" w:eastAsia="Times New Roman" w:hAnsi="Consolas" w:cs="Times New Roman"/>
+          <w:color w:val="61AFEF"/>
+          <w:sz w:val="21"/>
+          <w:szCs w:val="21"/>
+          <w:lang w:val="en-IN" w:eastAsia="en-IN" w:bidi="ar-SA"/>
+        </w:rPr>
+        <w:t>omp_get_wtime</w:t>
+      </w:r>
+      <w:r>
+        <w:rPr>
+          <w:rFonts w:ascii="Consolas" w:eastAsia="Times New Roman" w:hAnsi="Consolas" w:cs="Times New Roman"/>
+          <w:color w:val="ABB2BF"/>
+          <w:sz w:val="21"/>
+          <w:szCs w:val="21"/>
+          <w:lang w:val="en-IN" w:eastAsia="en-IN" w:bidi="ar-SA"/>
+        </w:rPr>
+        <w:t>();</w:t>
+      </w:r>
+    </w:p>
+    <w:p>
+      <w:pPr>
+        <w:shd w:val="clear" w:color="auto" w:fill="282C34"/>
+        <w:spacing w:after="0" w:line="285" w:lineRule="atLeast"/>
+        <w:rPr>
+          <w:rFonts w:ascii="Consolas" w:eastAsia="Times New Roman" w:hAnsi="Consolas" w:cs="Times New Roman"/>
+          <w:color w:val="ABB2BF"/>
+          <w:sz w:val="21"/>
+          <w:szCs w:val="21"/>
+          <w:lang w:val="en-IN" w:eastAsia="en-IN" w:bidi="ar-SA"/>
+        </w:rPr>
+      </w:pPr>
+      <w:r>
+        <w:rPr>
+          <w:rFonts w:ascii="Consolas" w:eastAsia="Times New Roman" w:hAnsi="Consolas" w:cs="Times New Roman"/>
+          <w:color w:val="ABB2BF"/>
+          <w:sz w:val="21"/>
+          <w:szCs w:val="21"/>
+          <w:lang w:val="en-IN" w:eastAsia="en-IN" w:bidi="ar-SA"/>
+        </w:rPr>
+        <w:t xml:space="preserve">    </w:t>
+      </w:r>
+      <w:r>
+        <w:rPr>
+          <w:rFonts w:ascii="Consolas" w:eastAsia="Times New Roman" w:hAnsi="Consolas" w:cs="Times New Roman"/>
+          <w:color w:val="C678DD"/>
+          <w:sz w:val="21"/>
+          <w:szCs w:val="21"/>
+          <w:lang w:val="en-IN" w:eastAsia="en-IN" w:bidi="ar-SA"/>
+        </w:rPr>
+        <w:t>#pragma</w:t>
+      </w:r>
+      <w:r>
+        <w:rPr>
+          <w:rFonts w:ascii="Consolas" w:eastAsia="Times New Roman" w:hAnsi="Consolas" w:cs="Times New Roman"/>
+          <w:color w:val="ABB2BF"/>
+          <w:sz w:val="21"/>
+          <w:szCs w:val="21"/>
+          <w:lang w:val="en-IN" w:eastAsia="en-IN" w:bidi="ar-SA"/>
+        </w:rPr>
+        <w:t xml:space="preserve"> </w:t>
+      </w:r>
+      <w:r>
+        <w:rPr>
+          <w:rFonts w:ascii="Consolas" w:eastAsia="Times New Roman" w:hAnsi="Consolas" w:cs="Times New Roman"/>
+          <w:color w:val="D19A66"/>
+          <w:sz w:val="21"/>
+          <w:szCs w:val="21"/>
+          <w:lang w:val="en-IN" w:eastAsia="en-IN" w:bidi="ar-SA"/>
+        </w:rPr>
+        <w:t>omp</w:t>
+      </w:r>
+      <w:r>
+        <w:rPr>
+          <w:rFonts w:ascii="Consolas" w:eastAsia="Times New Roman" w:hAnsi="Consolas" w:cs="Times New Roman"/>
+          <w:color w:val="ABB2BF"/>
+          <w:sz w:val="21"/>
+          <w:szCs w:val="21"/>
+          <w:lang w:val="en-IN" w:eastAsia="en-IN" w:bidi="ar-SA"/>
+        </w:rPr>
+        <w:t xml:space="preserve"> </w:t>
+      </w:r>
+      <w:r>
+        <w:rPr>
+          <w:rFonts w:ascii="Consolas" w:eastAsia="Times New Roman" w:hAnsi="Consolas" w:cs="Times New Roman"/>
+          <w:color w:val="D19A66"/>
+          <w:sz w:val="21"/>
+          <w:szCs w:val="21"/>
+          <w:lang w:val="en-IN" w:eastAsia="en-IN" w:bidi="ar-SA"/>
+        </w:rPr>
+        <w:t>parallel</w:t>
+      </w:r>
+      <w:r>
+        <w:rPr>
+          <w:rFonts w:ascii="Consolas" w:eastAsia="Times New Roman" w:hAnsi="Consolas" w:cs="Times New Roman"/>
+          <w:color w:val="ABB2BF"/>
+          <w:sz w:val="21"/>
+          <w:szCs w:val="21"/>
+          <w:lang w:val="en-IN" w:eastAsia="en-IN" w:bidi="ar-SA"/>
+        </w:rPr>
+        <w:t xml:space="preserve"> </w:t>
+      </w:r>
+      <w:r>
+        <w:rPr>
+          <w:rFonts w:ascii="Consolas" w:eastAsia="Times New Roman" w:hAnsi="Consolas" w:cs="Times New Roman"/>
+          <w:color w:val="D19A66"/>
+          <w:sz w:val="21"/>
+          <w:szCs w:val="21"/>
+          <w:lang w:val="en-IN" w:eastAsia="en-IN" w:bidi="ar-SA"/>
+        </w:rPr>
+        <w:t>for</w:t>
+      </w:r>
+    </w:p>
+    <w:p>
+      <w:pPr>
+        <w:shd w:val="clear" w:color="auto" w:fill="282C34"/>
+        <w:spacing w:after="0" w:line="285" w:lineRule="atLeast"/>
+        <w:rPr>
+          <w:rFonts w:ascii="Consolas" w:eastAsia="Times New Roman" w:hAnsi="Consolas" w:cs="Times New Roman"/>
+          <w:color w:val="ABB2BF"/>
+          <w:sz w:val="21"/>
+          <w:szCs w:val="21"/>
+          <w:lang w:val="en-IN" w:eastAsia="en-IN" w:bidi="ar-SA"/>
+        </w:rPr>
+      </w:pPr>
+      <w:r>
+        <w:rPr>
+          <w:rFonts w:ascii="Consolas" w:eastAsia="Times New Roman" w:hAnsi="Consolas" w:cs="Times New Roman"/>
+          <w:color w:val="ABB2BF"/>
+          <w:sz w:val="21"/>
+          <w:szCs w:val="21"/>
+          <w:lang w:val="en-IN" w:eastAsia="en-IN" w:bidi="ar-SA"/>
+        </w:rPr>
+        <w:t xml:space="preserve">    </w:t>
+      </w:r>
+      <w:r>
+        <w:rPr>
+          <w:rFonts w:ascii="Consolas" w:eastAsia="Times New Roman" w:hAnsi="Consolas" w:cs="Times New Roman"/>
+          <w:color w:val="C678DD"/>
+          <w:sz w:val="21"/>
+          <w:szCs w:val="21"/>
+          <w:lang w:val="en-IN" w:eastAsia="en-IN" w:bidi="ar-SA"/>
+        </w:rPr>
+        <w:t>for</w:t>
+      </w:r>
+      <w:r>
+        <w:rPr>
+          <w:rFonts w:ascii="Consolas" w:eastAsia="Times New Roman" w:hAnsi="Consolas" w:cs="Times New Roman"/>
+          <w:color w:val="ABB2BF"/>
+          <w:sz w:val="21"/>
+          <w:szCs w:val="21"/>
+          <w:lang w:val="en-IN" w:eastAsia="en-IN" w:bidi="ar-SA"/>
+        </w:rPr>
+        <w:t>(</w:t>
+      </w:r>
+      <w:r>
+        <w:rPr>
+          <w:rFonts w:ascii="Consolas" w:eastAsia="Times New Roman" w:hAnsi="Consolas" w:cs="Times New Roman"/>
+          <w:color w:val="C678DD"/>
+          <w:sz w:val="21"/>
+          <w:szCs w:val="21"/>
+          <w:lang w:val="en-IN" w:eastAsia="en-IN" w:bidi="ar-SA"/>
+        </w:rPr>
+        <w:t>long</w:t>
+      </w:r>
+      <w:r>
+        <w:rPr>
+          <w:rFonts w:ascii="Consolas" w:eastAsia="Times New Roman" w:hAnsi="Consolas" w:cs="Times New Roman"/>
+          <w:color w:val="ABB2BF"/>
+          <w:sz w:val="21"/>
+          <w:szCs w:val="21"/>
+          <w:lang w:val="en-IN" w:eastAsia="en-IN" w:bidi="ar-SA"/>
+        </w:rPr>
+        <w:t xml:space="preserve"> </w:t>
+      </w:r>
+      <w:r>
+        <w:rPr>
+          <w:rFonts w:ascii="Consolas" w:eastAsia="Times New Roman" w:hAnsi="Consolas" w:cs="Times New Roman"/>
+          <w:color w:val="C678DD"/>
+          <w:sz w:val="21"/>
+          <w:szCs w:val="21"/>
+          <w:lang w:val="en-IN" w:eastAsia="en-IN" w:bidi="ar-SA"/>
+        </w:rPr>
+        <w:t>long</w:t>
+      </w:r>
+      <w:r>
+        <w:rPr>
+          <w:rFonts w:ascii="Consolas" w:eastAsia="Times New Roman" w:hAnsi="Consolas" w:cs="Times New Roman"/>
+          <w:color w:val="ABB2BF"/>
+          <w:sz w:val="21"/>
+          <w:szCs w:val="21"/>
+          <w:lang w:val="en-IN" w:eastAsia="en-IN" w:bidi="ar-SA"/>
+        </w:rPr>
+        <w:t xml:space="preserve"> </w:t>
+      </w:r>
+      <w:r>
+        <w:rPr>
+          <w:rFonts w:ascii="Consolas" w:eastAsia="Times New Roman" w:hAnsi="Consolas" w:cs="Times New Roman"/>
+          <w:color w:val="E06C75"/>
+          <w:sz w:val="21"/>
+          <w:szCs w:val="21"/>
+          <w:lang w:val="en-IN" w:eastAsia="en-IN" w:bidi="ar-SA"/>
+        </w:rPr>
+        <w:t>i</w:t>
+      </w:r>
+      <w:r>
+        <w:rPr>
+          <w:rFonts w:ascii="Consolas" w:eastAsia="Times New Roman" w:hAnsi="Consolas" w:cs="Times New Roman"/>
+          <w:color w:val="ABB2BF"/>
+          <w:sz w:val="21"/>
+          <w:szCs w:val="21"/>
+          <w:lang w:val="en-IN" w:eastAsia="en-IN" w:bidi="ar-SA"/>
+        </w:rPr>
+        <w:t xml:space="preserve"> </w:t>
+      </w:r>
+      <w:r>
+        <w:rPr>
+          <w:rFonts w:ascii="Consolas" w:eastAsia="Times New Roman" w:hAnsi="Consolas" w:cs="Times New Roman"/>
+          <w:color w:val="C678DD"/>
+          <w:sz w:val="21"/>
+          <w:szCs w:val="21"/>
+          <w:lang w:val="en-IN" w:eastAsia="en-IN" w:bidi="ar-SA"/>
+        </w:rPr>
+        <w:t>=</w:t>
+      </w:r>
+      <w:r>
+        <w:rPr>
+          <w:rFonts w:ascii="Consolas" w:eastAsia="Times New Roman" w:hAnsi="Consolas" w:cs="Times New Roman"/>
+          <w:color w:val="ABB2BF"/>
+          <w:sz w:val="21"/>
+          <w:szCs w:val="21"/>
+          <w:lang w:val="en-IN" w:eastAsia="en-IN" w:bidi="ar-SA"/>
+        </w:rPr>
+        <w:t xml:space="preserve"> </w:t>
+      </w:r>
+      <w:r>
+        <w:rPr>
+          <w:rFonts w:ascii="Consolas" w:eastAsia="Times New Roman" w:hAnsi="Consolas" w:cs="Times New Roman"/>
+          <w:color w:val="D19A66"/>
+          <w:sz w:val="21"/>
+          <w:szCs w:val="21"/>
+          <w:lang w:val="en-IN" w:eastAsia="en-IN" w:bidi="ar-SA"/>
+        </w:rPr>
+        <w:t>0</w:t>
+      </w:r>
+      <w:r>
+        <w:rPr>
+          <w:rFonts w:ascii="Consolas" w:eastAsia="Times New Roman" w:hAnsi="Consolas" w:cs="Times New Roman"/>
+          <w:color w:val="ABB2BF"/>
+          <w:sz w:val="21"/>
+          <w:szCs w:val="21"/>
+          <w:lang w:val="en-IN" w:eastAsia="en-IN" w:bidi="ar-SA"/>
+        </w:rPr>
+        <w:t xml:space="preserve">; </w:t>
+      </w:r>
+      <w:r>
+        <w:rPr>
+          <w:rFonts w:ascii="Consolas" w:eastAsia="Times New Roman" w:hAnsi="Consolas" w:cs="Times New Roman"/>
+          <w:color w:val="E06C75"/>
+          <w:sz w:val="21"/>
+          <w:szCs w:val="21"/>
+          <w:lang w:val="en-IN" w:eastAsia="en-IN" w:bidi="ar-SA"/>
+        </w:rPr>
+        <w:t>i</w:t>
+      </w:r>
+      <w:r>
+        <w:rPr>
+          <w:rFonts w:ascii="Consolas" w:eastAsia="Times New Roman" w:hAnsi="Consolas" w:cs="Times New Roman"/>
+          <w:color w:val="ABB2BF"/>
+          <w:sz w:val="21"/>
+          <w:szCs w:val="21"/>
+          <w:lang w:val="en-IN" w:eastAsia="en-IN" w:bidi="ar-SA"/>
+        </w:rPr>
+        <w:t xml:space="preserve"> </w:t>
+      </w:r>
+      <w:r>
+        <w:rPr>
+          <w:rFonts w:ascii="Consolas" w:eastAsia="Times New Roman" w:hAnsi="Consolas" w:cs="Times New Roman"/>
+          <w:color w:val="C678DD"/>
+          <w:sz w:val="21"/>
+          <w:szCs w:val="21"/>
+          <w:lang w:val="en-IN" w:eastAsia="en-IN" w:bidi="ar-SA"/>
+        </w:rPr>
+        <w:t>&lt;</w:t>
+      </w:r>
+      <w:r>
+        <w:rPr>
+          <w:rFonts w:ascii="Consolas" w:eastAsia="Times New Roman" w:hAnsi="Consolas" w:cs="Times New Roman"/>
+          <w:color w:val="ABB2BF"/>
+          <w:sz w:val="21"/>
+          <w:szCs w:val="21"/>
+          <w:lang w:val="en-IN" w:eastAsia="en-IN" w:bidi="ar-SA"/>
+        </w:rPr>
+        <w:t xml:space="preserve"> </w:t>
+      </w:r>
+      <w:r>
+        <w:rPr>
+          <w:rFonts w:ascii="Consolas" w:eastAsia="Times New Roman" w:hAnsi="Consolas" w:cs="Times New Roman"/>
+          <w:color w:val="E06C75"/>
+          <w:sz w:val="21"/>
+          <w:szCs w:val="21"/>
+          <w:lang w:val="en-IN" w:eastAsia="en-IN" w:bidi="ar-SA"/>
+        </w:rPr>
+        <w:t>n</w:t>
+      </w:r>
+      <w:r>
+        <w:rPr>
+          <w:rFonts w:ascii="Consolas" w:eastAsia="Times New Roman" w:hAnsi="Consolas" w:cs="Times New Roman"/>
+          <w:color w:val="ABB2BF"/>
+          <w:sz w:val="21"/>
+          <w:szCs w:val="21"/>
+          <w:lang w:val="en-IN" w:eastAsia="en-IN" w:bidi="ar-SA"/>
+        </w:rPr>
+        <w:t xml:space="preserve">; </w:t>
+      </w:r>
+      <w:r>
+        <w:rPr>
+          <w:rFonts w:ascii="Consolas" w:eastAsia="Times New Roman" w:hAnsi="Consolas" w:cs="Times New Roman"/>
+          <w:color w:val="E06C75"/>
+          <w:sz w:val="21"/>
+          <w:szCs w:val="21"/>
+          <w:lang w:val="en-IN" w:eastAsia="en-IN" w:bidi="ar-SA"/>
+        </w:rPr>
+        <w:t>i</w:t>
+      </w:r>
+      <w:r>
+        <w:rPr>
+          <w:rFonts w:ascii="Consolas" w:eastAsia="Times New Roman" w:hAnsi="Consolas" w:cs="Times New Roman"/>
+          <w:color w:val="C678DD"/>
+          <w:sz w:val="21"/>
+          <w:szCs w:val="21"/>
+          <w:lang w:val="en-IN" w:eastAsia="en-IN" w:bidi="ar-SA"/>
+        </w:rPr>
+        <w:t>++</w:t>
+      </w:r>
+      <w:r>
+        <w:rPr>
+          <w:rFonts w:ascii="Consolas" w:eastAsia="Times New Roman" w:hAnsi="Consolas" w:cs="Times New Roman"/>
+          <w:color w:val="ABB2BF"/>
+          <w:sz w:val="21"/>
+          <w:szCs w:val="21"/>
+          <w:lang w:val="en-IN" w:eastAsia="en-IN" w:bidi="ar-SA"/>
+        </w:rPr>
+        <w:t>)</w:t>
+      </w:r>
+    </w:p>
+    <w:p>
+      <w:pPr>
+        <w:shd w:val="clear" w:color="auto" w:fill="282C34"/>
+        <w:spacing w:after="0" w:line="285" w:lineRule="atLeast"/>
+        <w:rPr>
+          <w:rFonts w:ascii="Consolas" w:eastAsia="Times New Roman" w:hAnsi="Consolas" w:cs="Times New Roman"/>
+          <w:color w:val="ABB2BF"/>
+          <w:sz w:val="21"/>
+          <w:szCs w:val="21"/>
+          <w:lang w:val="en-IN" w:eastAsia="en-IN" w:bidi="ar-SA"/>
+        </w:rPr>
+      </w:pPr>
+      <w:r>
+        <w:rPr>
+          <w:rFonts w:ascii="Consolas" w:eastAsia="Times New Roman" w:hAnsi="Consolas" w:cs="Times New Roman"/>
+          <w:color w:val="ABB2BF"/>
+          <w:sz w:val="21"/>
+          <w:szCs w:val="21"/>
+          <w:lang w:val="en-IN" w:eastAsia="en-IN" w:bidi="ar-SA"/>
+        </w:rPr>
+        <w:t xml:space="preserve">        </w:t>
+      </w:r>
+      <w:r>
+        <w:rPr>
+          <w:rFonts w:ascii="Consolas" w:eastAsia="Times New Roman" w:hAnsi="Consolas" w:cs="Times New Roman"/>
+          <w:color w:val="E06C75"/>
+          <w:sz w:val="21"/>
+          <w:szCs w:val="21"/>
+          <w:lang w:val="en-IN" w:eastAsia="en-IN" w:bidi="ar-SA"/>
+        </w:rPr>
+        <w:t>result</w:t>
+      </w:r>
+      <w:r>
+        <w:rPr>
+          <w:rFonts w:ascii="Consolas" w:eastAsia="Times New Roman" w:hAnsi="Consolas" w:cs="Times New Roman"/>
+          <w:color w:val="ABB2BF"/>
+          <w:sz w:val="21"/>
+          <w:szCs w:val="21"/>
+          <w:lang w:val="en-IN" w:eastAsia="en-IN" w:bidi="ar-SA"/>
+        </w:rPr>
+        <w:t>[</w:t>
+      </w:r>
+      <w:r>
+        <w:rPr>
+          <w:rFonts w:ascii="Consolas" w:eastAsia="Times New Roman" w:hAnsi="Consolas" w:cs="Times New Roman"/>
+          <w:color w:val="E06C75"/>
+          <w:sz w:val="21"/>
+          <w:szCs w:val="21"/>
+          <w:lang w:val="en-IN" w:eastAsia="en-IN" w:bidi="ar-SA"/>
+        </w:rPr>
+        <w:t>i</w:t>
+      </w:r>
+      <w:r>
+        <w:rPr>
+          <w:rFonts w:ascii="Consolas" w:eastAsia="Times New Roman" w:hAnsi="Consolas" w:cs="Times New Roman"/>
+          <w:color w:val="ABB2BF"/>
+          <w:sz w:val="21"/>
+          <w:szCs w:val="21"/>
+          <w:lang w:val="en-IN" w:eastAsia="en-IN" w:bidi="ar-SA"/>
+        </w:rPr>
+        <w:t xml:space="preserve">] </w:t>
+      </w:r>
+      <w:r>
+        <w:rPr>
+          <w:rFonts w:ascii="Consolas" w:eastAsia="Times New Roman" w:hAnsi="Consolas" w:cs="Times New Roman"/>
+          <w:color w:val="C678DD"/>
+          <w:sz w:val="21"/>
+          <w:szCs w:val="21"/>
+          <w:lang w:val="en-IN" w:eastAsia="en-IN" w:bidi="ar-SA"/>
+        </w:rPr>
+        <w:t>=</w:t>
+      </w:r>
+      <w:r>
+        <w:rPr>
+          <w:rFonts w:ascii="Consolas" w:eastAsia="Times New Roman" w:hAnsi="Consolas" w:cs="Times New Roman"/>
+          <w:color w:val="ABB2BF"/>
+          <w:sz w:val="21"/>
+          <w:szCs w:val="21"/>
+          <w:lang w:val="en-IN" w:eastAsia="en-IN" w:bidi="ar-SA"/>
+        </w:rPr>
+        <w:t xml:space="preserve"> </w:t>
+      </w:r>
+      <w:r>
+        <w:rPr>
+          <w:rFonts w:ascii="Consolas" w:eastAsia="Times New Roman" w:hAnsi="Consolas" w:cs="Times New Roman"/>
+          <w:color w:val="E06C75"/>
+          <w:sz w:val="21"/>
+          <w:szCs w:val="21"/>
+          <w:lang w:val="en-IN" w:eastAsia="en-IN" w:bidi="ar-SA"/>
+        </w:rPr>
+        <w:t>a</w:t>
+      </w:r>
+      <w:r>
+        <w:rPr>
+          <w:rFonts w:ascii="Consolas" w:eastAsia="Times New Roman" w:hAnsi="Consolas" w:cs="Times New Roman"/>
+          <w:color w:val="ABB2BF"/>
+          <w:sz w:val="21"/>
+          <w:szCs w:val="21"/>
+          <w:lang w:val="en-IN" w:eastAsia="en-IN" w:bidi="ar-SA"/>
+        </w:rPr>
+        <w:t>[</w:t>
+      </w:r>
+      <w:r>
+        <w:rPr>
+          <w:rFonts w:ascii="Consolas" w:eastAsia="Times New Roman" w:hAnsi="Consolas" w:cs="Times New Roman"/>
+          <w:color w:val="E06C75"/>
+          <w:sz w:val="21"/>
+          <w:szCs w:val="21"/>
+          <w:lang w:val="en-IN" w:eastAsia="en-IN" w:bidi="ar-SA"/>
+        </w:rPr>
+        <w:t>i</w:t>
+      </w:r>
+      <w:r>
+        <w:rPr>
+          <w:rFonts w:ascii="Consolas" w:eastAsia="Times New Roman" w:hAnsi="Consolas" w:cs="Times New Roman"/>
+          <w:color w:val="ABB2BF"/>
+          <w:sz w:val="21"/>
+          <w:szCs w:val="21"/>
+          <w:lang w:val="en-IN" w:eastAsia="en-IN" w:bidi="ar-SA"/>
+        </w:rPr>
+        <w:t xml:space="preserve">] </w:t>
+      </w:r>
+      <w:r>
+        <w:rPr>
+          <w:rFonts w:ascii="Consolas" w:eastAsia="Times New Roman" w:hAnsi="Consolas" w:cs="Times New Roman"/>
+          <w:color w:val="C678DD"/>
+          <w:sz w:val="21"/>
+          <w:szCs w:val="21"/>
+          <w:lang w:val="en-IN" w:eastAsia="en-IN" w:bidi="ar-SA"/>
+        </w:rPr>
+        <w:t>+</w:t>
+      </w:r>
+      <w:r>
+        <w:rPr>
+          <w:rFonts w:ascii="Consolas" w:eastAsia="Times New Roman" w:hAnsi="Consolas" w:cs="Times New Roman"/>
+          <w:color w:val="ABB2BF"/>
+          <w:sz w:val="21"/>
+          <w:szCs w:val="21"/>
+          <w:lang w:val="en-IN" w:eastAsia="en-IN" w:bidi="ar-SA"/>
+        </w:rPr>
+        <w:t xml:space="preserve"> </w:t>
+      </w:r>
+      <w:r>
+        <w:rPr>
+          <w:rFonts w:ascii="Consolas" w:eastAsia="Times New Roman" w:hAnsi="Consolas" w:cs="Times New Roman"/>
+          <w:color w:val="E06C75"/>
+          <w:sz w:val="21"/>
+          <w:szCs w:val="21"/>
+          <w:lang w:val="en-IN" w:eastAsia="en-IN" w:bidi="ar-SA"/>
+        </w:rPr>
+        <w:t>scalar</w:t>
+      </w:r>
+      <w:r>
+        <w:rPr>
+          <w:rFonts w:ascii="Consolas" w:eastAsia="Times New Roman" w:hAnsi="Consolas" w:cs="Times New Roman"/>
+          <w:color w:val="ABB2BF"/>
+          <w:sz w:val="21"/>
+          <w:szCs w:val="21"/>
+          <w:lang w:val="en-IN" w:eastAsia="en-IN" w:bidi="ar-SA"/>
+        </w:rPr>
+        <w:t>;</w:t>
+      </w:r>
+    </w:p>
+    <w:p>
+      <w:pPr>
+        <w:shd w:val="clear" w:color="auto" w:fill="282C34"/>
+        <w:spacing w:after="0" w:line="285" w:lineRule="atLeast"/>
+        <w:rPr>
+          <w:rFonts w:ascii="Consolas" w:eastAsia="Times New Roman" w:hAnsi="Consolas" w:cs="Times New Roman"/>
+          <w:color w:val="ABB2BF"/>
+          <w:sz w:val="21"/>
+          <w:szCs w:val="21"/>
+          <w:lang w:val="en-IN" w:eastAsia="en-IN" w:bidi="ar-SA"/>
+        </w:rPr>
+      </w:pPr>
+      <w:r>
+        <w:rPr>
+          <w:rFonts w:ascii="Consolas" w:eastAsia="Times New Roman" w:hAnsi="Consolas" w:cs="Times New Roman"/>
+          <w:color w:val="ABB2BF"/>
+          <w:sz w:val="21"/>
+          <w:szCs w:val="21"/>
+          <w:lang w:val="en-IN" w:eastAsia="en-IN" w:bidi="ar-SA"/>
+        </w:rPr>
+        <w:t xml:space="preserve">    </w:t>
+      </w:r>
+      <w:r>
+        <w:rPr>
+          <w:rFonts w:ascii="Consolas" w:eastAsia="Times New Roman" w:hAnsi="Consolas" w:cs="Times New Roman"/>
+          <w:color w:val="C678DD"/>
+          <w:sz w:val="21"/>
+          <w:szCs w:val="21"/>
+          <w:lang w:val="en-IN" w:eastAsia="en-IN" w:bidi="ar-SA"/>
+        </w:rPr>
+        <w:t>double</w:t>
+      </w:r>
+      <w:r>
+        <w:rPr>
+          <w:rFonts w:ascii="Consolas" w:eastAsia="Times New Roman" w:hAnsi="Consolas" w:cs="Times New Roman"/>
+          <w:color w:val="ABB2BF"/>
+          <w:sz w:val="21"/>
+          <w:szCs w:val="21"/>
+          <w:lang w:val="en-IN" w:eastAsia="en-IN" w:bidi="ar-SA"/>
+        </w:rPr>
+        <w:t xml:space="preserve"> </w:t>
+      </w:r>
+      <w:r>
+        <w:rPr>
+          <w:rFonts w:ascii="Consolas" w:eastAsia="Times New Roman" w:hAnsi="Consolas" w:cs="Times New Roman"/>
+          <w:color w:val="E06C75"/>
+          <w:sz w:val="21"/>
+          <w:szCs w:val="21"/>
+          <w:lang w:val="en-IN" w:eastAsia="en-IN" w:bidi="ar-SA"/>
+        </w:rPr>
+        <w:t>t4</w:t>
+      </w:r>
+      <w:r>
+        <w:rPr>
+          <w:rFonts w:ascii="Consolas" w:eastAsia="Times New Roman" w:hAnsi="Consolas" w:cs="Times New Roman"/>
+          <w:color w:val="ABB2BF"/>
+          <w:sz w:val="21"/>
+          <w:szCs w:val="21"/>
+          <w:lang w:val="en-IN" w:eastAsia="en-IN" w:bidi="ar-SA"/>
+        </w:rPr>
+        <w:t xml:space="preserve"> </w:t>
+      </w:r>
+      <w:r>
+        <w:rPr>
+          <w:rFonts w:ascii="Consolas" w:eastAsia="Times New Roman" w:hAnsi="Consolas" w:cs="Times New Roman"/>
+          <w:color w:val="C678DD"/>
+          <w:sz w:val="21"/>
+          <w:szCs w:val="21"/>
+          <w:lang w:val="en-IN" w:eastAsia="en-IN" w:bidi="ar-SA"/>
+        </w:rPr>
+        <w:t>=</w:t>
+      </w:r>
+      <w:r>
+        <w:rPr>
+          <w:rFonts w:ascii="Consolas" w:eastAsia="Times New Roman" w:hAnsi="Consolas" w:cs="Times New Roman"/>
+          <w:color w:val="ABB2BF"/>
+          <w:sz w:val="21"/>
+          <w:szCs w:val="21"/>
+          <w:lang w:val="en-IN" w:eastAsia="en-IN" w:bidi="ar-SA"/>
+        </w:rPr>
+        <w:t xml:space="preserve"> </w:t>
+      </w:r>
+      <w:r>
+        <w:rPr>
+          <w:rFonts w:ascii="Consolas" w:eastAsia="Times New Roman" w:hAnsi="Consolas" w:cs="Times New Roman"/>
+          <w:color w:val="61AFEF"/>
+          <w:sz w:val="21"/>
+          <w:szCs w:val="21"/>
+          <w:lang w:val="en-IN" w:eastAsia="en-IN" w:bidi="ar-SA"/>
+        </w:rPr>
+        <w:t>omp_get_wtime</w:t>
+      </w:r>
+      <w:r>
+        <w:rPr>
+          <w:rFonts w:ascii="Consolas" w:eastAsia="Times New Roman" w:hAnsi="Consolas" w:cs="Times New Roman"/>
+          <w:color w:val="ABB2BF"/>
+          <w:sz w:val="21"/>
+          <w:szCs w:val="21"/>
+          <w:lang w:val="en-IN" w:eastAsia="en-IN" w:bidi="ar-SA"/>
+        </w:rPr>
+        <w:t>();</w:t>
+      </w:r>
+    </w:p>
+    <w:p>
+      <w:pPr>
+        <w:shd w:val="clear" w:color="auto" w:fill="282C34"/>
+        <w:spacing w:after="0" w:line="285" w:lineRule="atLeast"/>
+        <w:rPr>
+          <w:rFonts w:ascii="Consolas" w:eastAsia="Times New Roman" w:hAnsi="Consolas" w:cs="Times New Roman"/>
+          <w:color w:val="ABB2BF"/>
+          <w:sz w:val="21"/>
+          <w:szCs w:val="21"/>
+          <w:lang w:val="en-IN" w:eastAsia="en-IN" w:bidi="ar-SA"/>
+        </w:rPr>
+      </w:pPr>
+      <w:r>
+        <w:rPr>
+          <w:rFonts w:ascii="Consolas" w:eastAsia="Times New Roman" w:hAnsi="Consolas" w:cs="Times New Roman"/>
+          <w:color w:val="ABB2BF"/>
+          <w:sz w:val="21"/>
+          <w:szCs w:val="21"/>
+          <w:lang w:val="en-IN" w:eastAsia="en-IN" w:bidi="ar-SA"/>
+        </w:rPr>
+        <w:t xml:space="preserve">    </w:t>
+      </w:r>
+      <w:r>
+        <w:rPr>
+          <w:rFonts w:ascii="Consolas" w:eastAsia="Times New Roman" w:hAnsi="Consolas" w:cs="Times New Roman"/>
+          <w:color w:val="E06C75"/>
+          <w:sz w:val="21"/>
+          <w:szCs w:val="21"/>
+          <w:lang w:val="en-IN" w:eastAsia="en-IN" w:bidi="ar-SA"/>
+        </w:rPr>
+        <w:t>cout</w:t>
+      </w:r>
+      <w:r>
+        <w:rPr>
+          <w:rFonts w:ascii="Consolas" w:eastAsia="Times New Roman" w:hAnsi="Consolas" w:cs="Times New Roman"/>
+          <w:color w:val="ABB2BF"/>
+          <w:sz w:val="21"/>
+          <w:szCs w:val="21"/>
+          <w:lang w:val="en-IN" w:eastAsia="en-IN" w:bidi="ar-SA"/>
+        </w:rPr>
+        <w:t xml:space="preserve"> </w:t>
+      </w:r>
+      <w:r>
+        <w:rPr>
+          <w:rFonts w:ascii="Consolas" w:eastAsia="Times New Roman" w:hAnsi="Consolas" w:cs="Times New Roman"/>
+          <w:color w:val="61AFEF"/>
+          <w:sz w:val="21"/>
+          <w:szCs w:val="21"/>
+          <w:lang w:val="en-IN" w:eastAsia="en-IN" w:bidi="ar-SA"/>
+        </w:rPr>
+        <w:t>&lt;&lt;</w:t>
+      </w:r>
+      <w:r>
+        <w:rPr>
+          <w:rFonts w:ascii="Consolas" w:eastAsia="Times New Roman" w:hAnsi="Consolas" w:cs="Times New Roman"/>
+          <w:color w:val="ABB2BF"/>
+          <w:sz w:val="21"/>
+          <w:szCs w:val="21"/>
+          <w:lang w:val="en-IN" w:eastAsia="en-IN" w:bidi="ar-SA"/>
+        </w:rPr>
+        <w:t xml:space="preserve"> </w:t>
+      </w:r>
+      <w:r>
+        <w:rPr>
+          <w:rFonts w:ascii="Consolas" w:eastAsia="Times New Roman" w:hAnsi="Consolas" w:cs="Times New Roman"/>
+          <w:color w:val="98C379"/>
+          <w:sz w:val="21"/>
+          <w:szCs w:val="21"/>
+          <w:lang w:val="en-IN" w:eastAsia="en-IN" w:bidi="ar-SA"/>
+        </w:rPr>
+        <w:t>"Parallel Time: "</w:t>
+      </w:r>
+      <w:r>
+        <w:rPr>
+          <w:rFonts w:ascii="Consolas" w:eastAsia="Times New Roman" w:hAnsi="Consolas" w:cs="Times New Roman"/>
+          <w:color w:val="ABB2BF"/>
+          <w:sz w:val="21"/>
+          <w:szCs w:val="21"/>
+          <w:lang w:val="en-IN" w:eastAsia="en-IN" w:bidi="ar-SA"/>
+        </w:rPr>
+        <w:t xml:space="preserve"> </w:t>
+      </w:r>
+      <w:r>
+        <w:rPr>
+          <w:rFonts w:ascii="Consolas" w:eastAsia="Times New Roman" w:hAnsi="Consolas" w:cs="Times New Roman"/>
+          <w:color w:val="C678DD"/>
+          <w:sz w:val="21"/>
+          <w:szCs w:val="21"/>
+          <w:lang w:val="en-IN" w:eastAsia="en-IN" w:bidi="ar-SA"/>
+        </w:rPr>
+        <w:t>&lt;&lt;</w:t>
+      </w:r>
+      <w:r>
+        <w:rPr>
+          <w:rFonts w:ascii="Consolas" w:eastAsia="Times New Roman" w:hAnsi="Consolas" w:cs="Times New Roman"/>
+          <w:color w:val="ABB2BF"/>
+          <w:sz w:val="21"/>
+          <w:szCs w:val="21"/>
+          <w:lang w:val="en-IN" w:eastAsia="en-IN" w:bidi="ar-SA"/>
+        </w:rPr>
+        <w:t xml:space="preserve"> (</w:t>
+      </w:r>
+      <w:r>
+        <w:rPr>
+          <w:rFonts w:ascii="Consolas" w:eastAsia="Times New Roman" w:hAnsi="Consolas" w:cs="Times New Roman"/>
+          <w:color w:val="E06C75"/>
+          <w:sz w:val="21"/>
+          <w:szCs w:val="21"/>
+          <w:lang w:val="en-IN" w:eastAsia="en-IN" w:bidi="ar-SA"/>
+        </w:rPr>
+        <w:t>t4</w:t>
+      </w:r>
+      <w:r>
+        <w:rPr>
+          <w:rFonts w:ascii="Consolas" w:eastAsia="Times New Roman" w:hAnsi="Consolas" w:cs="Times New Roman"/>
+          <w:color w:val="ABB2BF"/>
+          <w:sz w:val="21"/>
+          <w:szCs w:val="21"/>
+          <w:lang w:val="en-IN" w:eastAsia="en-IN" w:bidi="ar-SA"/>
+        </w:rPr>
+        <w:t xml:space="preserve"> </w:t>
+      </w:r>
+      <w:r>
+        <w:rPr>
+          <w:rFonts w:ascii="Consolas" w:eastAsia="Times New Roman" w:hAnsi="Consolas" w:cs="Times New Roman"/>
+          <w:color w:val="C678DD"/>
+          <w:sz w:val="21"/>
+          <w:szCs w:val="21"/>
+          <w:lang w:val="en-IN" w:eastAsia="en-IN" w:bidi="ar-SA"/>
+        </w:rPr>
+        <w:t>-</w:t>
+      </w:r>
+      <w:r>
+        <w:rPr>
+          <w:rFonts w:ascii="Consolas" w:eastAsia="Times New Roman" w:hAnsi="Consolas" w:cs="Times New Roman"/>
+          <w:color w:val="ABB2BF"/>
+          <w:sz w:val="21"/>
+          <w:szCs w:val="21"/>
+          <w:lang w:val="en-IN" w:eastAsia="en-IN" w:bidi="ar-SA"/>
+        </w:rPr>
+        <w:t xml:space="preserve"> </w:t>
+      </w:r>
+      <w:r>
+        <w:rPr>
+          <w:rFonts w:ascii="Consolas" w:eastAsia="Times New Roman" w:hAnsi="Consolas" w:cs="Times New Roman"/>
+          <w:color w:val="E06C75"/>
+          <w:sz w:val="21"/>
+          <w:szCs w:val="21"/>
+          <w:lang w:val="en-IN" w:eastAsia="en-IN" w:bidi="ar-SA"/>
+        </w:rPr>
+        <w:t>t3</w:t>
+      </w:r>
+      <w:r>
+        <w:rPr>
+          <w:rFonts w:ascii="Consolas" w:eastAsia="Times New Roman" w:hAnsi="Consolas" w:cs="Times New Roman"/>
+          <w:color w:val="ABB2BF"/>
+          <w:sz w:val="21"/>
+          <w:szCs w:val="21"/>
+          <w:lang w:val="en-IN" w:eastAsia="en-IN" w:bidi="ar-SA"/>
+        </w:rPr>
+        <w:t xml:space="preserve">) </w:t>
+      </w:r>
+      <w:r>
+        <w:rPr>
+          <w:rFonts w:ascii="Consolas" w:eastAsia="Times New Roman" w:hAnsi="Consolas" w:cs="Times New Roman"/>
+          <w:color w:val="61AFEF"/>
+          <w:sz w:val="21"/>
+          <w:szCs w:val="21"/>
+          <w:lang w:val="en-IN" w:eastAsia="en-IN" w:bidi="ar-SA"/>
+        </w:rPr>
+        <w:t>&lt;&lt;</w:t>
+      </w:r>
+      <w:r>
+        <w:rPr>
+          <w:rFonts w:ascii="Consolas" w:eastAsia="Times New Roman" w:hAnsi="Consolas" w:cs="Times New Roman"/>
+          <w:color w:val="ABB2BF"/>
+          <w:sz w:val="21"/>
+          <w:szCs w:val="21"/>
+          <w:lang w:val="en-IN" w:eastAsia="en-IN" w:bidi="ar-SA"/>
+        </w:rPr>
+        <w:t xml:space="preserve"> </w:t>
+      </w:r>
+      <w:r>
+        <w:rPr>
+          <w:rFonts w:ascii="Consolas" w:eastAsia="Times New Roman" w:hAnsi="Consolas" w:cs="Times New Roman"/>
+          <w:color w:val="98C379"/>
+          <w:sz w:val="21"/>
+          <w:szCs w:val="21"/>
+          <w:lang w:val="en-IN" w:eastAsia="en-IN" w:bidi="ar-SA"/>
+        </w:rPr>
+        <w:t>" seconds</w:t>
+      </w:r>
+      <w:r>
+        <w:rPr>
+          <w:rFonts w:ascii="Consolas" w:eastAsia="Times New Roman" w:hAnsi="Consolas" w:cs="Times New Roman"/>
+          <w:color w:val="56B6C2"/>
+          <w:sz w:val="21"/>
+          <w:szCs w:val="21"/>
+          <w:lang w:val="en-IN" w:eastAsia="en-IN" w:bidi="ar-SA"/>
+        </w:rPr>
+        <w:t>\n</w:t>
+      </w:r>
+      <w:r>
+        <w:rPr>
+          <w:rFonts w:ascii="Consolas" w:eastAsia="Times New Roman" w:hAnsi="Consolas" w:cs="Times New Roman"/>
+          <w:color w:val="98C379"/>
+          <w:sz w:val="21"/>
+          <w:szCs w:val="21"/>
+          <w:lang w:val="en-IN" w:eastAsia="en-IN" w:bidi="ar-SA"/>
+        </w:rPr>
+        <w:t>"</w:t>
+      </w:r>
+      <w:r>
+        <w:rPr>
+          <w:rFonts w:ascii="Consolas" w:eastAsia="Times New Roman" w:hAnsi="Consolas" w:cs="Times New Roman"/>
+          <w:color w:val="ABB2BF"/>
+          <w:sz w:val="21"/>
+          <w:szCs w:val="21"/>
+          <w:lang w:val="en-IN" w:eastAsia="en-IN" w:bidi="ar-SA"/>
+        </w:rPr>
+        <w:t>;</w:t>
+      </w:r>
+    </w:p>
+    <w:p>
+      <w:pPr>
+        <w:shd w:val="clear" w:color="auto" w:fill="282C34"/>
+        <w:spacing w:after="0" w:line="285" w:lineRule="atLeast"/>
+        <w:rPr>
+          <w:rFonts w:ascii="Consolas" w:eastAsia="Times New Roman" w:hAnsi="Consolas" w:cs="Times New Roman"/>
+          <w:color w:val="ABB2BF"/>
+          <w:sz w:val="21"/>
+          <w:szCs w:val="21"/>
+          <w:lang w:val="en-IN" w:eastAsia="en-IN" w:bidi="ar-SA"/>
+        </w:rPr>
+      </w:pPr>
+    </w:p>
+    <w:p>
+      <w:pPr>
+        <w:shd w:val="clear" w:color="auto" w:fill="282C34"/>
+        <w:spacing w:after="0" w:line="285" w:lineRule="atLeast"/>
+        <w:rPr>
+          <w:rFonts w:ascii="Consolas" w:eastAsia="Times New Roman" w:hAnsi="Consolas" w:cs="Times New Roman"/>
+          <w:color w:val="ABB2BF"/>
+          <w:sz w:val="21"/>
+          <w:szCs w:val="21"/>
+          <w:lang w:val="en-IN" w:eastAsia="en-IN" w:bidi="ar-SA"/>
+        </w:rPr>
+      </w:pPr>
+      <w:r>
+        <w:rPr>
+          <w:rFonts w:ascii="Consolas" w:eastAsia="Times New Roman" w:hAnsi="Consolas" w:cs="Times New Roman"/>
+          <w:i/>
+          <w:iCs/>
+          <w:color w:val="7F848E"/>
+          <w:sz w:val="21"/>
+          <w:szCs w:val="21"/>
+          <w:lang w:val="en-IN" w:eastAsia="en-IN" w:bidi="ar-SA"/>
+        </w:rPr>
+        <w:t>    // cout &lt;&lt; "Parallel Addition Result:\n";</w:t>
+      </w:r>
+    </w:p>
+    <w:p>
+      <w:pPr>
+        <w:shd w:val="clear" w:color="auto" w:fill="282C34"/>
+        <w:spacing w:after="0" w:line="285" w:lineRule="atLeast"/>
+        <w:rPr>
+          <w:rFonts w:ascii="Consolas" w:eastAsia="Times New Roman" w:hAnsi="Consolas" w:cs="Times New Roman"/>
+          <w:color w:val="ABB2BF"/>
+          <w:sz w:val="21"/>
+          <w:szCs w:val="21"/>
+          <w:lang w:val="en-IN" w:eastAsia="en-IN" w:bidi="ar-SA"/>
+        </w:rPr>
+      </w:pPr>
+      <w:r>
+        <w:rPr>
+          <w:rFonts w:ascii="Consolas" w:eastAsia="Times New Roman" w:hAnsi="Consolas" w:cs="Times New Roman"/>
+          <w:i/>
+          <w:iCs/>
+          <w:color w:val="7F848E"/>
+          <w:sz w:val="21"/>
+          <w:szCs w:val="21"/>
+          <w:lang w:val="en-IN" w:eastAsia="en-IN" w:bidi="ar-SA"/>
+        </w:rPr>
+        <w:t>    // for(long long i = 0; i &lt; n; i++)</w:t>
+      </w:r>
+    </w:p>
+    <w:p>
+      <w:pPr>
+        <w:shd w:val="clear" w:color="auto" w:fill="282C34"/>
+        <w:spacing w:after="0" w:line="285" w:lineRule="atLeast"/>
+        <w:rPr>
+          <w:rFonts w:ascii="Consolas" w:eastAsia="Times New Roman" w:hAnsi="Consolas" w:cs="Times New Roman"/>
+          <w:color w:val="ABB2BF"/>
+          <w:sz w:val="21"/>
+          <w:szCs w:val="21"/>
+          <w:lang w:val="en-IN" w:eastAsia="en-IN" w:bidi="ar-SA"/>
+        </w:rPr>
+      </w:pPr>
+      <w:r>
+        <w:rPr>
+          <w:rFonts w:ascii="Consolas" w:eastAsia="Times New Roman" w:hAnsi="Consolas" w:cs="Times New Roman"/>
+          <w:i/>
+          <w:iCs/>
+          <w:color w:val="7F848E"/>
+          <w:sz w:val="21"/>
+          <w:szCs w:val="21"/>
+          <w:lang w:val="en-IN" w:eastAsia="en-IN" w:bidi="ar-SA"/>
+        </w:rPr>
+        <w:t>    //     // cout &lt;&lt; result[i] &lt;&lt; " ";</w:t>
+      </w:r>
+    </w:p>
+    <w:p>
+      <w:pPr>
+        <w:shd w:val="clear" w:color="auto" w:fill="282C34"/>
+        <w:spacing w:after="0" w:line="285" w:lineRule="atLeast"/>
+        <w:rPr>
+          <w:rFonts w:ascii="Consolas" w:eastAsia="Times New Roman" w:hAnsi="Consolas" w:cs="Times New Roman"/>
+          <w:color w:val="ABB2BF"/>
+          <w:sz w:val="21"/>
+          <w:szCs w:val="21"/>
+          <w:lang w:val="en-IN" w:eastAsia="en-IN" w:bidi="ar-SA"/>
+        </w:rPr>
+      </w:pPr>
+      <w:r>
+        <w:rPr>
+          <w:rFonts w:ascii="Consolas" w:eastAsia="Times New Roman" w:hAnsi="Consolas" w:cs="Times New Roman"/>
+          <w:i/>
+          <w:iCs/>
+          <w:color w:val="7F848E"/>
+          <w:sz w:val="21"/>
+          <w:szCs w:val="21"/>
+          <w:lang w:val="en-IN" w:eastAsia="en-IN" w:bidi="ar-SA"/>
+        </w:rPr>
+        <w:t>    // // cout &lt;&lt; endl;</w:t>
+      </w:r>
+    </w:p>
+    <w:p>
+      <w:pPr>
+        <w:shd w:val="clear" w:color="auto" w:fill="282C34"/>
+        <w:spacing w:after="0" w:line="285" w:lineRule="atLeast"/>
+        <w:rPr>
+          <w:rFonts w:ascii="Consolas" w:eastAsia="Times New Roman" w:hAnsi="Consolas" w:cs="Times New Roman"/>
+          <w:color w:val="ABB2BF"/>
+          <w:sz w:val="21"/>
+          <w:szCs w:val="21"/>
+          <w:lang w:val="en-IN" w:eastAsia="en-IN" w:bidi="ar-SA"/>
+        </w:rPr>
+      </w:pPr>
+    </w:p>
+    <w:p>
+      <w:pPr>
+        <w:shd w:val="clear" w:color="auto" w:fill="282C34"/>
+        <w:spacing w:after="0" w:line="285" w:lineRule="atLeast"/>
+        <w:rPr>
+          <w:rFonts w:ascii="Consolas" w:eastAsia="Times New Roman" w:hAnsi="Consolas" w:cs="Times New Roman"/>
+          <w:color w:val="ABB2BF"/>
+          <w:sz w:val="21"/>
+          <w:szCs w:val="21"/>
+          <w:lang w:val="en-IN" w:eastAsia="en-IN" w:bidi="ar-SA"/>
+        </w:rPr>
+      </w:pPr>
+      <w:r>
+        <w:rPr>
+          <w:rFonts w:ascii="Consolas" w:eastAsia="Times New Roman" w:hAnsi="Consolas" w:cs="Times New Roman"/>
+          <w:color w:val="ABB2BF"/>
+          <w:sz w:val="21"/>
+          <w:szCs w:val="21"/>
+          <w:lang w:val="en-IN" w:eastAsia="en-IN" w:bidi="ar-SA"/>
+        </w:rPr>
+        <w:t xml:space="preserve">    </w:t>
+      </w:r>
+      <w:r>
+        <w:rPr>
+          <w:rFonts w:ascii="Consolas" w:eastAsia="Times New Roman" w:hAnsi="Consolas" w:cs="Times New Roman"/>
+          <w:color w:val="C678DD"/>
+          <w:sz w:val="21"/>
+          <w:szCs w:val="21"/>
+          <w:lang w:val="en-IN" w:eastAsia="en-IN" w:bidi="ar-SA"/>
+        </w:rPr>
+        <w:t>delete[]</w:t>
+      </w:r>
+      <w:r>
+        <w:rPr>
+          <w:rFonts w:ascii="Consolas" w:eastAsia="Times New Roman" w:hAnsi="Consolas" w:cs="Times New Roman"/>
+          <w:color w:val="ABB2BF"/>
+          <w:sz w:val="21"/>
+          <w:szCs w:val="21"/>
+          <w:lang w:val="en-IN" w:eastAsia="en-IN" w:bidi="ar-SA"/>
+        </w:rPr>
+        <w:t xml:space="preserve"> </w:t>
+      </w:r>
+      <w:r>
+        <w:rPr>
+          <w:rFonts w:ascii="Consolas" w:eastAsia="Times New Roman" w:hAnsi="Consolas" w:cs="Times New Roman"/>
+          <w:color w:val="E06C75"/>
+          <w:sz w:val="21"/>
+          <w:szCs w:val="21"/>
+          <w:lang w:val="en-IN" w:eastAsia="en-IN" w:bidi="ar-SA"/>
+        </w:rPr>
+        <w:t>a</w:t>
+      </w:r>
+      <w:r>
+        <w:rPr>
+          <w:rFonts w:ascii="Consolas" w:eastAsia="Times New Roman" w:hAnsi="Consolas" w:cs="Times New Roman"/>
+          <w:color w:val="ABB2BF"/>
+          <w:sz w:val="21"/>
+          <w:szCs w:val="21"/>
+          <w:lang w:val="en-IN" w:eastAsia="en-IN" w:bidi="ar-SA"/>
+        </w:rPr>
+        <w:t>;</w:t>
+      </w:r>
+    </w:p>
+    <w:p>
+      <w:pPr>
+        <w:shd w:val="clear" w:color="auto" w:fill="282C34"/>
+        <w:spacing w:after="0" w:line="285" w:lineRule="atLeast"/>
+        <w:rPr>
+          <w:rFonts w:ascii="Consolas" w:eastAsia="Times New Roman" w:hAnsi="Consolas" w:cs="Times New Roman"/>
+          <w:color w:val="ABB2BF"/>
+          <w:sz w:val="21"/>
+          <w:szCs w:val="21"/>
+          <w:lang w:val="en-IN" w:eastAsia="en-IN" w:bidi="ar-SA"/>
+        </w:rPr>
+      </w:pPr>
+      <w:r>
+        <w:rPr>
+          <w:rFonts w:ascii="Consolas" w:eastAsia="Times New Roman" w:hAnsi="Consolas" w:cs="Times New Roman"/>
+          <w:color w:val="ABB2BF"/>
+          <w:sz w:val="21"/>
+          <w:szCs w:val="21"/>
+          <w:lang w:val="en-IN" w:eastAsia="en-IN" w:bidi="ar-SA"/>
+        </w:rPr>
+        <w:t xml:space="preserve">    </w:t>
+      </w:r>
+      <w:r>
+        <w:rPr>
+          <w:rFonts w:ascii="Consolas" w:eastAsia="Times New Roman" w:hAnsi="Consolas" w:cs="Times New Roman"/>
+          <w:color w:val="C678DD"/>
+          <w:sz w:val="21"/>
+          <w:szCs w:val="21"/>
+          <w:lang w:val="en-IN" w:eastAsia="en-IN" w:bidi="ar-SA"/>
+        </w:rPr>
+        <w:t>delete[]</w:t>
+      </w:r>
+      <w:r>
+        <w:rPr>
+          <w:rFonts w:ascii="Consolas" w:eastAsia="Times New Roman" w:hAnsi="Consolas" w:cs="Times New Roman"/>
+          <w:color w:val="ABB2BF"/>
+          <w:sz w:val="21"/>
+          <w:szCs w:val="21"/>
+          <w:lang w:val="en-IN" w:eastAsia="en-IN" w:bidi="ar-SA"/>
+        </w:rPr>
+        <w:t xml:space="preserve"> </w:t>
+      </w:r>
+      <w:r>
+        <w:rPr>
+          <w:rFonts w:ascii="Consolas" w:eastAsia="Times New Roman" w:hAnsi="Consolas" w:cs="Times New Roman"/>
+          <w:color w:val="E06C75"/>
+          <w:sz w:val="21"/>
+          <w:szCs w:val="21"/>
+          <w:lang w:val="en-IN" w:eastAsia="en-IN" w:bidi="ar-SA"/>
+        </w:rPr>
+        <w:t>result</w:t>
+      </w:r>
+      <w:r>
+        <w:rPr>
+          <w:rFonts w:ascii="Consolas" w:eastAsia="Times New Roman" w:hAnsi="Consolas" w:cs="Times New Roman"/>
+          <w:color w:val="ABB2BF"/>
+          <w:sz w:val="21"/>
+          <w:szCs w:val="21"/>
+          <w:lang w:val="en-IN" w:eastAsia="en-IN" w:bidi="ar-SA"/>
+        </w:rPr>
+        <w:t>;</w:t>
+      </w:r>
+    </w:p>
+    <w:p>
+      <w:pPr>
+        <w:shd w:val="clear" w:color="auto" w:fill="282C34"/>
+        <w:spacing w:after="0" w:line="285" w:lineRule="atLeast"/>
+        <w:rPr>
+          <w:rFonts w:ascii="Consolas" w:eastAsia="Times New Roman" w:hAnsi="Consolas" w:cs="Times New Roman"/>
+          <w:color w:val="ABB2BF"/>
+          <w:sz w:val="21"/>
+          <w:szCs w:val="21"/>
+          <w:lang w:val="en-IN" w:eastAsia="en-IN" w:bidi="ar-SA"/>
+        </w:rPr>
+      </w:pPr>
+    </w:p>
+    <w:p>
+      <w:pPr>
+        <w:shd w:val="clear" w:color="auto" w:fill="282C34"/>
+        <w:spacing w:after="0" w:line="285" w:lineRule="atLeast"/>
+        <w:rPr>
+          <w:rFonts w:ascii="Consolas" w:eastAsia="Times New Roman" w:hAnsi="Consolas" w:cs="Times New Roman"/>
+          <w:color w:val="ABB2BF"/>
+          <w:sz w:val="21"/>
+          <w:szCs w:val="21"/>
+          <w:lang w:val="en-IN" w:eastAsia="en-IN" w:bidi="ar-SA"/>
+        </w:rPr>
+      </w:pPr>
+      <w:r>
+        <w:rPr>
+          <w:rFonts w:ascii="Consolas" w:eastAsia="Times New Roman" w:hAnsi="Consolas" w:cs="Times New Roman"/>
+          <w:color w:val="ABB2BF"/>
+          <w:sz w:val="21"/>
+          <w:szCs w:val="21"/>
+          <w:lang w:val="en-IN" w:eastAsia="en-IN" w:bidi="ar-SA"/>
+        </w:rPr>
+        <w:t xml:space="preserve">    </w:t>
+      </w:r>
+      <w:r>
+        <w:rPr>
+          <w:rFonts w:ascii="Consolas" w:eastAsia="Times New Roman" w:hAnsi="Consolas" w:cs="Times New Roman"/>
+          <w:color w:val="C678DD"/>
+          <w:sz w:val="21"/>
+          <w:szCs w:val="21"/>
+          <w:lang w:val="en-IN" w:eastAsia="en-IN" w:bidi="ar-SA"/>
+        </w:rPr>
+        <w:t>return</w:t>
+      </w:r>
+      <w:r>
+        <w:rPr>
+          <w:rFonts w:ascii="Consolas" w:eastAsia="Times New Roman" w:hAnsi="Consolas" w:cs="Times New Roman"/>
+          <w:color w:val="ABB2BF"/>
+          <w:sz w:val="21"/>
+          <w:szCs w:val="21"/>
+          <w:lang w:val="en-IN" w:eastAsia="en-IN" w:bidi="ar-SA"/>
+        </w:rPr>
+        <w:t xml:space="preserve"> </w:t>
+      </w:r>
+      <w:r>
+        <w:rPr>
+          <w:rFonts w:ascii="Consolas" w:eastAsia="Times New Roman" w:hAnsi="Consolas" w:cs="Times New Roman"/>
+          <w:color w:val="D19A66"/>
+          <w:sz w:val="21"/>
+          <w:szCs w:val="21"/>
+          <w:lang w:val="en-IN" w:eastAsia="en-IN" w:bidi="ar-SA"/>
+        </w:rPr>
+        <w:t>0</w:t>
+      </w:r>
+      <w:r>
+        <w:rPr>
+          <w:rFonts w:ascii="Consolas" w:eastAsia="Times New Roman" w:hAnsi="Consolas" w:cs="Times New Roman"/>
+          <w:color w:val="ABB2BF"/>
+          <w:sz w:val="21"/>
+          <w:szCs w:val="21"/>
+          <w:lang w:val="en-IN" w:eastAsia="en-IN" w:bidi="ar-SA"/>
+        </w:rPr>
+        <w:t>;</w:t>
+      </w:r>
+    </w:p>
+    <w:p>
+      <w:pPr>
+        <w:shd w:val="clear" w:color="auto" w:fill="282C34"/>
+        <w:spacing w:after="0" w:line="285" w:lineRule="atLeast"/>
+        <w:rPr>
+          <w:rFonts w:ascii="Consolas" w:eastAsia="Times New Roman" w:hAnsi="Consolas" w:cs="Times New Roman"/>
+          <w:color w:val="ABB2BF"/>
+          <w:sz w:val="21"/>
+          <w:szCs w:val="21"/>
+          <w:lang w:val="en-IN" w:eastAsia="en-IN" w:bidi="ar-SA"/>
+        </w:rPr>
+      </w:pPr>
+      <w:r>
+        <w:rPr>
+          <w:rFonts w:ascii="Consolas" w:eastAsia="Times New Roman" w:hAnsi="Consolas" w:cs="Times New Roman"/>
+          <w:color w:val="ABB2BF"/>
+          <w:sz w:val="21"/>
+          <w:szCs w:val="21"/>
+          <w:lang w:val="en-IN" w:eastAsia="en-IN" w:bidi="ar-SA"/>
+        </w:rPr>
+        <w:t>}</w:t>
+      </w:r>
+    </w:p>
+    <w:p>
+      <w:pPr>
         <w:spacing w:after="0"/>
         <w:rPr>
           <w:rFonts w:ascii="Cambria" w:hAnsi="Cambria"/>
@@ -654,7 +4369,10 @@
           <w:lang w:val="en-IN"/>
         </w:rPr>
       </w:pPr>
-      <w:r>
+    </w:p>
+    <w:p>
+      <w:pPr>
+        <w:spacing w:after="0"/>
         <w:rPr>
           <w:rFonts w:ascii="Cambria" w:hAnsi="Cambria"/>
           <w:b/>
@@ -663,24 +4381,45 @@
           <w:szCs w:val="22"/>
           <w:lang w:val="en-IN"/>
         </w:rPr>
-        <w:lastRenderedPageBreak/>
-        <w:tab/>
-      </w:r>
+      </w:pPr>
       <w:r>
         <w:rPr>
           <w:rFonts w:ascii="Cambria" w:hAnsi="Cambria"/>
           <w:b/>
           <w:bCs/>
-          <w:noProof/>
+          <w:sz w:val="24"/>
+          <w:szCs w:val="22"/>
+          <w:lang w:val="en-IN"/>
+        </w:rPr>
+        <w:t>Output:</w:t>
+      </w:r>
+    </w:p>
+    <w:p>
+      <w:pPr>
+        <w:spacing w:after="0"/>
+        <w:rPr>
+          <w:rFonts w:ascii="Cambria" w:hAnsi="Cambria"/>
+          <w:b/>
+          <w:bCs/>
+          <w:sz w:val="24"/>
+          <w:szCs w:val="22"/>
+          <w:lang w:val="en-IN"/>
+        </w:rPr>
+      </w:pPr>
+      <w:r>
+        <w:rPr>
+          <w:rFonts w:ascii="Cambria" w:hAnsi="Cambria"/>
+          <w:b/>
+          <w:bCs/>
           <w:sz w:val="24"/>
           <w:szCs w:val="22"/>
           <w:lang w:val="en-IN"/>
         </w:rPr>
         <w:drawing>
-          <wp:inline distT="0" distB="0" distL="0" distR="0" wp14:anchorId="50315F6D" wp14:editId="71DDCF10">
-            <wp:extent cx="5943600" cy="7894320"/>
+          <wp:inline distT="0" distB="0" distL="0" distR="0" wp14:anchorId="134C4FFE" wp14:editId="61F011F0">
+            <wp:extent cx="5943600" cy="877570"/>
             <wp:effectExtent l="0" t="0" r="0" b="0"/>
-            <wp:docPr id="1847012589" name="Picture 1"/>
+            <wp:docPr id="402572707" name="Picture 1"/>
             <wp:cNvGraphicFramePr>
               <a:graphicFrameLocks xmlns:a="http://schemas.openxmlformats.org/drawingml/2006/main" noChangeAspect="1"/>
             </wp:cNvGraphicFramePr>
@@ -688,7 +4427,7 @@
               <a:graphicData uri="http://schemas.openxmlformats.org/drawingml/2006/picture">
                 <pic:pic xmlns:pic="http://schemas.openxmlformats.org/drawingml/2006/picture">
                   <pic:nvPicPr>
-                    <pic:cNvPr id="1847012589" name=""/>
+                    <pic:cNvPr id="402572707" name=""/>
                     <pic:cNvPicPr/>
                   </pic:nvPicPr>
                   <pic:blipFill>
@@ -700,7 +4439,7 @@
                   <pic:spPr>
                     <a:xfrm>
                       <a:off x="0" y="0"/>
-                      <a:ext cx="5943600" cy="7894320"/>
+                      <a:ext cx="5943600" cy="877570"/>
                     </a:xfrm>
                     <a:prstGeom prst="rect">
                       <a:avLst/>
@@ -712,90 +4451,6 @@
           </wp:inline>
         </w:drawing>
       </w:r>
-    </w:p>
-    <w:p>
-      <w:pPr>
-        <w:spacing w:after="0"/>
-        <w:rPr>
-          <w:rFonts w:ascii="Cambria" w:hAnsi="Cambria"/>
-          <w:b/>
-          <w:bCs/>
-          <w:sz w:val="24"/>
-          <w:szCs w:val="22"/>
-          <w:lang w:val="en-IN"/>
-        </w:rPr>
-      </w:pPr>
-      <w:r>
-        <w:rPr>
-          <w:rFonts w:ascii="Cambria" w:hAnsi="Cambria"/>
-          <w:b/>
-          <w:bCs/>
-          <w:sz w:val="24"/>
-          <w:szCs w:val="22"/>
-          <w:lang w:val="en-IN"/>
-        </w:rPr>
-        <w:lastRenderedPageBreak/>
-        <w:t>Output:</w:t>
-      </w:r>
-    </w:p>
-    <w:p>
-      <w:pPr>
-        <w:spacing w:after="0"/>
-        <w:rPr>
-          <w:rFonts w:ascii="Cambria" w:hAnsi="Cambria"/>
-          <w:b/>
-          <w:bCs/>
-          <w:sz w:val="24"/>
-          <w:szCs w:val="22"/>
-          <w:lang w:val="en-IN"/>
-        </w:rPr>
-      </w:pPr>
-      <w:r>
-        <w:rPr>
-          <w:rFonts w:ascii="Cambria" w:hAnsi="Cambria"/>
-          <w:b/>
-          <w:bCs/>
-          <w:noProof/>
-          <w:sz w:val="24"/>
-          <w:szCs w:val="22"/>
-          <w:lang w:val="en-IN"/>
-        </w:rPr>
-        <w:drawing>
-          <wp:inline distT="0" distB="0" distL="0" distR="0" wp14:anchorId="51ED512D" wp14:editId="626061BB">
-            <wp:extent cx="5943600" cy="4874260"/>
-            <wp:effectExtent l="0" t="0" r="0" b="2540"/>
-            <wp:docPr id="1563209758" name="Picture 1"/>
-            <wp:cNvGraphicFramePr>
-              <a:graphicFrameLocks xmlns:a="http://schemas.openxmlformats.org/drawingml/2006/main" noChangeAspect="1"/>
-            </wp:cNvGraphicFramePr>
-            <a:graphic xmlns:a="http://schemas.openxmlformats.org/drawingml/2006/main">
-              <a:graphicData uri="http://schemas.openxmlformats.org/drawingml/2006/picture">
-                <pic:pic xmlns:pic="http://schemas.openxmlformats.org/drawingml/2006/picture">
-                  <pic:nvPicPr>
-                    <pic:cNvPr id="1563209758" name=""/>
-                    <pic:cNvPicPr/>
-                  </pic:nvPicPr>
-                  <pic:blipFill>
-                    <a:blip r:embed="rId11"/>
-                    <a:stretch>
-                      <a:fillRect/>
-                    </a:stretch>
-                  </pic:blipFill>
-                  <pic:spPr>
-                    <a:xfrm>
-                      <a:off x="0" y="0"/>
-                      <a:ext cx="5943600" cy="4874260"/>
-                    </a:xfrm>
-                    <a:prstGeom prst="rect">
-                      <a:avLst/>
-                    </a:prstGeom>
-                  </pic:spPr>
-                </pic:pic>
-              </a:graphicData>
-            </a:graphic>
-          </wp:inline>
-        </w:drawing>
-      </w:r>
       <w:r>
         <w:rPr>
           <w:rFonts w:ascii="Cambria" w:hAnsi="Cambria"/>
@@ -925,6 +4580,7 @@
           <w:szCs w:val="22"/>
           <w:lang w:val="en-IN"/>
         </w:rPr>
+        <w:lastRenderedPageBreak/>
         <w:t>Sequentially: Using a normal for-loop.</w:t>
       </w:r>
     </w:p>
@@ -1071,7 +4727,6 @@
           <w:szCs w:val="22"/>
           <w:lang w:val="en-IN"/>
         </w:rPr>
-        <w:lastRenderedPageBreak/>
         <w:t>The sequential version processes each element one after another, using a single CPU core.</w:t>
       </w:r>
     </w:p>
@@ -1506,7 +5161,7 @@
                     <pic:cNvPicPr/>
                   </pic:nvPicPr>
                   <pic:blipFill>
-                    <a:blip r:embed="rId12"/>
+                    <a:blip r:embed="rId11"/>
                     <a:stretch>
                       <a:fillRect/>
                     </a:stretch>
@@ -1602,7 +5257,7 @@
                     <pic:cNvPicPr/>
                   </pic:nvPicPr>
                   <pic:blipFill>
-                    <a:blip r:embed="rId13"/>
+                    <a:blip r:embed="rId12"/>
                     <a:stretch>
                       <a:fillRect/>
                     </a:stretch>
@@ -1692,8 +5347,78 @@
           <w:szCs w:val="22"/>
           <w:lang w:val="en-IN"/>
         </w:rPr>
+        <w:t>The calculation is performed twice:</w:t>
+      </w:r>
+    </w:p>
+    <w:p>
+      <w:pPr>
+        <w:numPr>
+          <w:ilvl w:val="1"/>
+          <w:numId w:val="7"/>
+        </w:numPr>
+        <w:spacing w:after="0"/>
+        <w:rPr>
+          <w:rFonts w:ascii="Cambria" w:hAnsi="Cambria"/>
+          <w:sz w:val="24"/>
+          <w:szCs w:val="22"/>
+          <w:lang w:val="en-IN"/>
+        </w:rPr>
+      </w:pPr>
+      <w:r>
+        <w:rPr>
+          <w:rFonts w:ascii="Cambria" w:hAnsi="Cambria"/>
+          <w:b/>
+          <w:bCs/>
+          <w:sz w:val="24"/>
+          <w:szCs w:val="22"/>
+          <w:lang w:val="en-IN"/>
+        </w:rPr>
         <w:lastRenderedPageBreak/>
-        <w:t>You enter the number of steps (1000000 in your example), which determines the accuracy and computation time.</w:t>
+        <w:t>Sequentially:</w:t>
+      </w:r>
+      <w:r>
+        <w:rPr>
+          <w:rFonts w:ascii="Cambria" w:hAnsi="Cambria"/>
+          <w:sz w:val="24"/>
+          <w:szCs w:val="22"/>
+          <w:lang w:val="en-IN"/>
+        </w:rPr>
+        <w:t> Using a single thread.</w:t>
+      </w:r>
+    </w:p>
+    <w:p>
+      <w:pPr>
+        <w:numPr>
+          <w:ilvl w:val="1"/>
+          <w:numId w:val="7"/>
+        </w:numPr>
+        <w:spacing w:after="0"/>
+        <w:rPr>
+          <w:rFonts w:ascii="Cambria" w:hAnsi="Cambria"/>
+          <w:sz w:val="24"/>
+          <w:szCs w:val="22"/>
+          <w:lang w:val="en-IN"/>
+        </w:rPr>
+      </w:pPr>
+      <w:r>
+        <w:rPr>
+          <w:rFonts w:ascii="Cambria" w:hAnsi="Cambria"/>
+          <w:b/>
+          <w:bCs/>
+          <w:sz w:val="24"/>
+          <w:szCs w:val="22"/>
+          <w:lang w:val="en-IN"/>
+        </w:rPr>
+        <w:t>In Parallel:</w:t>
+      </w:r>
+      <w:r>
+        <w:rPr>
+          <w:rFonts w:ascii="Cambria" w:hAnsi="Cambria"/>
+          <w:sz w:val="24"/>
+          <w:szCs w:val="22"/>
+          <w:lang w:val="en-IN"/>
+        </w:rPr>
+        <w:t> Using OpenMP to distribute the work across multiple threads.</w:t>
       </w:r>
     </w:p>
     <w:p>
@@ -1717,100 +5442,6 @@
           <w:szCs w:val="22"/>
           <w:lang w:val="en-IN"/>
         </w:rPr>
-        <w:t>The calculation is performed twice:</w:t>
-      </w:r>
-    </w:p>
-    <w:p>
-      <w:pPr>
-        <w:numPr>
-          <w:ilvl w:val="1"/>
-          <w:numId w:val="7"/>
-        </w:numPr>
-        <w:spacing w:after="0"/>
-        <w:rPr>
-          <w:rFonts w:ascii="Cambria" w:hAnsi="Cambria"/>
-          <w:sz w:val="24"/>
-          <w:szCs w:val="22"/>
-          <w:lang w:val="en-IN"/>
-        </w:rPr>
-      </w:pPr>
-      <w:r>
-        <w:rPr>
-          <w:rFonts w:ascii="Cambria" w:hAnsi="Cambria"/>
-          <w:b/>
-          <w:bCs/>
-          <w:sz w:val="24"/>
-          <w:szCs w:val="22"/>
-          <w:lang w:val="en-IN"/>
-        </w:rPr>
-        <w:t>Sequentially:</w:t>
-      </w:r>
-      <w:r>
-        <w:rPr>
-          <w:rFonts w:ascii="Cambria" w:hAnsi="Cambria"/>
-          <w:sz w:val="24"/>
-          <w:szCs w:val="22"/>
-          <w:lang w:val="en-IN"/>
-        </w:rPr>
-        <w:t> Using a single thread.</w:t>
-      </w:r>
-    </w:p>
-    <w:p>
-      <w:pPr>
-        <w:numPr>
-          <w:ilvl w:val="1"/>
-          <w:numId w:val="7"/>
-        </w:numPr>
-        <w:spacing w:after="0"/>
-        <w:rPr>
-          <w:rFonts w:ascii="Cambria" w:hAnsi="Cambria"/>
-          <w:sz w:val="24"/>
-          <w:szCs w:val="22"/>
-          <w:lang w:val="en-IN"/>
-        </w:rPr>
-      </w:pPr>
-      <w:r>
-        <w:rPr>
-          <w:rFonts w:ascii="Cambria" w:hAnsi="Cambria"/>
-          <w:b/>
-          <w:bCs/>
-          <w:sz w:val="24"/>
-          <w:szCs w:val="22"/>
-          <w:lang w:val="en-IN"/>
-        </w:rPr>
-        <w:t>In Parallel:</w:t>
-      </w:r>
-      <w:r>
-        <w:rPr>
-          <w:rFonts w:ascii="Cambria" w:hAnsi="Cambria"/>
-          <w:sz w:val="24"/>
-          <w:szCs w:val="22"/>
-          <w:lang w:val="en-IN"/>
-        </w:rPr>
-        <w:t> Using OpenMP to distribute the work across multiple threads.</w:t>
-      </w:r>
-    </w:p>
-    <w:p>
-      <w:pPr>
-        <w:numPr>
-          <w:ilvl w:val="0"/>
-          <w:numId w:val="7"/>
-        </w:numPr>
-        <w:spacing w:after="0"/>
-        <w:rPr>
-          <w:rFonts w:ascii="Cambria" w:hAnsi="Cambria"/>
-          <w:sz w:val="24"/>
-          <w:szCs w:val="22"/>
-          <w:lang w:val="en-IN"/>
-        </w:rPr>
-      </w:pPr>
-      <w:r>
-        <w:rPr>
-          <w:rFonts w:ascii="Cambria" w:hAnsi="Cambria"/>
-          <w:sz w:val="24"/>
-          <w:szCs w:val="22"/>
-          <w:lang w:val="en-IN"/>
-        </w:rPr>
         <w:t>The output shows both the computed value of Pi and the time taken for each method.</w:t>
       </w:r>
     </w:p>
@@ -2345,12 +5976,12 @@
       </w:pPr>
     </w:p>
     <w:sectPr>
-      <w:headerReference w:type="even" r:id="rId14"/>
-      <w:headerReference w:type="default" r:id="rId15"/>
-      <w:footerReference w:type="even" r:id="rId16"/>
-      <w:footerReference w:type="default" r:id="rId17"/>
-      <w:headerReference w:type="first" r:id="rId18"/>
-      <w:footerReference w:type="first" r:id="rId19"/>
+      <w:headerReference w:type="even" r:id="rId13"/>
+      <w:headerReference w:type="default" r:id="rId14"/>
+      <w:footerReference w:type="even" r:id="rId15"/>
+      <w:footerReference w:type="default" r:id="rId16"/>
+      <w:headerReference w:type="first" r:id="rId17"/>
+      <w:footerReference w:type="first" r:id="rId18"/>
       <w:pgSz w:w="12240" w:h="15840"/>
       <w:pgMar w:top="1440" w:right="1440" w:bottom="1440" w:left="1440" w:header="708" w:footer="708" w:gutter="0"/>
       <w:cols w:space="708"/>
@@ -4009,7 +7640,6 @@
   <w:style w:type="character" w:default="1" w:styleId="DefaultParagraphFont">
     <w:name w:val="Default Paragraph Font"/>
     <w:uiPriority w:val="1"/>
-    <w:semiHidden/>
     <w:unhideWhenUsed/>
   </w:style>
   <w:style w:type="table" w:default="1" w:styleId="TableNormal">
@@ -4364,23 +7994,6 @@
 </file>
 
 <file path=customXml/item1.xml><?xml version="1.0" encoding="utf-8"?>
-<p:properties xmlns:p="http://schemas.microsoft.com/office/2006/metadata/properties" xmlns:xsi="http://www.w3.org/2001/XMLSchema-instance" xmlns:pc="http://schemas.microsoft.com/office/infopath/2007/PartnerControls">
-  <documentManagement>
-    <ReferenceId xmlns="181a4bf5-e16c-473d-af74-a2b76c7b8a73" xsi:nil="true"/>
-  </documentManagement>
-</p:properties>
-</file>
-
-<file path=customXml/item2.xml><?xml version="1.0" encoding="utf-8"?>
-<?mso-contentType ?>
-<FormTemplates xmlns="http://schemas.microsoft.com/sharepoint/v3/contenttype/forms">
-  <Display>DocumentLibraryForm</Display>
-  <Edit>DocumentLibraryForm</Edit>
-  <New>DocumentLibraryForm</New>
-</FormTemplates>
-</file>
-
-<file path=customXml/item3.xml><?xml version="1.0" encoding="utf-8"?>
 <ct:contentTypeSchema xmlns:ct="http://schemas.microsoft.com/office/2006/metadata/contentType" xmlns:ma="http://schemas.microsoft.com/office/2006/metadata/properties/metaAttributes" ct:_="" ma:_="" ma:contentTypeName="Document" ma:contentTypeID="0x01010060E2C59308A7C146956AF40A51546BD6" ma:contentTypeVersion="3" ma:contentTypeDescription="Create a new document." ma:contentTypeScope="" ma:versionID="1e3076b9d378d06ff0de6c62f11e3751">
   <xsd:schema xmlns:xsd="http://www.w3.org/2001/XMLSchema" xmlns:xs="http://www.w3.org/2001/XMLSchema" xmlns:p="http://schemas.microsoft.com/office/2006/metadata/properties" xmlns:ns2="181a4bf5-e16c-473d-af74-a2b76c7b8a73" targetNamespace="http://schemas.microsoft.com/office/2006/metadata/properties" ma:root="true" ma:fieldsID="2e486f141076f00a3ced2b39744cc158" ns2:_="">
     <xsd:import namespace="181a4bf5-e16c-473d-af74-a2b76c7b8a73"/>
@@ -4518,25 +8131,24 @@
 </ct:contentTypeSchema>
 </file>
 
-<file path=customXml/itemProps1.xml><?xml version="1.0" encoding="utf-8"?>
-<ds:datastoreItem xmlns:ds="http://schemas.openxmlformats.org/officeDocument/2006/customXml" ds:itemID="{43B75798-251A-40A2-8C82-B1A1643D8B93}">
-  <ds:schemaRefs>
-    <ds:schemaRef ds:uri="http://schemas.microsoft.com/office/2006/metadata/properties"/>
-    <ds:schemaRef ds:uri="http://schemas.microsoft.com/office/infopath/2007/PartnerControls"/>
-    <ds:schemaRef ds:uri="181a4bf5-e16c-473d-af74-a2b76c7b8a73"/>
-  </ds:schemaRefs>
-</ds:datastoreItem>
+<file path=customXml/item2.xml><?xml version="1.0" encoding="utf-8"?>
+<?mso-contentType ?>
+<FormTemplates xmlns="http://schemas.microsoft.com/sharepoint/v3/contenttype/forms">
+  <Display>DocumentLibraryForm</Display>
+  <Edit>DocumentLibraryForm</Edit>
+  <New>DocumentLibraryForm</New>
+</FormTemplates>
 </file>
 
-<file path=customXml/itemProps2.xml><?xml version="1.0" encoding="utf-8"?>
-<ds:datastoreItem xmlns:ds="http://schemas.openxmlformats.org/officeDocument/2006/customXml" ds:itemID="{7431A83B-F974-412D-A7EB-305076790A19}">
-  <ds:schemaRefs>
-    <ds:schemaRef ds:uri="http://schemas.microsoft.com/sharepoint/v3/contenttype/forms"/>
-  </ds:schemaRefs>
-</ds:datastoreItem>
+<file path=customXml/item3.xml><?xml version="1.0" encoding="utf-8"?>
+<p:properties xmlns:p="http://schemas.microsoft.com/office/2006/metadata/properties" xmlns:xsi="http://www.w3.org/2001/XMLSchema-instance" xmlns:pc="http://schemas.microsoft.com/office/infopath/2007/PartnerControls">
+  <documentManagement>
+    <ReferenceId xmlns="181a4bf5-e16c-473d-af74-a2b76c7b8a73" xsi:nil="true"/>
+  </documentManagement>
+</p:properties>
 </file>
 
-<file path=customXml/itemProps3.xml><?xml version="1.0" encoding="utf-8"?>
+<file path=customXml/itemProps1.xml><?xml version="1.0" encoding="utf-8"?>
 <ds:datastoreItem xmlns:ds="http://schemas.openxmlformats.org/officeDocument/2006/customXml" ds:itemID="{B6CAECC0-A849-4D95-BA43-D588011506D7}">
   <ds:schemaRefs>
     <ds:schemaRef ds:uri="http://schemas.microsoft.com/office/2006/metadata/contentType"/>
@@ -4552,4 +8164,22 @@
     <ds:schemaRef ds:uri="http://schemas.microsoft.com/internal/obd"/>
   </ds:schemaRefs>
 </ds:datastoreItem>
+</file>
+
+<file path=customXml/itemProps2.xml><?xml version="1.0" encoding="utf-8"?>
+<ds:datastoreItem xmlns:ds="http://schemas.openxmlformats.org/officeDocument/2006/customXml" ds:itemID="{7431A83B-F974-412D-A7EB-305076790A19}">
+  <ds:schemaRefs>
+    <ds:schemaRef ds:uri="http://schemas.microsoft.com/sharepoint/v3/contenttype/forms"/>
+  </ds:schemaRefs>
+</ds:datastoreItem>
+</file>
+
+<file path=customXml/itemProps3.xml><?xml version="1.0" encoding="utf-8"?>
+<ds:datastoreItem xmlns:ds="http://schemas.openxmlformats.org/officeDocument/2006/customXml" ds:itemID="{43B75798-251A-40A2-8C82-B1A1643D8B93}">
+  <ds:schemaRefs>
+    <ds:schemaRef ds:uri="http://schemas.microsoft.com/office/2006/metadata/properties"/>
+    <ds:schemaRef ds:uri="http://schemas.microsoft.com/office/infopath/2007/PartnerControls"/>
+    <ds:schemaRef ds:uri="181a4bf5-e16c-473d-af74-a2b76c7b8a73"/>
+  </ds:schemaRefs>
+</ds:datastoreItem>
 </file>
</xml_diff>